<commit_message>
create common info form
</commit_message>
<xml_diff>
--- a/server/public/documents/template.docx
+++ b/server/public/documents/template.docx
@@ -1,10 +1,9 @@
 
 <file path=word/document.xml><?xml version="1.0" encoding="utf-8"?>
-<w:document xmlns:wpc="http://schemas.microsoft.com/office/word/2010/wordprocessingCanvas" xmlns:cx="http://schemas.microsoft.com/office/drawing/2014/chartex" xmlns:cx1="http://schemas.microsoft.com/office/drawing/2015/9/8/chartex" xmlns:cx2="http://schemas.microsoft.com/office/drawing/2015/10/21/chartex" xmlns:cx3="http://schemas.microsoft.com/office/drawing/2016/5/9/chartex" xmlns:cx4="http://schemas.microsoft.com/office/drawing/2016/5/10/chartex" xmlns:cx5="http://schemas.microsoft.com/office/drawing/2016/5/11/chartex" xmlns:cx6="http://schemas.microsoft.com/office/drawing/2016/5/12/chartex" xmlns:cx7="http://schemas.microsoft.com/office/drawing/2016/5/13/chartex" xmlns:cx8="http://schemas.microsoft.com/office/drawing/2016/5/14/chartex" xmlns:mc="http://schemas.openxmlformats.org/markup-compatibility/2006" xmlns:aink="http://schemas.microsoft.com/office/drawing/2016/ink" xmlns:am3d="http://schemas.microsoft.com/office/drawing/2017/model3d" xmlns:o="urn:schemas-microsoft-com:office:office" xmlns:oel="http://schemas.microsoft.com/office/2019/extlst" xmlns:r="http://schemas.openxmlformats.org/officeDocument/2006/relationships" xmlns:m="http://schemas.openxmlformats.org/officeDocument/2006/math" xmlns:v="urn:schemas-microsoft-com:vml" xmlns:wp14="http://schemas.microsoft.com/office/word/2010/wordprocessingDrawing" xmlns:wp="http://schemas.openxmlformats.org/drawingml/2006/wordprocessingDrawing" xmlns:w10="urn:schemas-microsoft-com:office:word" xmlns:w="http://schemas.openxmlformats.org/wordprocessingml/2006/main" xmlns:w14="http://schemas.microsoft.com/office/word/2010/wordml" xmlns:w15="http://schemas.microsoft.com/office/word/2012/wordml" xmlns:w16cex="http://schemas.microsoft.com/office/word/2018/wordml/cex" xmlns:w16cid="http://schemas.microsoft.com/office/word/2016/wordml/cid" xmlns:w16="http://schemas.microsoft.com/office/word/2018/wordml" xmlns:w16sdtdh="http://schemas.microsoft.com/office/word/2020/wordml/sdtdatahash" xmlns:w16se="http://schemas.microsoft.com/office/word/2015/wordml/symex" xmlns:wpg="http://schemas.microsoft.com/office/word/2010/wordprocessingGroup" xmlns:wpi="http://schemas.microsoft.com/office/word/2010/wordprocessingInk" xmlns:wne="http://schemas.microsoft.com/office/word/2006/wordml" xmlns:wps="http://schemas.microsoft.com/office/word/2010/wordprocessingShape" mc:Ignorable="w14 w15 w16se w16cid w16 w16cex w16sdtdh wp14">
+<w:document xmlns:wpc="http://schemas.microsoft.com/office/word/2010/wordprocessingCanvas" xmlns:cx="http://schemas.microsoft.com/office/drawing/2014/chartex" xmlns:cx1="http://schemas.microsoft.com/office/drawing/2015/9/8/chartex" xmlns:cx2="http://schemas.microsoft.com/office/drawing/2015/10/21/chartex" xmlns:cx3="http://schemas.microsoft.com/office/drawing/2016/5/9/chartex" xmlns:cx4="http://schemas.microsoft.com/office/drawing/2016/5/10/chartex" xmlns:cx5="http://schemas.microsoft.com/office/drawing/2016/5/11/chartex" xmlns:cx6="http://schemas.microsoft.com/office/drawing/2016/5/12/chartex" xmlns:cx7="http://schemas.microsoft.com/office/drawing/2016/5/13/chartex" xmlns:cx8="http://schemas.microsoft.com/office/drawing/2016/5/14/chartex" xmlns:mc="http://schemas.openxmlformats.org/markup-compatibility/2006" xmlns:aink="http://schemas.microsoft.com/office/drawing/2016/ink" xmlns:am3d="http://schemas.microsoft.com/office/drawing/2017/model3d" xmlns:o="urn:schemas-microsoft-com:office:office" xmlns:oel="http://schemas.microsoft.com/office/2019/extlst" xmlns:r="http://schemas.openxmlformats.org/officeDocument/2006/relationships" xmlns:m="http://schemas.openxmlformats.org/officeDocument/2006/math" xmlns:v="urn:schemas-microsoft-com:vml" xmlns:wp14="http://schemas.microsoft.com/office/word/2010/wordprocessingDrawing" xmlns:wp="http://schemas.openxmlformats.org/drawingml/2006/wordprocessingDrawing" xmlns:w10="urn:schemas-microsoft-com:office:word" xmlns:w="http://schemas.openxmlformats.org/wordprocessingml/2006/main" xmlns:w14="http://schemas.microsoft.com/office/word/2010/wordml" xmlns:w15="http://schemas.microsoft.com/office/word/2012/wordml" xmlns:w16cex="http://schemas.microsoft.com/office/word/2018/wordml/cex" xmlns:w16cid="http://schemas.microsoft.com/office/word/2016/wordml/cid" xmlns:w16="http://schemas.microsoft.com/office/word/2018/wordml" xmlns:w16du="http://schemas.microsoft.com/office/word/2023/wordml/word16du" xmlns:w16sdtdh="http://schemas.microsoft.com/office/word/2020/wordml/sdtdatahash" xmlns:w16se="http://schemas.microsoft.com/office/word/2015/wordml/symex" xmlns:wpg="http://schemas.microsoft.com/office/word/2010/wordprocessingGroup" xmlns:wpi="http://schemas.microsoft.com/office/word/2010/wordprocessingInk" xmlns:wne="http://schemas.microsoft.com/office/word/2006/wordml" xmlns:wps="http://schemas.microsoft.com/office/word/2010/wordprocessingShape" mc:Ignorable="w14 w15 w16se w16cid w16 w16cex w16sdtdh wp14">
   <w:body>
     <w:p>
       <w:pPr>
-        <w:jc w:val="center"/>
         <w:rPr>
           <w:rFonts w:ascii="Times New Roman" w:hAnsi="Times New Roman" w:cs="Times New Roman"/>
           <w:b/>
@@ -52,86 +51,301 @@
           <w:rFonts w:ascii="Times New Roman" w:hAnsi="Times New Roman" w:cs="Times New Roman"/>
           <w:b/>
           <w:bCs/>
-        </w:rPr>
-        <w:t xml:space="preserve">Факультет </w:t>
-      </w:r>
-      <w:r>
-        <w:rPr>
-          <w:rFonts w:ascii="Times New Roman" w:hAnsi="Times New Roman" w:cs="Times New Roman"/>
-        </w:rPr>
-        <w:t>_</w:t>
-      </w:r>
-      <w:r>
-        <w:rPr>
-          <w:rFonts w:ascii="Times New Roman" w:hAnsi="Times New Roman" w:cs="Times New Roman"/>
-        </w:rPr>
-        <w:t>___</w:t>
-      </w:r>
-      <w:r>
-        <w:rPr>
-          <w:rFonts w:ascii="Times New Roman" w:hAnsi="Times New Roman" w:cs="Times New Roman"/>
-        </w:rPr>
-        <w:t>_</w:t>
-      </w:r>
-      <w:r>
-        <w:rPr>
-          <w:rFonts w:ascii="Times New Roman" w:hAnsi="Times New Roman" w:cs="Times New Roman"/>
-        </w:rPr>
-        <w:t>{</w:t>
-      </w:r>
-      <w:r>
-        <w:rPr>
-          <w:rFonts w:ascii="Times New Roman" w:hAnsi="Times New Roman" w:cs="Times New Roman"/>
-          <w:lang w:val="en-US"/>
-        </w:rPr>
-        <w:t>faculty</w:t>
-      </w:r>
-      <w:r>
-        <w:rPr>
-          <w:rFonts w:ascii="Times New Roman" w:hAnsi="Times New Roman" w:cs="Times New Roman"/>
-        </w:rPr>
-        <w:t>}</w:t>
-      </w:r>
-      <w:r>
-        <w:rPr>
-          <w:rFonts w:ascii="Times New Roman" w:hAnsi="Times New Roman" w:cs="Times New Roman"/>
-        </w:rPr>
-        <w:t>_</w:t>
-      </w:r>
-      <w:r>
-        <w:rPr>
-          <w:rFonts w:ascii="Times New Roman" w:hAnsi="Times New Roman" w:cs="Times New Roman"/>
-        </w:rPr>
-        <w:t>_</w:t>
-      </w:r>
-      <w:r>
-        <w:rPr>
-          <w:rFonts w:ascii="Times New Roman" w:hAnsi="Times New Roman" w:cs="Times New Roman"/>
-        </w:rPr>
-        <w:t>__</w:t>
+          <w:noProof/>
+        </w:rPr>
+        <w:drawing>
+          <wp:anchor distT="0" distB="0" distL="114300" distR="114300" simplePos="0" relativeHeight="251676672" behindDoc="0" locked="0" layoutInCell="1" allowOverlap="1" wp14:anchorId="4EB65EA2" wp14:editId="236A43B1">
+            <wp:simplePos x="0" y="0"/>
+            <wp:positionH relativeFrom="margin">
+              <wp:posOffset>-686</wp:posOffset>
+            </wp:positionH>
+            <wp:positionV relativeFrom="paragraph">
+              <wp:posOffset>7878</wp:posOffset>
+            </wp:positionV>
+            <wp:extent cx="1186180" cy="887095"/>
+            <wp:effectExtent l="0" t="0" r="0" b="8255"/>
+            <wp:wrapNone/>
+            <wp:docPr id="312589731" name="Рисунок 1" descr="Изображение выглядит как текст, графическая вставка, знак&#10;&#10;Автоматически созданное описание"/>
+            <wp:cNvGraphicFramePr>
+              <a:graphicFrameLocks xmlns:a="http://schemas.openxmlformats.org/drawingml/2006/main" noChangeAspect="1"/>
+            </wp:cNvGraphicFramePr>
+            <a:graphic xmlns:a="http://schemas.openxmlformats.org/drawingml/2006/main">
+              <a:graphicData uri="http://schemas.openxmlformats.org/drawingml/2006/picture">
+                <pic:pic xmlns:pic="http://schemas.openxmlformats.org/drawingml/2006/picture">
+                  <pic:nvPicPr>
+                    <pic:cNvPr id="312589731" name="Рисунок 1" descr="Изображение выглядит как текст, графическая вставка, знак&#10;&#10;Автоматически созданное описание"/>
+                    <pic:cNvPicPr/>
+                  </pic:nvPicPr>
+                  <pic:blipFill>
+                    <a:blip r:embed="rId5" cstate="print">
+                      <a:extLst>
+                        <a:ext uri="{28A0092B-C50C-407E-A947-70E740481C1C}">
+                          <a14:useLocalDpi xmlns:a14="http://schemas.microsoft.com/office/drawing/2010/main" val="0"/>
+                        </a:ext>
+                      </a:extLst>
+                    </a:blip>
+                    <a:stretch>
+                      <a:fillRect/>
+                    </a:stretch>
+                  </pic:blipFill>
+                  <pic:spPr>
+                    <a:xfrm>
+                      <a:off x="0" y="0"/>
+                      <a:ext cx="1186180" cy="887095"/>
+                    </a:xfrm>
+                    <a:prstGeom prst="rect">
+                      <a:avLst/>
+                    </a:prstGeom>
+                  </pic:spPr>
+                </pic:pic>
+              </a:graphicData>
+            </a:graphic>
+            <wp14:sizeRelH relativeFrom="margin">
+              <wp14:pctWidth>0</wp14:pctWidth>
+            </wp14:sizeRelH>
+            <wp14:sizeRelV relativeFrom="margin">
+              <wp14:pctHeight>0</wp14:pctHeight>
+            </wp14:sizeRelV>
+          </wp:anchor>
+        </w:drawing>
       </w:r>
     </w:p>
     <w:p>
       <w:pPr>
         <w:ind w:left="6096"/>
-        <w:rPr>
-          <w:rFonts w:ascii="Times New Roman" w:hAnsi="Times New Roman" w:cs="Times New Roman"/>
-        </w:rPr>
-      </w:pPr>
-      <w:r>
         <w:rPr>
           <w:rFonts w:ascii="Times New Roman" w:hAnsi="Times New Roman" w:cs="Times New Roman"/>
           <w:b/>
           <w:bCs/>
         </w:rPr>
+      </w:pPr>
+      <w:r>
+        <w:rPr>
+          <w:rFonts w:ascii="Times New Roman" w:hAnsi="Times New Roman" w:cs="Times New Roman"/>
+          <w:noProof/>
+        </w:rPr>
+        <mc:AlternateContent>
+          <mc:Choice Requires="wps">
+            <w:drawing>
+              <wp:anchor distT="0" distB="0" distL="114300" distR="114300" simplePos="0" relativeHeight="251673600" behindDoc="0" locked="0" layoutInCell="1" allowOverlap="1" wp14:anchorId="71055E20" wp14:editId="5CB36708">
+                <wp:simplePos x="0" y="0"/>
+                <wp:positionH relativeFrom="margin">
+                  <wp:posOffset>4578392</wp:posOffset>
+                </wp:positionH>
+                <wp:positionV relativeFrom="paragraph">
+                  <wp:posOffset>168087</wp:posOffset>
+                </wp:positionV>
+                <wp:extent cx="1296063" cy="7951"/>
+                <wp:effectExtent l="0" t="0" r="37465" b="30480"/>
+                <wp:wrapNone/>
+                <wp:docPr id="1176695558" name="Прямая соединительная линия 1"/>
+                <wp:cNvGraphicFramePr/>
+                <a:graphic xmlns:a="http://schemas.openxmlformats.org/drawingml/2006/main">
+                  <a:graphicData uri="http://schemas.microsoft.com/office/word/2010/wordprocessingShape">
+                    <wps:wsp>
+                      <wps:cNvCnPr/>
+                      <wps:spPr>
+                        <a:xfrm>
+                          <a:off x="0" y="0"/>
+                          <a:ext cx="1296063" cy="7951"/>
+                        </a:xfrm>
+                        <a:prstGeom prst="line">
+                          <a:avLst/>
+                        </a:prstGeom>
+                      </wps:spPr>
+                      <wps:style>
+                        <a:lnRef idx="1">
+                          <a:schemeClr val="dk1"/>
+                        </a:lnRef>
+                        <a:fillRef idx="0">
+                          <a:schemeClr val="dk1"/>
+                        </a:fillRef>
+                        <a:effectRef idx="0">
+                          <a:schemeClr val="dk1"/>
+                        </a:effectRef>
+                        <a:fontRef idx="minor">
+                          <a:schemeClr val="tx1"/>
+                        </a:fontRef>
+                      </wps:style>
+                      <wps:bodyPr/>
+                    </wps:wsp>
+                  </a:graphicData>
+                </a:graphic>
+                <wp14:sizeRelH relativeFrom="margin">
+                  <wp14:pctWidth>0</wp14:pctWidth>
+                </wp14:sizeRelH>
+                <wp14:sizeRelV relativeFrom="margin">
+                  <wp14:pctHeight>0</wp14:pctHeight>
+                </wp14:sizeRelV>
+              </wp:anchor>
+            </w:drawing>
+          </mc:Choice>
+          <mc:Fallback>
+            <w:pict>
+              <v:line w14:anchorId="51E66982" id="Прямая соединительная линия 1" o:spid="_x0000_s1026" style="position:absolute;z-index:251673600;visibility:visible;mso-wrap-style:square;mso-width-percent:0;mso-height-percent:0;mso-wrap-distance-left:9pt;mso-wrap-distance-top:0;mso-wrap-distance-right:9pt;mso-wrap-distance-bottom:0;mso-position-horizontal:absolute;mso-position-horizontal-relative:margin;mso-position-vertical:absolute;mso-position-vertical-relative:text;mso-width-percent:0;mso-height-percent:0;mso-width-relative:margin;mso-height-relative:margin" from="360.5pt,13.25pt" to="462.55pt,13.9pt" o:gfxdata="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" strokecolor="black [3200]" strokeweight=".5pt">
+                <v:stroke joinstyle="miter"/>
+                <w10:wrap anchorx="margin"/>
+              </v:line>
+            </w:pict>
+          </mc:Fallback>
+        </mc:AlternateContent>
+      </w:r>
+      <w:r>
+        <w:rPr>
+          <w:rFonts w:ascii="Times New Roman" w:hAnsi="Times New Roman" w:cs="Times New Roman"/>
+          <w:b/>
+          <w:bCs/>
+        </w:rPr>
+        <w:t xml:space="preserve">Факультет </w:t>
+      </w:r>
+      <w:r>
+        <w:rPr>
+          <w:rFonts w:ascii="Times New Roman" w:hAnsi="Times New Roman" w:cs="Times New Roman"/>
+          <w:b/>
+          <w:bCs/>
+        </w:rPr>
+        <w:t xml:space="preserve">       </w:t>
+      </w:r>
+      <w:proofErr w:type="gramStart"/>
+      <w:r>
+        <w:rPr>
+          <w:rFonts w:ascii="Times New Roman" w:hAnsi="Times New Roman" w:cs="Times New Roman"/>
+          <w:b/>
+          <w:bCs/>
+        </w:rPr>
+        <w:t xml:space="preserve">   </w:t>
+      </w:r>
+      <w:r>
+        <w:rPr>
+          <w:rFonts w:ascii="Times New Roman" w:hAnsi="Times New Roman" w:cs="Times New Roman"/>
+        </w:rPr>
+        <w:t>{</w:t>
+      </w:r>
+      <w:proofErr w:type="gramEnd"/>
+      <w:r>
+        <w:rPr>
+          <w:rFonts w:ascii="Times New Roman" w:hAnsi="Times New Roman" w:cs="Times New Roman"/>
+          <w:lang w:val="en-US"/>
+        </w:rPr>
+        <w:t>faculty</w:t>
+      </w:r>
+      <w:r>
+        <w:rPr>
+          <w:rFonts w:ascii="Times New Roman" w:hAnsi="Times New Roman" w:cs="Times New Roman"/>
+        </w:rPr>
+        <w:t>}</w:t>
+      </w:r>
+    </w:p>
+    <w:p>
+      <w:pPr>
+        <w:ind w:left="6096"/>
+        <w:rPr>
+          <w:rFonts w:ascii="Times New Roman" w:hAnsi="Times New Roman" w:cs="Times New Roman"/>
+        </w:rPr>
+      </w:pPr>
+      <w:r>
+        <w:rPr>
+          <w:rFonts w:ascii="Times New Roman" w:hAnsi="Times New Roman" w:cs="Times New Roman"/>
+          <w:noProof/>
+        </w:rPr>
+        <mc:AlternateContent>
+          <mc:Choice Requires="wps">
+            <w:drawing>
+              <wp:anchor distT="0" distB="0" distL="114300" distR="114300" simplePos="0" relativeHeight="251675648" behindDoc="0" locked="0" layoutInCell="1" allowOverlap="1" wp14:anchorId="74639B94" wp14:editId="4CD041A6">
+                <wp:simplePos x="0" y="0"/>
+                <wp:positionH relativeFrom="margin">
+                  <wp:posOffset>4582795</wp:posOffset>
+                </wp:positionH>
+                <wp:positionV relativeFrom="paragraph">
+                  <wp:posOffset>164926</wp:posOffset>
+                </wp:positionV>
+                <wp:extent cx="1296063" cy="7951"/>
+                <wp:effectExtent l="0" t="0" r="37465" b="30480"/>
+                <wp:wrapNone/>
+                <wp:docPr id="760480624" name="Прямая соединительная линия 1"/>
+                <wp:cNvGraphicFramePr/>
+                <a:graphic xmlns:a="http://schemas.openxmlformats.org/drawingml/2006/main">
+                  <a:graphicData uri="http://schemas.microsoft.com/office/word/2010/wordprocessingShape">
+                    <wps:wsp>
+                      <wps:cNvCnPr/>
+                      <wps:spPr>
+                        <a:xfrm>
+                          <a:off x="0" y="0"/>
+                          <a:ext cx="1296063" cy="7951"/>
+                        </a:xfrm>
+                        <a:prstGeom prst="line">
+                          <a:avLst/>
+                        </a:prstGeom>
+                      </wps:spPr>
+                      <wps:style>
+                        <a:lnRef idx="1">
+                          <a:schemeClr val="dk1"/>
+                        </a:lnRef>
+                        <a:fillRef idx="0">
+                          <a:schemeClr val="dk1"/>
+                        </a:fillRef>
+                        <a:effectRef idx="0">
+                          <a:schemeClr val="dk1"/>
+                        </a:effectRef>
+                        <a:fontRef idx="minor">
+                          <a:schemeClr val="tx1"/>
+                        </a:fontRef>
+                      </wps:style>
+                      <wps:bodyPr/>
+                    </wps:wsp>
+                  </a:graphicData>
+                </a:graphic>
+                <wp14:sizeRelH relativeFrom="margin">
+                  <wp14:pctWidth>0</wp14:pctWidth>
+                </wp14:sizeRelH>
+                <wp14:sizeRelV relativeFrom="margin">
+                  <wp14:pctHeight>0</wp14:pctHeight>
+                </wp14:sizeRelV>
+              </wp:anchor>
+            </w:drawing>
+          </mc:Choice>
+          <mc:Fallback>
+            <w:pict>
+              <v:line w14:anchorId="00439776" id="Прямая соединительная линия 1" o:spid="_x0000_s1026" style="position:absolute;z-index:251675648;visibility:visible;mso-wrap-style:square;mso-width-percent:0;mso-height-percent:0;mso-wrap-distance-left:9pt;mso-wrap-distance-top:0;mso-wrap-distance-right:9pt;mso-wrap-distance-bottom:0;mso-position-horizontal:absolute;mso-position-horizontal-relative:margin;mso-position-vertical:absolute;mso-position-vertical-relative:text;mso-width-percent:0;mso-height-percent:0;mso-width-relative:margin;mso-height-relative:margin" from="360.85pt,13pt" to="462.9pt,13.65pt" o:gfxdata="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" strokecolor="black [3200]" strokeweight=".5pt">
+                <v:stroke joinstyle="miter"/>
+                <w10:wrap anchorx="margin"/>
+              </v:line>
+            </w:pict>
+          </mc:Fallback>
+        </mc:AlternateContent>
+      </w:r>
+      <w:r>
+        <w:rPr>
+          <w:rFonts w:ascii="Times New Roman" w:hAnsi="Times New Roman" w:cs="Times New Roman"/>
+          <w:b/>
+          <w:bCs/>
+        </w:rPr>
         <w:t xml:space="preserve">Кафедра     </w:t>
       </w:r>
       <w:r>
         <w:rPr>
           <w:rFonts w:ascii="Times New Roman" w:hAnsi="Times New Roman" w:cs="Times New Roman"/>
-        </w:rPr>
-        <w:t>____{</w:t>
-      </w:r>
+          <w:b/>
+          <w:bCs/>
+        </w:rPr>
+        <w:t xml:space="preserve">       </w:t>
+      </w:r>
+      <w:proofErr w:type="gramStart"/>
+      <w:r>
+        <w:rPr>
+          <w:rFonts w:ascii="Times New Roman" w:hAnsi="Times New Roman" w:cs="Times New Roman"/>
+          <w:b/>
+          <w:bCs/>
+        </w:rPr>
+        <w:t xml:space="preserve">   </w:t>
+      </w:r>
+      <w:r>
+        <w:rPr>
+          <w:rFonts w:ascii="Times New Roman" w:hAnsi="Times New Roman" w:cs="Times New Roman"/>
+        </w:rPr>
+        <w:t>{</w:t>
+      </w:r>
+      <w:proofErr w:type="gramEnd"/>
       <w:r>
         <w:rPr>
           <w:rFonts w:ascii="Times New Roman" w:hAnsi="Times New Roman" w:cs="Times New Roman"/>
@@ -157,7 +371,7 @@
         <w:rPr>
           <w:rFonts w:ascii="Times New Roman" w:hAnsi="Times New Roman" w:cs="Times New Roman"/>
         </w:rPr>
-        <w:t>}____</w:t>
+        <w:t>}</w:t>
       </w:r>
     </w:p>
     <w:p>
@@ -167,28 +381,12 @@
           <w:rFonts w:ascii="Times New Roman" w:hAnsi="Times New Roman" w:cs="Times New Roman"/>
         </w:rPr>
       </w:pPr>
-    </w:p>
-    <w:p>
-      <w:pPr>
-        <w:ind w:left="6096"/>
-        <w:rPr>
-          <w:rFonts w:ascii="Times New Roman" w:hAnsi="Times New Roman" w:cs="Times New Roman"/>
-        </w:rPr>
-      </w:pPr>
       <w:r>
         <w:rPr>
           <w:rFonts w:ascii="Times New Roman" w:hAnsi="Times New Roman" w:cs="Times New Roman"/>
         </w:rPr>
         <w:t xml:space="preserve"> </w:t>
       </w:r>
-    </w:p>
-    <w:p>
-      <w:pPr>
-        <w:ind w:left="6096"/>
-        <w:rPr>
-          <w:rFonts w:ascii="Times New Roman" w:hAnsi="Times New Roman" w:cs="Times New Roman"/>
-        </w:rPr>
-      </w:pPr>
     </w:p>
     <w:p>
       <w:pPr>
@@ -232,6 +430,77 @@
       <w:r>
         <w:rPr>
           <w:rFonts w:ascii="Times New Roman" w:hAnsi="Times New Roman" w:cs="Times New Roman"/>
+          <w:noProof/>
+        </w:rPr>
+        <mc:AlternateContent>
+          <mc:Choice Requires="wps">
+            <w:drawing>
+              <wp:anchor distT="0" distB="0" distL="114300" distR="114300" simplePos="0" relativeHeight="251661312" behindDoc="0" locked="0" layoutInCell="1" allowOverlap="1" wp14:anchorId="0DC2992C" wp14:editId="4CE7FF8D">
+                <wp:simplePos x="0" y="0"/>
+                <wp:positionH relativeFrom="margin">
+                  <wp:posOffset>1876507</wp:posOffset>
+                </wp:positionH>
+                <wp:positionV relativeFrom="paragraph">
+                  <wp:posOffset>159992</wp:posOffset>
+                </wp:positionV>
+                <wp:extent cx="1296063" cy="7951"/>
+                <wp:effectExtent l="0" t="0" r="37465" b="30480"/>
+                <wp:wrapNone/>
+                <wp:docPr id="1621291069" name="Прямая соединительная линия 1"/>
+                <wp:cNvGraphicFramePr/>
+                <a:graphic xmlns:a="http://schemas.openxmlformats.org/drawingml/2006/main">
+                  <a:graphicData uri="http://schemas.microsoft.com/office/word/2010/wordprocessingShape">
+                    <wps:wsp>
+                      <wps:cNvCnPr/>
+                      <wps:spPr>
+                        <a:xfrm>
+                          <a:off x="0" y="0"/>
+                          <a:ext cx="1296063" cy="7951"/>
+                        </a:xfrm>
+                        <a:prstGeom prst="line">
+                          <a:avLst/>
+                        </a:prstGeom>
+                      </wps:spPr>
+                      <wps:style>
+                        <a:lnRef idx="1">
+                          <a:schemeClr val="dk1"/>
+                        </a:lnRef>
+                        <a:fillRef idx="0">
+                          <a:schemeClr val="dk1"/>
+                        </a:fillRef>
+                        <a:effectRef idx="0">
+                          <a:schemeClr val="dk1"/>
+                        </a:effectRef>
+                        <a:fontRef idx="minor">
+                          <a:schemeClr val="tx1"/>
+                        </a:fontRef>
+                      </wps:style>
+                      <wps:bodyPr/>
+                    </wps:wsp>
+                  </a:graphicData>
+                </a:graphic>
+                <wp14:sizeRelH relativeFrom="margin">
+                  <wp14:pctWidth>0</wp14:pctWidth>
+                </wp14:sizeRelH>
+                <wp14:sizeRelV relativeFrom="margin">
+                  <wp14:pctHeight>0</wp14:pctHeight>
+                </wp14:sizeRelV>
+              </wp:anchor>
+            </w:drawing>
+          </mc:Choice>
+          <mc:Fallback>
+            <w:pict>
+              <v:line w14:anchorId="59AC2EAF" id="Прямая соединительная линия 1" o:spid="_x0000_s1026" style="position:absolute;z-index:251661312;visibility:visible;mso-wrap-style:square;mso-width-percent:0;mso-height-percent:0;mso-wrap-distance-left:9pt;mso-wrap-distance-top:0;mso-wrap-distance-right:9pt;mso-wrap-distance-bottom:0;mso-position-horizontal:absolute;mso-position-horizontal-relative:margin;mso-position-vertical:absolute;mso-position-vertical-relative:text;mso-width-percent:0;mso-height-percent:0;mso-width-relative:margin;mso-height-relative:margin" from="147.75pt,12.6pt" to="249.8pt,13.25pt" o:gfxdata="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" strokecolor="black [3200]" strokeweight=".5pt">
+                <v:stroke joinstyle="miter"/>
+                <w10:wrap anchorx="margin"/>
+              </v:line>
+            </w:pict>
+          </mc:Fallback>
+        </mc:AlternateContent>
+      </w:r>
+      <w:r>
+        <w:rPr>
+          <w:rFonts w:ascii="Times New Roman" w:hAnsi="Times New Roman" w:cs="Times New Roman"/>
         </w:rPr>
         <w:t>на</w:t>
       </w:r>
@@ -244,14 +513,34 @@
       <w:r>
         <w:rPr>
           <w:rFonts w:ascii="Times New Roman" w:hAnsi="Times New Roman" w:cs="Times New Roman"/>
-          <w:u w:val="single"/>
-        </w:rPr>
-        <w:t xml:space="preserve">   {</w:t>
-      </w:r>
-      <w:r>
-        <w:rPr>
-          <w:rFonts w:ascii="Times New Roman" w:hAnsi="Times New Roman" w:cs="Times New Roman"/>
-          <w:u w:val="single"/>
+          <w:lang w:val="en-US"/>
+        </w:rPr>
+        <w:t xml:space="preserve">        </w:t>
+      </w:r>
+      <w:proofErr w:type="gramStart"/>
+      <w:r>
+        <w:rPr>
+          <w:rFonts w:ascii="Times New Roman" w:hAnsi="Times New Roman" w:cs="Times New Roman"/>
+          <w:lang w:val="en-US"/>
+        </w:rPr>
+        <w:t xml:space="preserve">  </w:t>
+      </w:r>
+      <w:r>
+        <w:rPr>
+          <w:rFonts w:ascii="Times New Roman" w:hAnsi="Times New Roman" w:cs="Times New Roman"/>
+        </w:rPr>
+        <w:t xml:space="preserve"> </w:t>
+      </w:r>
+      <w:r>
+        <w:rPr>
+          <w:rFonts w:ascii="Times New Roman" w:hAnsi="Times New Roman" w:cs="Times New Roman"/>
+        </w:rPr>
+        <w:t>{</w:t>
+      </w:r>
+      <w:proofErr w:type="gramEnd"/>
+      <w:r>
+        <w:rPr>
+          <w:rFonts w:ascii="Times New Roman" w:hAnsi="Times New Roman" w:cs="Times New Roman"/>
           <w:lang w:val="en-US"/>
         </w:rPr>
         <w:t>year</w:t>
@@ -259,14 +548,12 @@
       <w:r>
         <w:rPr>
           <w:rFonts w:ascii="Times New Roman" w:hAnsi="Times New Roman" w:cs="Times New Roman"/>
-          <w:u w:val="single"/>
         </w:rPr>
         <w:t>_</w:t>
       </w:r>
       <w:r>
         <w:rPr>
           <w:rFonts w:ascii="Times New Roman" w:hAnsi="Times New Roman" w:cs="Times New Roman"/>
-          <w:u w:val="single"/>
           <w:lang w:val="en-US"/>
         </w:rPr>
         <w:t>start</w:t>
@@ -274,14 +561,12 @@
       <w:r>
         <w:rPr>
           <w:rFonts w:ascii="Times New Roman" w:hAnsi="Times New Roman" w:cs="Times New Roman"/>
-          <w:u w:val="single"/>
         </w:rPr>
         <w:t>}-{</w:t>
       </w:r>
       <w:r>
         <w:rPr>
           <w:rFonts w:ascii="Times New Roman" w:hAnsi="Times New Roman" w:cs="Times New Roman"/>
-          <w:u w:val="single"/>
           <w:lang w:val="en-US"/>
         </w:rPr>
         <w:t>year</w:t>
@@ -289,14 +574,12 @@
       <w:r>
         <w:rPr>
           <w:rFonts w:ascii="Times New Roman" w:hAnsi="Times New Roman" w:cs="Times New Roman"/>
-          <w:u w:val="single"/>
         </w:rPr>
         <w:t>_</w:t>
       </w:r>
       <w:r>
         <w:rPr>
           <w:rFonts w:ascii="Times New Roman" w:hAnsi="Times New Roman" w:cs="Times New Roman"/>
-          <w:u w:val="single"/>
           <w:lang w:val="en-US"/>
         </w:rPr>
         <w:t>end</w:t>
@@ -304,9 +587,15 @@
       <w:r>
         <w:rPr>
           <w:rFonts w:ascii="Times New Roman" w:hAnsi="Times New Roman" w:cs="Times New Roman"/>
-          <w:u w:val="single"/>
         </w:rPr>
         <w:t xml:space="preserve">} </w:t>
+      </w:r>
+      <w:r>
+        <w:rPr>
+          <w:rFonts w:ascii="Times New Roman" w:hAnsi="Times New Roman" w:cs="Times New Roman"/>
+          <w:lang w:val="en-US"/>
+        </w:rPr>
+        <w:t xml:space="preserve">       </w:t>
       </w:r>
       <w:r>
         <w:rPr>
@@ -350,57 +639,1483 @@
         <w:ind w:hanging="426"/>
         <w:rPr>
           <w:rFonts w:ascii="Times New Roman" w:hAnsi="Times New Roman" w:cs="Times New Roman"/>
+        </w:rPr>
+      </w:pPr>
+      <w:r>
+        <w:rPr>
+          <w:rFonts w:ascii="Times New Roman" w:hAnsi="Times New Roman" w:cs="Times New Roman"/>
+          <w:noProof/>
+        </w:rPr>
+        <mc:AlternateContent>
+          <mc:Choice Requires="wps">
+            <w:drawing>
+              <wp:anchor distT="0" distB="0" distL="114300" distR="114300" simplePos="0" relativeHeight="251659264" behindDoc="0" locked="0" layoutInCell="1" allowOverlap="1" wp14:anchorId="511419FC" wp14:editId="5E71DBA2">
+                <wp:simplePos x="0" y="0"/>
+                <wp:positionH relativeFrom="margin">
+                  <wp:posOffset>1193800</wp:posOffset>
+                </wp:positionH>
+                <wp:positionV relativeFrom="paragraph">
+                  <wp:posOffset>153052</wp:posOffset>
+                </wp:positionV>
+                <wp:extent cx="4746929" cy="0"/>
+                <wp:effectExtent l="0" t="0" r="0" b="0"/>
+                <wp:wrapNone/>
+                <wp:docPr id="272913744" name="Прямая соединительная линия 1"/>
+                <wp:cNvGraphicFramePr/>
+                <a:graphic xmlns:a="http://schemas.openxmlformats.org/drawingml/2006/main">
+                  <a:graphicData uri="http://schemas.microsoft.com/office/word/2010/wordprocessingShape">
+                    <wps:wsp>
+                      <wps:cNvCnPr/>
+                      <wps:spPr>
+                        <a:xfrm>
+                          <a:off x="0" y="0"/>
+                          <a:ext cx="4746929" cy="0"/>
+                        </a:xfrm>
+                        <a:prstGeom prst="line">
+                          <a:avLst/>
+                        </a:prstGeom>
+                      </wps:spPr>
+                      <wps:style>
+                        <a:lnRef idx="1">
+                          <a:schemeClr val="dk1"/>
+                        </a:lnRef>
+                        <a:fillRef idx="0">
+                          <a:schemeClr val="dk1"/>
+                        </a:fillRef>
+                        <a:effectRef idx="0">
+                          <a:schemeClr val="dk1"/>
+                        </a:effectRef>
+                        <a:fontRef idx="minor">
+                          <a:schemeClr val="tx1"/>
+                        </a:fontRef>
+                      </wps:style>
+                      <wps:bodyPr/>
+                    </wps:wsp>
+                  </a:graphicData>
+                </a:graphic>
+              </wp:anchor>
+            </w:drawing>
+          </mc:Choice>
+          <mc:Fallback>
+            <w:pict>
+              <v:line w14:anchorId="136753E4" id="Прямая соединительная линия 1" o:spid="_x0000_s1026" style="position:absolute;z-index:251659264;visibility:visible;mso-wrap-style:square;mso-wrap-distance-left:9pt;mso-wrap-distance-top:0;mso-wrap-distance-right:9pt;mso-wrap-distance-bottom:0;mso-position-horizontal:absolute;mso-position-horizontal-relative:margin;mso-position-vertical:absolute;mso-position-vertical-relative:text" from="94pt,12.05pt" to="467.75pt,12.05pt" o:gfxdata="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" strokecolor="black [3200]" strokeweight=".5pt">
+                <v:stroke joinstyle="miter"/>
+                <w10:wrap anchorx="margin"/>
+              </v:line>
+            </w:pict>
+          </mc:Fallback>
+        </mc:AlternateContent>
+      </w:r>
+      <w:r>
+        <w:rPr>
+          <w:rFonts w:ascii="Times New Roman" w:hAnsi="Times New Roman" w:cs="Times New Roman"/>
+        </w:rPr>
+        <w:t xml:space="preserve">Фамилия, имя, отчество </w:t>
+      </w:r>
+      <w:r>
+        <w:rPr>
+          <w:rFonts w:ascii="Times New Roman" w:hAnsi="Times New Roman" w:cs="Times New Roman"/>
+        </w:rPr>
+        <w:t xml:space="preserve">                    </w:t>
+      </w:r>
+      <w:proofErr w:type="gramStart"/>
+      <w:r>
+        <w:rPr>
+          <w:rFonts w:ascii="Times New Roman" w:hAnsi="Times New Roman" w:cs="Times New Roman"/>
+        </w:rPr>
+        <w:t xml:space="preserve">   </w:t>
+      </w:r>
+      <w:r>
+        <w:rPr>
+          <w:rFonts w:ascii="Times New Roman" w:hAnsi="Times New Roman" w:cs="Times New Roman"/>
+        </w:rPr>
+        <w:t>{</w:t>
+      </w:r>
+      <w:proofErr w:type="gramEnd"/>
+      <w:r>
+        <w:rPr>
+          <w:rFonts w:ascii="Times New Roman" w:hAnsi="Times New Roman" w:cs="Times New Roman"/>
+          <w:lang w:val="en-US"/>
+        </w:rPr>
+        <w:t>surname</w:t>
+      </w:r>
+      <w:r>
+        <w:rPr>
+          <w:rFonts w:ascii="Times New Roman" w:hAnsi="Times New Roman" w:cs="Times New Roman"/>
+        </w:rPr>
+        <w:t>} {</w:t>
+      </w:r>
+      <w:r>
+        <w:rPr>
+          <w:rFonts w:ascii="Times New Roman" w:hAnsi="Times New Roman" w:cs="Times New Roman"/>
+          <w:lang w:val="en-US"/>
+        </w:rPr>
+        <w:t>name</w:t>
+      </w:r>
+      <w:r>
+        <w:rPr>
+          <w:rFonts w:ascii="Times New Roman" w:hAnsi="Times New Roman" w:cs="Times New Roman"/>
+        </w:rPr>
+        <w:t>} {</w:t>
+      </w:r>
+      <w:r>
+        <w:rPr>
+          <w:rFonts w:ascii="Times New Roman" w:hAnsi="Times New Roman" w:cs="Times New Roman"/>
+          <w:lang w:val="en-US"/>
+        </w:rPr>
+        <w:t>father</w:t>
+      </w:r>
+      <w:r>
+        <w:rPr>
+          <w:rFonts w:ascii="Times New Roman" w:hAnsi="Times New Roman" w:cs="Times New Roman"/>
+        </w:rPr>
+        <w:t>_</w:t>
+      </w:r>
+      <w:r>
+        <w:rPr>
+          <w:rFonts w:ascii="Times New Roman" w:hAnsi="Times New Roman" w:cs="Times New Roman"/>
+          <w:lang w:val="en-US"/>
+        </w:rPr>
+        <w:t>name</w:t>
+      </w:r>
+      <w:r>
+        <w:rPr>
+          <w:rFonts w:ascii="Times New Roman" w:hAnsi="Times New Roman" w:cs="Times New Roman"/>
+        </w:rPr>
+        <w:t xml:space="preserve">}                  </w:t>
+      </w:r>
+    </w:p>
+    <w:p>
+      <w:pPr>
+        <w:ind w:hanging="426"/>
+        <w:rPr>
+          <w:rFonts w:ascii="Times New Roman" w:hAnsi="Times New Roman" w:cs="Times New Roman"/>
           <w:u w:val="single"/>
         </w:rPr>
       </w:pPr>
       <w:r>
         <w:rPr>
           <w:rFonts w:ascii="Times New Roman" w:hAnsi="Times New Roman" w:cs="Times New Roman"/>
-        </w:rPr>
-        <w:t xml:space="preserve">Фамилия, имя, отчество </w:t>
-      </w:r>
+          <w:noProof/>
+        </w:rPr>
+        <mc:AlternateContent>
+          <mc:Choice Requires="wps">
+            <w:drawing>
+              <wp:anchor distT="0" distB="0" distL="114300" distR="114300" simplePos="0" relativeHeight="251663360" behindDoc="0" locked="0" layoutInCell="1" allowOverlap="1" wp14:anchorId="2806924D" wp14:editId="03DC3DA6">
+                <wp:simplePos x="0" y="0"/>
+                <wp:positionH relativeFrom="margin">
+                  <wp:posOffset>427389</wp:posOffset>
+                </wp:positionH>
+                <wp:positionV relativeFrom="paragraph">
+                  <wp:posOffset>152417</wp:posOffset>
+                </wp:positionV>
+                <wp:extent cx="2224217" cy="0"/>
+                <wp:effectExtent l="0" t="0" r="0" b="0"/>
+                <wp:wrapNone/>
+                <wp:docPr id="1177933960" name="Прямая соединительная линия 1"/>
+                <wp:cNvGraphicFramePr/>
+                <a:graphic xmlns:a="http://schemas.openxmlformats.org/drawingml/2006/main">
+                  <a:graphicData uri="http://schemas.microsoft.com/office/word/2010/wordprocessingShape">
+                    <wps:wsp>
+                      <wps:cNvCnPr/>
+                      <wps:spPr>
+                        <a:xfrm>
+                          <a:off x="0" y="0"/>
+                          <a:ext cx="2224217" cy="0"/>
+                        </a:xfrm>
+                        <a:prstGeom prst="line">
+                          <a:avLst/>
+                        </a:prstGeom>
+                      </wps:spPr>
+                      <wps:style>
+                        <a:lnRef idx="1">
+                          <a:schemeClr val="dk1"/>
+                        </a:lnRef>
+                        <a:fillRef idx="0">
+                          <a:schemeClr val="dk1"/>
+                        </a:fillRef>
+                        <a:effectRef idx="0">
+                          <a:schemeClr val="dk1"/>
+                        </a:effectRef>
+                        <a:fontRef idx="minor">
+                          <a:schemeClr val="tx1"/>
+                        </a:fontRef>
+                      </wps:style>
+                      <wps:bodyPr/>
+                    </wps:wsp>
+                  </a:graphicData>
+                </a:graphic>
+                <wp14:sizeRelH relativeFrom="margin">
+                  <wp14:pctWidth>0</wp14:pctWidth>
+                </wp14:sizeRelH>
+                <wp14:sizeRelV relativeFrom="margin">
+                  <wp14:pctHeight>0</wp14:pctHeight>
+                </wp14:sizeRelV>
+              </wp:anchor>
+            </w:drawing>
+          </mc:Choice>
+          <mc:Fallback>
+            <w:pict>
+              <v:line w14:anchorId="508A31C9" id="Прямая соединительная линия 1" o:spid="_x0000_s1026" style="position:absolute;z-index:251663360;visibility:visible;mso-wrap-style:square;mso-width-percent:0;mso-height-percent:0;mso-wrap-distance-left:9pt;mso-wrap-distance-top:0;mso-wrap-distance-right:9pt;mso-wrap-distance-bottom:0;mso-position-horizontal:absolute;mso-position-horizontal-relative:margin;mso-position-vertical:absolute;mso-position-vertical-relative:text;mso-width-percent:0;mso-height-percent:0;mso-width-relative:margin;mso-height-relative:margin" from="33.65pt,12pt" to="208.8pt,12pt" o:gfxdata="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" strokecolor="black [3200]" strokeweight=".5pt">
+                <v:stroke joinstyle="miter"/>
+                <w10:wrap anchorx="margin"/>
+              </v:line>
+            </w:pict>
+          </mc:Fallback>
+        </mc:AlternateContent>
+      </w:r>
+      <w:r>
+        <w:rPr>
+          <w:rFonts w:ascii="Times New Roman" w:hAnsi="Times New Roman" w:cs="Times New Roman"/>
+          <w:noProof/>
+        </w:rPr>
+        <mc:AlternateContent>
+          <mc:Choice Requires="wps">
+            <w:drawing>
+              <wp:anchor distT="0" distB="0" distL="114300" distR="114300" simplePos="0" relativeHeight="251665408" behindDoc="0" locked="0" layoutInCell="1" allowOverlap="1" wp14:anchorId="6ACE6F18" wp14:editId="0CB334C5">
+                <wp:simplePos x="0" y="0"/>
+                <wp:positionH relativeFrom="margin">
+                  <wp:align>right</wp:align>
+                </wp:positionH>
+                <wp:positionV relativeFrom="paragraph">
+                  <wp:posOffset>122641</wp:posOffset>
+                </wp:positionV>
+                <wp:extent cx="1719442" cy="0"/>
+                <wp:effectExtent l="0" t="0" r="0" b="0"/>
+                <wp:wrapNone/>
+                <wp:docPr id="1010210266" name="Прямая соединительная линия 1"/>
+                <wp:cNvGraphicFramePr/>
+                <a:graphic xmlns:a="http://schemas.openxmlformats.org/drawingml/2006/main">
+                  <a:graphicData uri="http://schemas.microsoft.com/office/word/2010/wordprocessingShape">
+                    <wps:wsp>
+                      <wps:cNvCnPr/>
+                      <wps:spPr>
+                        <a:xfrm>
+                          <a:off x="0" y="0"/>
+                          <a:ext cx="1719442" cy="0"/>
+                        </a:xfrm>
+                        <a:prstGeom prst="line">
+                          <a:avLst/>
+                        </a:prstGeom>
+                      </wps:spPr>
+                      <wps:style>
+                        <a:lnRef idx="1">
+                          <a:schemeClr val="dk1"/>
+                        </a:lnRef>
+                        <a:fillRef idx="0">
+                          <a:schemeClr val="dk1"/>
+                        </a:fillRef>
+                        <a:effectRef idx="0">
+                          <a:schemeClr val="dk1"/>
+                        </a:effectRef>
+                        <a:fontRef idx="minor">
+                          <a:schemeClr val="tx1"/>
+                        </a:fontRef>
+                      </wps:style>
+                      <wps:bodyPr/>
+                    </wps:wsp>
+                  </a:graphicData>
+                </a:graphic>
+                <wp14:sizeRelH relativeFrom="margin">
+                  <wp14:pctWidth>0</wp14:pctWidth>
+                </wp14:sizeRelH>
+                <wp14:sizeRelV relativeFrom="margin">
+                  <wp14:pctHeight>0</wp14:pctHeight>
+                </wp14:sizeRelV>
+              </wp:anchor>
+            </w:drawing>
+          </mc:Choice>
+          <mc:Fallback>
+            <w:pict>
+              <v:line w14:anchorId="67F22BAA" id="Прямая соединительная линия 1" o:spid="_x0000_s1026" style="position:absolute;z-index:251665408;visibility:visible;mso-wrap-style:square;mso-width-percent:0;mso-height-percent:0;mso-wrap-distance-left:9pt;mso-wrap-distance-top:0;mso-wrap-distance-right:9pt;mso-wrap-distance-bottom:0;mso-position-horizontal:right;mso-position-horizontal-relative:margin;mso-position-vertical:absolute;mso-position-vertical-relative:text;mso-width-percent:0;mso-height-percent:0;mso-width-relative:margin;mso-height-relative:margin" from="84.2pt,9.65pt" to="219.6pt,9.65pt" o:gfxdata="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" strokecolor="black [3200]" strokeweight=".5pt">
+                <v:stroke joinstyle="miter"/>
+                <w10:wrap anchorx="margin"/>
+              </v:line>
+            </w:pict>
+          </mc:Fallback>
+        </mc:AlternateContent>
+      </w:r>
+      <w:r>
+        <w:rPr>
+          <w:rFonts w:ascii="Times New Roman" w:hAnsi="Times New Roman" w:cs="Times New Roman"/>
+        </w:rPr>
+        <w:t xml:space="preserve">Должность </w:t>
+      </w:r>
+      <w:r>
+        <w:rPr>
+          <w:rFonts w:ascii="Times New Roman" w:hAnsi="Times New Roman" w:cs="Times New Roman"/>
+        </w:rPr>
+        <w:t xml:space="preserve">    </w:t>
+      </w:r>
+      <w:r>
+        <w:rPr>
+          <w:rFonts w:ascii="Times New Roman" w:hAnsi="Times New Roman" w:cs="Times New Roman"/>
+        </w:rPr>
+        <w:t xml:space="preserve"> </w:t>
+      </w:r>
+      <w:proofErr w:type="gramStart"/>
+      <w:r>
+        <w:rPr>
+          <w:rFonts w:ascii="Times New Roman" w:hAnsi="Times New Roman" w:cs="Times New Roman"/>
+        </w:rPr>
+        <w:t xml:space="preserve">   </w:t>
+      </w:r>
+      <w:r>
+        <w:rPr>
+          <w:rFonts w:ascii="Times New Roman" w:hAnsi="Times New Roman" w:cs="Times New Roman"/>
+        </w:rPr>
+        <w:t>{</w:t>
+      </w:r>
+      <w:proofErr w:type="gramEnd"/>
+      <w:r>
+        <w:rPr>
+          <w:rFonts w:ascii="Times New Roman" w:hAnsi="Times New Roman" w:cs="Times New Roman"/>
+          <w:lang w:val="en-US"/>
+        </w:rPr>
+        <w:t>position</w:t>
+      </w:r>
+      <w:r>
+        <w:rPr>
+          <w:rFonts w:ascii="Times New Roman" w:hAnsi="Times New Roman" w:cs="Times New Roman"/>
+        </w:rPr>
+        <w:t>}</w:t>
+      </w:r>
+      <w:r>
+        <w:rPr>
+          <w:rFonts w:ascii="Times New Roman" w:hAnsi="Times New Roman" w:cs="Times New Roman"/>
+        </w:rPr>
+        <w:t xml:space="preserve">            </w:t>
+      </w:r>
+      <w:r>
+        <w:rPr>
+          <w:rFonts w:ascii="Times New Roman" w:hAnsi="Times New Roman" w:cs="Times New Roman"/>
+        </w:rPr>
+        <w:t xml:space="preserve">   </w:t>
+      </w:r>
+      <w:r>
+        <w:rPr>
+          <w:rFonts w:ascii="Times New Roman" w:hAnsi="Times New Roman" w:cs="Times New Roman"/>
+          <w:lang w:val="en-US"/>
+        </w:rPr>
+        <w:t xml:space="preserve">                         </w:t>
+      </w:r>
+      <w:r>
+        <w:rPr>
+          <w:rFonts w:ascii="Times New Roman" w:hAnsi="Times New Roman" w:cs="Times New Roman"/>
+        </w:rPr>
+        <w:t>штатный (совместитель)</w:t>
+      </w:r>
+      <w:r>
+        <w:rPr>
+          <w:rFonts w:ascii="Times New Roman" w:hAnsi="Times New Roman" w:cs="Times New Roman"/>
+        </w:rPr>
+        <w:t xml:space="preserve"> </w:t>
+      </w:r>
+      <w:r>
+        <w:rPr>
+          <w:rFonts w:ascii="Times New Roman" w:hAnsi="Times New Roman" w:cs="Times New Roman"/>
+          <w:u w:val="single"/>
+        </w:rPr>
+        <w:t xml:space="preserve">  </w:t>
+      </w:r>
+    </w:p>
+    <w:p>
+      <w:pPr>
+        <w:ind w:hanging="426"/>
+        <w:rPr>
+          <w:rFonts w:ascii="Times New Roman" w:hAnsi="Times New Roman" w:cs="Times New Roman"/>
+          <w:u w:val="single"/>
+        </w:rPr>
+      </w:pPr>
+      <w:r>
+        <w:rPr>
+          <w:rFonts w:ascii="Times New Roman" w:hAnsi="Times New Roman" w:cs="Times New Roman"/>
+          <w:noProof/>
+        </w:rPr>
+        <mc:AlternateContent>
+          <mc:Choice Requires="wps">
+            <w:drawing>
+              <wp:anchor distT="0" distB="0" distL="114300" distR="114300" simplePos="0" relativeHeight="251669504" behindDoc="0" locked="0" layoutInCell="1" allowOverlap="1" wp14:anchorId="5FD73620" wp14:editId="50E40AD9">
+                <wp:simplePos x="0" y="0"/>
+                <wp:positionH relativeFrom="margin">
+                  <wp:posOffset>608622</wp:posOffset>
+                </wp:positionH>
+                <wp:positionV relativeFrom="paragraph">
+                  <wp:posOffset>132835</wp:posOffset>
+                </wp:positionV>
+                <wp:extent cx="2100648" cy="8238"/>
+                <wp:effectExtent l="0" t="0" r="33020" b="30480"/>
+                <wp:wrapNone/>
+                <wp:docPr id="2085463531" name="Прямая соединительная линия 1"/>
+                <wp:cNvGraphicFramePr/>
+                <a:graphic xmlns:a="http://schemas.openxmlformats.org/drawingml/2006/main">
+                  <a:graphicData uri="http://schemas.microsoft.com/office/word/2010/wordprocessingShape">
+                    <wps:wsp>
+                      <wps:cNvCnPr/>
+                      <wps:spPr>
+                        <a:xfrm flipV="1">
+                          <a:off x="0" y="0"/>
+                          <a:ext cx="2100648" cy="8238"/>
+                        </a:xfrm>
+                        <a:prstGeom prst="line">
+                          <a:avLst/>
+                        </a:prstGeom>
+                      </wps:spPr>
+                      <wps:style>
+                        <a:lnRef idx="1">
+                          <a:schemeClr val="dk1"/>
+                        </a:lnRef>
+                        <a:fillRef idx="0">
+                          <a:schemeClr val="dk1"/>
+                        </a:fillRef>
+                        <a:effectRef idx="0">
+                          <a:schemeClr val="dk1"/>
+                        </a:effectRef>
+                        <a:fontRef idx="minor">
+                          <a:schemeClr val="tx1"/>
+                        </a:fontRef>
+                      </wps:style>
+                      <wps:bodyPr/>
+                    </wps:wsp>
+                  </a:graphicData>
+                </a:graphic>
+                <wp14:sizeRelH relativeFrom="margin">
+                  <wp14:pctWidth>0</wp14:pctWidth>
+                </wp14:sizeRelH>
+                <wp14:sizeRelV relativeFrom="margin">
+                  <wp14:pctHeight>0</wp14:pctHeight>
+                </wp14:sizeRelV>
+              </wp:anchor>
+            </w:drawing>
+          </mc:Choice>
+          <mc:Fallback>
+            <w:pict>
+              <v:line w14:anchorId="7DFB9625" id="Прямая соединительная линия 1" o:spid="_x0000_s1026" style="position:absolute;flip:y;z-index:251669504;visibility:visible;mso-wrap-style:square;mso-width-percent:0;mso-height-percent:0;mso-wrap-distance-left:9pt;mso-wrap-distance-top:0;mso-wrap-distance-right:9pt;mso-wrap-distance-bottom:0;mso-position-horizontal:absolute;mso-position-horizontal-relative:margin;mso-position-vertical:absolute;mso-position-vertical-relative:text;mso-width-percent:0;mso-height-percent:0;mso-width-relative:margin;mso-height-relative:margin" from="47.9pt,10.45pt" to="213.3pt,11.1pt" o:gfxdata="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" strokecolor="black [3200]" strokeweight=".5pt">
+                <v:stroke joinstyle="miter"/>
+                <w10:wrap anchorx="margin"/>
+              </v:line>
+            </w:pict>
+          </mc:Fallback>
+        </mc:AlternateContent>
+      </w:r>
+      <w:r>
+        <w:rPr>
+          <w:rFonts w:ascii="Times New Roman" w:hAnsi="Times New Roman" w:cs="Times New Roman"/>
+          <w:noProof/>
+        </w:rPr>
+        <mc:AlternateContent>
+          <mc:Choice Requires="wps">
+            <w:drawing>
+              <wp:anchor distT="0" distB="0" distL="114300" distR="114300" simplePos="0" relativeHeight="251667456" behindDoc="0" locked="0" layoutInCell="1" allowOverlap="1" wp14:anchorId="5D0D6DDA" wp14:editId="20914338">
+                <wp:simplePos x="0" y="0"/>
+                <wp:positionH relativeFrom="margin">
+                  <wp:posOffset>3631565</wp:posOffset>
+                </wp:positionH>
+                <wp:positionV relativeFrom="paragraph">
+                  <wp:posOffset>131462</wp:posOffset>
+                </wp:positionV>
+                <wp:extent cx="2296246" cy="1888"/>
+                <wp:effectExtent l="0" t="0" r="27940" b="36830"/>
+                <wp:wrapNone/>
+                <wp:docPr id="553988703" name="Прямая соединительная линия 1"/>
+                <wp:cNvGraphicFramePr/>
+                <a:graphic xmlns:a="http://schemas.openxmlformats.org/drawingml/2006/main">
+                  <a:graphicData uri="http://schemas.microsoft.com/office/word/2010/wordprocessingShape">
+                    <wps:wsp>
+                      <wps:cNvCnPr/>
+                      <wps:spPr>
+                        <a:xfrm>
+                          <a:off x="0" y="0"/>
+                          <a:ext cx="2296246" cy="1888"/>
+                        </a:xfrm>
+                        <a:prstGeom prst="line">
+                          <a:avLst/>
+                        </a:prstGeom>
+                      </wps:spPr>
+                      <wps:style>
+                        <a:lnRef idx="1">
+                          <a:schemeClr val="dk1"/>
+                        </a:lnRef>
+                        <a:fillRef idx="0">
+                          <a:schemeClr val="dk1"/>
+                        </a:fillRef>
+                        <a:effectRef idx="0">
+                          <a:schemeClr val="dk1"/>
+                        </a:effectRef>
+                        <a:fontRef idx="minor">
+                          <a:schemeClr val="tx1"/>
+                        </a:fontRef>
+                      </wps:style>
+                      <wps:bodyPr/>
+                    </wps:wsp>
+                  </a:graphicData>
+                </a:graphic>
+                <wp14:sizeRelH relativeFrom="margin">
+                  <wp14:pctWidth>0</wp14:pctWidth>
+                </wp14:sizeRelH>
+                <wp14:sizeRelV relativeFrom="margin">
+                  <wp14:pctHeight>0</wp14:pctHeight>
+                </wp14:sizeRelV>
+              </wp:anchor>
+            </w:drawing>
+          </mc:Choice>
+          <mc:Fallback>
+            <w:pict>
+              <v:line w14:anchorId="4314E0D0" id="Прямая соединительная линия 1" o:spid="_x0000_s1026" style="position:absolute;z-index:251667456;visibility:visible;mso-wrap-style:square;mso-width-percent:0;mso-height-percent:0;mso-wrap-distance-left:9pt;mso-wrap-distance-top:0;mso-wrap-distance-right:9pt;mso-wrap-distance-bottom:0;mso-position-horizontal:absolute;mso-position-horizontal-relative:margin;mso-position-vertical:absolute;mso-position-vertical-relative:text;mso-width-percent:0;mso-height-percent:0;mso-width-relative:margin;mso-height-relative:margin" from="285.95pt,10.35pt" to="466.75pt,10.5pt" o:gfxdata="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" strokecolor="black [3200]" strokeweight=".5pt">
+                <v:stroke joinstyle="miter"/>
+                <w10:wrap anchorx="margin"/>
+              </v:line>
+            </w:pict>
+          </mc:Fallback>
+        </mc:AlternateContent>
+      </w:r>
+      <w:r>
+        <w:rPr>
+          <w:rFonts w:ascii="Times New Roman" w:hAnsi="Times New Roman" w:cs="Times New Roman"/>
+        </w:rPr>
+        <w:t>Учёное звание</w:t>
+      </w:r>
+      <w:r>
+        <w:rPr>
+          <w:rFonts w:ascii="Times New Roman" w:hAnsi="Times New Roman" w:cs="Times New Roman"/>
+        </w:rPr>
+        <w:t xml:space="preserve"> </w:t>
+      </w:r>
+      <w:r>
+        <w:rPr>
+          <w:rFonts w:ascii="Times New Roman" w:hAnsi="Times New Roman" w:cs="Times New Roman"/>
+        </w:rPr>
+        <w:t xml:space="preserve">  </w:t>
+      </w:r>
+      <w:proofErr w:type="gramStart"/>
+      <w:r>
+        <w:rPr>
+          <w:rFonts w:ascii="Times New Roman" w:hAnsi="Times New Roman" w:cs="Times New Roman"/>
+        </w:rPr>
+        <w:t xml:space="preserve">   </w:t>
+      </w:r>
+      <w:r>
+        <w:rPr>
+          <w:rFonts w:ascii="Times New Roman" w:hAnsi="Times New Roman" w:cs="Times New Roman"/>
+        </w:rPr>
+        <w:t>{</w:t>
+      </w:r>
+      <w:proofErr w:type="gramEnd"/>
+      <w:r>
+        <w:rPr>
+          <w:rFonts w:ascii="Times New Roman" w:hAnsi="Times New Roman" w:cs="Times New Roman"/>
+          <w:lang w:val="en-US"/>
+        </w:rPr>
+        <w:t>academi</w:t>
+      </w:r>
+      <w:r>
+        <w:rPr>
+          <w:rFonts w:ascii="Times New Roman" w:hAnsi="Times New Roman" w:cs="Times New Roman"/>
+          <w:lang w:val="en-US"/>
+        </w:rPr>
+        <w:t>c</w:t>
+      </w:r>
+      <w:r>
+        <w:rPr>
+          <w:rFonts w:ascii="Times New Roman" w:hAnsi="Times New Roman" w:cs="Times New Roman"/>
+        </w:rPr>
+        <w:t>_</w:t>
+      </w:r>
+      <w:r>
+        <w:rPr>
+          <w:rFonts w:ascii="Times New Roman" w:hAnsi="Times New Roman" w:cs="Times New Roman"/>
+          <w:lang w:val="en-US"/>
+        </w:rPr>
+        <w:t>title</w:t>
+      </w:r>
+      <w:r>
+        <w:rPr>
+          <w:rFonts w:ascii="Times New Roman" w:hAnsi="Times New Roman" w:cs="Times New Roman"/>
+        </w:rPr>
+        <w:t>}</w:t>
+      </w:r>
+      <w:r>
+        <w:rPr>
+          <w:rFonts w:ascii="Times New Roman" w:hAnsi="Times New Roman" w:cs="Times New Roman"/>
+        </w:rPr>
+        <w:t xml:space="preserve">         </w:t>
+      </w:r>
+      <w:r>
+        <w:rPr>
+          <w:rFonts w:ascii="Times New Roman" w:hAnsi="Times New Roman" w:cs="Times New Roman"/>
+        </w:rPr>
+        <w:t xml:space="preserve">  </w:t>
+      </w:r>
+      <w:r>
+        <w:rPr>
+          <w:rFonts w:ascii="Times New Roman" w:hAnsi="Times New Roman" w:cs="Times New Roman"/>
+        </w:rPr>
+        <w:t xml:space="preserve"> </w:t>
+      </w:r>
+      <w:r>
+        <w:rPr>
+          <w:rFonts w:ascii="Times New Roman" w:hAnsi="Times New Roman" w:cs="Times New Roman"/>
+        </w:rPr>
+        <w:t xml:space="preserve">        </w:t>
+      </w:r>
+      <w:r>
+        <w:rPr>
+          <w:rFonts w:ascii="Times New Roman" w:hAnsi="Times New Roman" w:cs="Times New Roman"/>
+        </w:rPr>
+        <w:t xml:space="preserve">        </w:t>
+      </w:r>
+      <w:r>
+        <w:rPr>
+          <w:rFonts w:ascii="Times New Roman" w:hAnsi="Times New Roman" w:cs="Times New Roman"/>
+        </w:rPr>
+        <w:t>учёная степень</w:t>
+      </w:r>
+      <w:r>
+        <w:rPr>
+          <w:rFonts w:ascii="Times New Roman" w:hAnsi="Times New Roman" w:cs="Times New Roman"/>
+        </w:rPr>
+        <w:t xml:space="preserve">                    </w:t>
+      </w:r>
+      <w:r>
+        <w:rPr>
+          <w:rFonts w:ascii="Times New Roman" w:hAnsi="Times New Roman" w:cs="Times New Roman"/>
+        </w:rPr>
+        <w:t>{</w:t>
+      </w:r>
+      <w:r>
+        <w:rPr>
+          <w:rFonts w:ascii="Times New Roman" w:hAnsi="Times New Roman" w:cs="Times New Roman"/>
+          <w:lang w:val="en-US"/>
+        </w:rPr>
+        <w:t>academic</w:t>
+      </w:r>
+      <w:r>
+        <w:rPr>
+          <w:rFonts w:ascii="Times New Roman" w:hAnsi="Times New Roman" w:cs="Times New Roman"/>
+        </w:rPr>
+        <w:t>_</w:t>
+      </w:r>
+      <w:r>
+        <w:rPr>
+          <w:rFonts w:ascii="Times New Roman" w:hAnsi="Times New Roman" w:cs="Times New Roman"/>
+          <w:lang w:val="en-US"/>
+        </w:rPr>
+        <w:t>degree</w:t>
+      </w:r>
+      <w:r>
+        <w:rPr>
+          <w:rFonts w:ascii="Times New Roman" w:hAnsi="Times New Roman" w:cs="Times New Roman"/>
+        </w:rPr>
+        <w:t>}</w:t>
+      </w:r>
+    </w:p>
+    <w:p>
+      <w:pPr>
+        <w:ind w:hanging="426"/>
+        <w:rPr>
+          <w:rFonts w:ascii="Times New Roman" w:hAnsi="Times New Roman" w:cs="Times New Roman"/>
+          <w:lang w:val="en-US"/>
+        </w:rPr>
+      </w:pPr>
+      <w:r>
+        <w:rPr>
+          <w:rFonts w:ascii="Times New Roman" w:hAnsi="Times New Roman" w:cs="Times New Roman"/>
+          <w:noProof/>
+        </w:rPr>
+        <mc:AlternateContent>
+          <mc:Choice Requires="wps">
+            <w:drawing>
+              <wp:anchor distT="0" distB="0" distL="114300" distR="114300" simplePos="0" relativeHeight="251671552" behindDoc="0" locked="0" layoutInCell="1" allowOverlap="1" wp14:anchorId="5CEC4A65" wp14:editId="03F9AE98">
+                <wp:simplePos x="0" y="0"/>
+                <wp:positionH relativeFrom="margin">
+                  <wp:posOffset>919487</wp:posOffset>
+                </wp:positionH>
+                <wp:positionV relativeFrom="paragraph">
+                  <wp:posOffset>146657</wp:posOffset>
+                </wp:positionV>
+                <wp:extent cx="5021280" cy="3350"/>
+                <wp:effectExtent l="0" t="0" r="27305" b="34925"/>
+                <wp:wrapNone/>
+                <wp:docPr id="641361512" name="Прямая соединительная линия 1"/>
+                <wp:cNvGraphicFramePr/>
+                <a:graphic xmlns:a="http://schemas.openxmlformats.org/drawingml/2006/main">
+                  <a:graphicData uri="http://schemas.microsoft.com/office/word/2010/wordprocessingShape">
+                    <wps:wsp>
+                      <wps:cNvCnPr/>
+                      <wps:spPr>
+                        <a:xfrm>
+                          <a:off x="0" y="0"/>
+                          <a:ext cx="5021280" cy="3350"/>
+                        </a:xfrm>
+                        <a:prstGeom prst="line">
+                          <a:avLst/>
+                        </a:prstGeom>
+                      </wps:spPr>
+                      <wps:style>
+                        <a:lnRef idx="1">
+                          <a:schemeClr val="dk1"/>
+                        </a:lnRef>
+                        <a:fillRef idx="0">
+                          <a:schemeClr val="dk1"/>
+                        </a:fillRef>
+                        <a:effectRef idx="0">
+                          <a:schemeClr val="dk1"/>
+                        </a:effectRef>
+                        <a:fontRef idx="minor">
+                          <a:schemeClr val="tx1"/>
+                        </a:fontRef>
+                      </wps:style>
+                      <wps:bodyPr/>
+                    </wps:wsp>
+                  </a:graphicData>
+                </a:graphic>
+                <wp14:sizeRelH relativeFrom="margin">
+                  <wp14:pctWidth>0</wp14:pctWidth>
+                </wp14:sizeRelH>
+              </wp:anchor>
+            </w:drawing>
+          </mc:Choice>
+          <mc:Fallback>
+            <w:pict>
+              <v:line w14:anchorId="56E49242" id="Прямая соединительная линия 1" o:spid="_x0000_s1026" style="position:absolute;z-index:251671552;visibility:visible;mso-wrap-style:square;mso-width-percent:0;mso-wrap-distance-left:9pt;mso-wrap-distance-top:0;mso-wrap-distance-right:9pt;mso-wrap-distance-bottom:0;mso-position-horizontal:absolute;mso-position-horizontal-relative:margin;mso-position-vertical:absolute;mso-position-vertical-relative:text;mso-width-percent:0;mso-width-relative:margin" from="72.4pt,11.55pt" to="467.8pt,11.8pt" o:gfxdata="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" strokecolor="black [3200]" strokeweight=".5pt">
+                <v:stroke joinstyle="miter"/>
+                <w10:wrap anchorx="margin"/>
+              </v:line>
+            </w:pict>
+          </mc:Fallback>
+        </mc:AlternateContent>
+      </w:r>
+      <w:r>
+        <w:rPr>
+          <w:rFonts w:ascii="Times New Roman" w:hAnsi="Times New Roman" w:cs="Times New Roman"/>
+        </w:rPr>
+        <w:t>Избран</w:t>
+      </w:r>
+      <w:r>
+        <w:rPr>
+          <w:rFonts w:ascii="Times New Roman" w:hAnsi="Times New Roman" w:cs="Times New Roman"/>
+          <w:lang w:val="en-US"/>
+        </w:rPr>
+        <w:t xml:space="preserve"> </w:t>
+      </w:r>
+      <w:r>
+        <w:rPr>
+          <w:rFonts w:ascii="Times New Roman" w:hAnsi="Times New Roman" w:cs="Times New Roman"/>
+        </w:rPr>
+        <w:t>по</w:t>
+      </w:r>
+      <w:r>
+        <w:rPr>
+          <w:rFonts w:ascii="Times New Roman" w:hAnsi="Times New Roman" w:cs="Times New Roman"/>
+          <w:lang w:val="en-US"/>
+        </w:rPr>
+        <w:t xml:space="preserve"> </w:t>
+      </w:r>
+      <w:r>
+        <w:rPr>
+          <w:rFonts w:ascii="Times New Roman" w:hAnsi="Times New Roman" w:cs="Times New Roman"/>
+        </w:rPr>
+        <w:t>конкурсу</w:t>
+      </w:r>
+      <w:r>
+        <w:rPr>
+          <w:rFonts w:ascii="Times New Roman" w:hAnsi="Times New Roman" w:cs="Times New Roman"/>
+          <w:lang w:val="en-US"/>
+        </w:rPr>
+        <w:t xml:space="preserve"> </w:t>
+      </w:r>
+      <w:r>
+        <w:rPr>
+          <w:rFonts w:ascii="Times New Roman" w:hAnsi="Times New Roman" w:cs="Times New Roman"/>
+          <w:lang w:val="en-US"/>
+        </w:rPr>
+        <w:t xml:space="preserve">                 </w:t>
+      </w:r>
+      <w:proofErr w:type="gramStart"/>
+      <w:r>
+        <w:rPr>
+          <w:rFonts w:ascii="Times New Roman" w:hAnsi="Times New Roman" w:cs="Times New Roman"/>
+          <w:lang w:val="en-US"/>
+        </w:rPr>
+        <w:t xml:space="preserve"> </w:t>
+      </w:r>
+      <w:r>
+        <w:rPr>
+          <w:rFonts w:ascii="Times New Roman" w:hAnsi="Times New Roman" w:cs="Times New Roman"/>
+          <w:lang w:val="en-US"/>
+        </w:rPr>
+        <w:t xml:space="preserve">  {</w:t>
+      </w:r>
+      <w:proofErr w:type="spellStart"/>
+      <w:proofErr w:type="gramEnd"/>
+      <w:r>
+        <w:rPr>
+          <w:rFonts w:ascii="Times New Roman" w:hAnsi="Times New Roman" w:cs="Times New Roman"/>
+          <w:lang w:val="en-US"/>
+        </w:rPr>
+        <w:t>updated_employment_date</w:t>
+      </w:r>
+      <w:proofErr w:type="spellEnd"/>
+      <w:r>
+        <w:rPr>
+          <w:rFonts w:ascii="Times New Roman" w:hAnsi="Times New Roman" w:cs="Times New Roman"/>
+          <w:lang w:val="en-US"/>
+        </w:rPr>
+        <w:t>}</w:t>
+      </w:r>
+    </w:p>
+    <w:p>
+      <w:pPr>
+        <w:ind w:hanging="426"/>
+        <w:rPr>
+          <w:rFonts w:ascii="Times New Roman" w:hAnsi="Times New Roman" w:cs="Times New Roman"/>
+          <w:lang w:val="en-US"/>
+        </w:rPr>
+      </w:pPr>
+    </w:p>
+    <w:p>
+      <w:pPr>
+        <w:ind w:hanging="426"/>
+        <w:rPr>
+          <w:rFonts w:ascii="Times New Roman" w:hAnsi="Times New Roman" w:cs="Times New Roman"/>
+          <w:lang w:val="en-US"/>
+        </w:rPr>
+      </w:pPr>
+    </w:p>
+    <w:p>
+      <w:pPr>
+        <w:ind w:hanging="426"/>
+        <w:jc w:val="right"/>
+        <w:rPr>
+          <w:rFonts w:ascii="Times New Roman" w:hAnsi="Times New Roman" w:cs="Times New Roman"/>
+        </w:rPr>
+      </w:pPr>
+      <w:r>
+        <w:rPr>
+          <w:rFonts w:ascii="Times New Roman" w:hAnsi="Times New Roman" w:cs="Times New Roman"/>
+        </w:rPr>
+        <w:t>Виды работ (в часах)</w:t>
+      </w:r>
+      <w:r>
+        <w:rPr>
+          <w:rFonts w:ascii="Times New Roman" w:hAnsi="Times New Roman" w:cs="Times New Roman"/>
+        </w:rPr>
+        <w:t>: _______</w:t>
+      </w:r>
+    </w:p>
+    <w:p>
+      <w:pPr>
+        <w:ind w:hanging="426"/>
+        <w:jc w:val="right"/>
+        <w:rPr>
+          <w:rFonts w:ascii="Times New Roman" w:hAnsi="Times New Roman" w:cs="Times New Roman"/>
+        </w:rPr>
+      </w:pPr>
+      <w:r>
+        <w:rPr>
+          <w:rFonts w:ascii="Times New Roman" w:hAnsi="Times New Roman" w:cs="Times New Roman"/>
+        </w:rPr>
+        <w:t>Учебная</w:t>
+      </w:r>
+      <w:r>
+        <w:rPr>
+          <w:rFonts w:ascii="Times New Roman" w:hAnsi="Times New Roman" w:cs="Times New Roman"/>
+        </w:rPr>
+        <w:t xml:space="preserve"> _______</w:t>
+      </w:r>
+    </w:p>
+    <w:p>
+      <w:pPr>
+        <w:ind w:hanging="426"/>
+        <w:jc w:val="right"/>
+        <w:rPr>
+          <w:rFonts w:ascii="Times New Roman" w:hAnsi="Times New Roman" w:cs="Times New Roman"/>
+        </w:rPr>
+      </w:pPr>
+      <w:r>
+        <w:rPr>
+          <w:rFonts w:ascii="Times New Roman" w:hAnsi="Times New Roman" w:cs="Times New Roman"/>
+        </w:rPr>
+        <w:t>Учебно-методическая</w:t>
+      </w:r>
+      <w:r>
+        <w:rPr>
+          <w:rFonts w:ascii="Times New Roman" w:hAnsi="Times New Roman" w:cs="Times New Roman"/>
+        </w:rPr>
+        <w:t xml:space="preserve"> _______</w:t>
+      </w:r>
+    </w:p>
+    <w:p>
+      <w:pPr>
+        <w:ind w:hanging="426"/>
+        <w:jc w:val="right"/>
+        <w:rPr>
+          <w:rFonts w:ascii="Times New Roman" w:hAnsi="Times New Roman" w:cs="Times New Roman"/>
+        </w:rPr>
+      </w:pPr>
+      <w:r>
+        <w:rPr>
+          <w:rFonts w:ascii="Times New Roman" w:hAnsi="Times New Roman" w:cs="Times New Roman"/>
+        </w:rPr>
+        <w:t>Организационно-методическая</w:t>
+      </w:r>
+      <w:r>
+        <w:rPr>
+          <w:rFonts w:ascii="Times New Roman" w:hAnsi="Times New Roman" w:cs="Times New Roman"/>
+        </w:rPr>
+        <w:t xml:space="preserve"> _______</w:t>
+      </w:r>
+    </w:p>
+    <w:p>
+      <w:pPr>
+        <w:ind w:hanging="426"/>
+        <w:jc w:val="right"/>
+        <w:rPr>
+          <w:rFonts w:ascii="Times New Roman" w:hAnsi="Times New Roman" w:cs="Times New Roman"/>
+        </w:rPr>
+      </w:pPr>
+      <w:r>
+        <w:rPr>
+          <w:rFonts w:ascii="Times New Roman" w:hAnsi="Times New Roman" w:cs="Times New Roman"/>
+        </w:rPr>
+        <w:t>Научно-исследовательская</w:t>
+      </w:r>
+      <w:r>
+        <w:rPr>
+          <w:rFonts w:ascii="Times New Roman" w:hAnsi="Times New Roman" w:cs="Times New Roman"/>
+        </w:rPr>
+        <w:t xml:space="preserve"> _______</w:t>
+      </w:r>
+    </w:p>
+    <w:p>
+      <w:pPr>
+        <w:ind w:hanging="426"/>
+        <w:jc w:val="center"/>
+        <w:rPr>
+          <w:rFonts w:ascii="Times New Roman" w:hAnsi="Times New Roman" w:cs="Times New Roman"/>
+        </w:rPr>
+      </w:pPr>
+      <w:r>
+        <w:rPr>
+          <w:rFonts w:ascii="Times New Roman" w:hAnsi="Times New Roman" w:cs="Times New Roman"/>
+        </w:rPr>
+        <w:t xml:space="preserve">                                                                                         </w:t>
+      </w:r>
+      <w:r>
+        <w:rPr>
+          <w:rFonts w:ascii="Times New Roman" w:hAnsi="Times New Roman" w:cs="Times New Roman"/>
+        </w:rPr>
+        <w:t>Информационная</w:t>
+      </w:r>
+      <w:r>
+        <w:rPr>
+          <w:rFonts w:ascii="Times New Roman" w:hAnsi="Times New Roman" w:cs="Times New Roman"/>
+        </w:rPr>
+        <w:t xml:space="preserve">, </w:t>
+      </w:r>
+      <w:r>
+        <w:rPr>
+          <w:rFonts w:ascii="Times New Roman" w:hAnsi="Times New Roman" w:cs="Times New Roman"/>
+        </w:rPr>
+        <w:t>воспитательная</w:t>
+      </w:r>
+      <w:r>
+        <w:rPr>
+          <w:rFonts w:ascii="Times New Roman" w:hAnsi="Times New Roman" w:cs="Times New Roman"/>
+        </w:rPr>
+        <w:t xml:space="preserve">,   </w:t>
+      </w:r>
+      <w:r>
+        <w:rPr>
+          <w:rFonts w:ascii="Times New Roman" w:hAnsi="Times New Roman" w:cs="Times New Roman"/>
+        </w:rPr>
+        <w:t xml:space="preserve">             </w:t>
+      </w:r>
+    </w:p>
+    <w:p>
+      <w:pPr>
+        <w:ind w:hanging="426"/>
+        <w:jc w:val="right"/>
+        <w:rPr>
+          <w:rFonts w:ascii="Times New Roman" w:hAnsi="Times New Roman" w:cs="Times New Roman"/>
+        </w:rPr>
+      </w:pPr>
+      <w:r>
+        <w:rPr>
+          <w:rFonts w:ascii="Times New Roman" w:hAnsi="Times New Roman" w:cs="Times New Roman"/>
+        </w:rPr>
+        <w:t>Общественная и идеологическая</w:t>
+      </w:r>
+      <w:r>
+        <w:rPr>
+          <w:rFonts w:ascii="Times New Roman" w:hAnsi="Times New Roman" w:cs="Times New Roman"/>
+        </w:rPr>
+        <w:t xml:space="preserve"> _______</w:t>
+      </w:r>
+    </w:p>
+    <w:p>
+      <w:pPr>
+        <w:ind w:hanging="426"/>
+        <w:jc w:val="right"/>
+        <w:rPr>
+          <w:rFonts w:ascii="Times New Roman" w:hAnsi="Times New Roman" w:cs="Times New Roman"/>
+        </w:rPr>
+      </w:pPr>
+    </w:p>
+    <w:p>
+      <w:pPr>
+        <w:ind w:hanging="426"/>
+        <w:jc w:val="right"/>
+        <w:rPr>
+          <w:rFonts w:ascii="Times New Roman" w:hAnsi="Times New Roman" w:cs="Times New Roman"/>
+        </w:rPr>
+      </w:pPr>
+      <w:proofErr w:type="gramStart"/>
+      <w:r>
+        <w:rPr>
+          <w:rFonts w:ascii="Times New Roman" w:hAnsi="Times New Roman" w:cs="Times New Roman"/>
+        </w:rPr>
+        <w:t>Всего</w:t>
+      </w:r>
+      <w:r>
+        <w:rPr>
+          <w:rFonts w:ascii="Times New Roman" w:hAnsi="Times New Roman" w:cs="Times New Roman"/>
+        </w:rPr>
+        <w:t>:</w:t>
+      </w:r>
+      <w:r>
+        <w:rPr>
+          <w:rFonts w:ascii="Times New Roman" w:hAnsi="Times New Roman" w:cs="Times New Roman"/>
+        </w:rPr>
+        <w:t>_</w:t>
+      </w:r>
+      <w:proofErr w:type="gramEnd"/>
       <w:r>
         <w:rPr>
           <w:rFonts w:ascii="Times New Roman" w:hAnsi="Times New Roman" w:cs="Times New Roman"/>
         </w:rPr>
         <w:t>______</w:t>
       </w:r>
-      <w:r>
+    </w:p>
+    <w:p>
+      <w:pPr>
+        <w:ind w:hanging="426"/>
+        <w:jc w:val="right"/>
+        <w:rPr>
+          <w:rFonts w:ascii="Times New Roman" w:hAnsi="Times New Roman" w:cs="Times New Roman"/>
+        </w:rPr>
+      </w:pPr>
+    </w:p>
+    <w:p>
+      <w:pPr>
+        <w:ind w:hanging="426"/>
+        <w:jc w:val="both"/>
+        <w:rPr>
+          <w:rFonts w:ascii="Times New Roman" w:hAnsi="Times New Roman" w:cs="Times New Roman"/>
+        </w:rPr>
+      </w:pPr>
+      <w:r>
+        <w:rPr>
+          <w:rFonts w:ascii="Times New Roman" w:hAnsi="Times New Roman" w:cs="Times New Roman"/>
+          <w:noProof/>
+        </w:rPr>
+        <mc:AlternateContent>
+          <mc:Choice Requires="wps">
+            <w:drawing>
+              <wp:anchor distT="0" distB="0" distL="114300" distR="114300" simplePos="0" relativeHeight="251678720" behindDoc="0" locked="0" layoutInCell="1" allowOverlap="1" wp14:anchorId="15F178B4" wp14:editId="2CA85E3A">
+                <wp:simplePos x="0" y="0"/>
+                <wp:positionH relativeFrom="margin">
+                  <wp:align>right</wp:align>
+                </wp:positionH>
+                <wp:positionV relativeFrom="paragraph">
+                  <wp:posOffset>146376</wp:posOffset>
+                </wp:positionV>
+                <wp:extent cx="3832225" cy="0"/>
+                <wp:effectExtent l="0" t="0" r="0" b="0"/>
+                <wp:wrapNone/>
+                <wp:docPr id="725959563" name="Прямая соединительная линия 1"/>
+                <wp:cNvGraphicFramePr/>
+                <a:graphic xmlns:a="http://schemas.openxmlformats.org/drawingml/2006/main">
+                  <a:graphicData uri="http://schemas.microsoft.com/office/word/2010/wordprocessingShape">
+                    <wps:wsp>
+                      <wps:cNvCnPr/>
+                      <wps:spPr>
+                        <a:xfrm>
+                          <a:off x="0" y="0"/>
+                          <a:ext cx="3832225" cy="0"/>
+                        </a:xfrm>
+                        <a:prstGeom prst="line">
+                          <a:avLst/>
+                        </a:prstGeom>
+                      </wps:spPr>
+                      <wps:style>
+                        <a:lnRef idx="1">
+                          <a:schemeClr val="dk1"/>
+                        </a:lnRef>
+                        <a:fillRef idx="0">
+                          <a:schemeClr val="dk1"/>
+                        </a:fillRef>
+                        <a:effectRef idx="0">
+                          <a:schemeClr val="dk1"/>
+                        </a:effectRef>
+                        <a:fontRef idx="minor">
+                          <a:schemeClr val="tx1"/>
+                        </a:fontRef>
+                      </wps:style>
+                      <wps:bodyPr/>
+                    </wps:wsp>
+                  </a:graphicData>
+                </a:graphic>
+                <wp14:sizeRelH relativeFrom="margin">
+                  <wp14:pctWidth>0</wp14:pctWidth>
+                </wp14:sizeRelH>
+                <wp14:sizeRelV relativeFrom="margin">
+                  <wp14:pctHeight>0</wp14:pctHeight>
+                </wp14:sizeRelV>
+              </wp:anchor>
+            </w:drawing>
+          </mc:Choice>
+          <mc:Fallback>
+            <w:pict>
+              <v:line w14:anchorId="2074A00D" id="Прямая соединительная линия 1" o:spid="_x0000_s1026" style="position:absolute;z-index:251678720;visibility:visible;mso-wrap-style:square;mso-width-percent:0;mso-height-percent:0;mso-wrap-distance-left:9pt;mso-wrap-distance-top:0;mso-wrap-distance-right:9pt;mso-wrap-distance-bottom:0;mso-position-horizontal:right;mso-position-horizontal-relative:margin;mso-position-vertical:absolute;mso-position-vertical-relative:text;mso-width-percent:0;mso-height-percent:0;mso-width-relative:margin;mso-height-relative:margin" from="250.55pt,11.55pt" to="552.3pt,11.55pt" o:gfxdata="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" strokecolor="black [3200]" strokeweight=".5pt">
+                <v:stroke joinstyle="miter"/>
+                <w10:wrap anchorx="margin"/>
+              </v:line>
+            </w:pict>
+          </mc:Fallback>
+        </mc:AlternateContent>
+      </w:r>
+      <w:r>
+        <w:rPr>
+          <w:rFonts w:ascii="Times New Roman" w:hAnsi="Times New Roman" w:cs="Times New Roman"/>
+        </w:rPr>
+        <w:t xml:space="preserve">План утверждён на заседании кафедры </w:t>
+      </w:r>
+      <w:r>
+        <w:rPr>
+          <w:rFonts w:ascii="Times New Roman" w:hAnsi="Times New Roman" w:cs="Times New Roman"/>
+        </w:rPr>
+        <w:t xml:space="preserve"> </w:t>
+      </w:r>
+      <w:r>
+        <w:rPr>
+          <w:rFonts w:ascii="Times New Roman" w:hAnsi="Times New Roman" w:cs="Times New Roman"/>
+        </w:rPr>
+        <w:t xml:space="preserve">      </w:t>
+      </w:r>
+      <w:proofErr w:type="gramStart"/>
+      <w:r>
+        <w:rPr>
+          <w:rFonts w:ascii="Times New Roman" w:hAnsi="Times New Roman" w:cs="Times New Roman"/>
+        </w:rPr>
+        <w:t xml:space="preserve">   </w:t>
+      </w:r>
+      <w:r>
+        <w:rPr>
+          <w:rFonts w:ascii="Times New Roman" w:hAnsi="Times New Roman" w:cs="Times New Roman"/>
+        </w:rPr>
+        <w:t>{</w:t>
+      </w:r>
+      <w:proofErr w:type="gramEnd"/>
+      <w:r>
+        <w:rPr>
+          <w:rFonts w:ascii="Times New Roman" w:hAnsi="Times New Roman" w:cs="Times New Roman"/>
+          <w:lang w:val="en-US"/>
+        </w:rPr>
+        <w:t>plan</w:t>
+      </w:r>
+      <w:r>
+        <w:rPr>
+          <w:rFonts w:ascii="Times New Roman" w:hAnsi="Times New Roman" w:cs="Times New Roman"/>
+        </w:rPr>
+        <w:t>_</w:t>
+      </w:r>
+      <w:r>
+        <w:rPr>
+          <w:rFonts w:ascii="Times New Roman" w:hAnsi="Times New Roman" w:cs="Times New Roman"/>
+          <w:lang w:val="en-US"/>
+        </w:rPr>
+        <w:t>approval</w:t>
+      </w:r>
+      <w:r>
+        <w:rPr>
+          <w:rFonts w:ascii="Times New Roman" w:hAnsi="Times New Roman" w:cs="Times New Roman"/>
+        </w:rPr>
+        <w:t>_</w:t>
+      </w:r>
+      <w:r>
+        <w:rPr>
+          <w:rFonts w:ascii="Times New Roman" w:hAnsi="Times New Roman" w:cs="Times New Roman"/>
+          <w:lang w:val="en-US"/>
+        </w:rPr>
+        <w:t>date</w:t>
+      </w:r>
+      <w:r>
+        <w:rPr>
+          <w:rFonts w:ascii="Times New Roman" w:hAnsi="Times New Roman" w:cs="Times New Roman"/>
+        </w:rPr>
+        <w:t>}</w:t>
+      </w:r>
+    </w:p>
+    <w:p>
+      <w:pPr>
+        <w:ind w:hanging="426"/>
         <w:rPr>
           <w:rFonts w:ascii="Times New Roman" w:hAnsi="Times New Roman" w:cs="Times New Roman"/>
           <w:u w:val="single"/>
         </w:rPr>
+      </w:pPr>
+      <w:r>
+        <w:rPr>
+          <w:rFonts w:ascii="Times New Roman" w:hAnsi="Times New Roman" w:cs="Times New Roman"/>
+          <w:noProof/>
+        </w:rPr>
+        <mc:AlternateContent>
+          <mc:Choice Requires="wps">
+            <w:drawing>
+              <wp:anchor distT="0" distB="0" distL="114300" distR="114300" simplePos="0" relativeHeight="251680768" behindDoc="0" locked="0" layoutInCell="1" allowOverlap="1" wp14:anchorId="0D74943F" wp14:editId="6C7286E8">
+                <wp:simplePos x="0" y="0"/>
+                <wp:positionH relativeFrom="margin">
+                  <wp:posOffset>476817</wp:posOffset>
+                </wp:positionH>
+                <wp:positionV relativeFrom="paragraph">
+                  <wp:posOffset>143270</wp:posOffset>
+                </wp:positionV>
+                <wp:extent cx="1556952" cy="16475"/>
+                <wp:effectExtent l="0" t="0" r="24765" b="22225"/>
+                <wp:wrapNone/>
+                <wp:docPr id="1182811485" name="Прямая соединительная линия 1"/>
+                <wp:cNvGraphicFramePr/>
+                <a:graphic xmlns:a="http://schemas.openxmlformats.org/drawingml/2006/main">
+                  <a:graphicData uri="http://schemas.microsoft.com/office/word/2010/wordprocessingShape">
+                    <wps:wsp>
+                      <wps:cNvCnPr/>
+                      <wps:spPr>
+                        <a:xfrm flipV="1">
+                          <a:off x="0" y="0"/>
+                          <a:ext cx="1556952" cy="16475"/>
+                        </a:xfrm>
+                        <a:prstGeom prst="line">
+                          <a:avLst/>
+                        </a:prstGeom>
+                      </wps:spPr>
+                      <wps:style>
+                        <a:lnRef idx="1">
+                          <a:schemeClr val="dk1"/>
+                        </a:lnRef>
+                        <a:fillRef idx="0">
+                          <a:schemeClr val="dk1"/>
+                        </a:fillRef>
+                        <a:effectRef idx="0">
+                          <a:schemeClr val="dk1"/>
+                        </a:effectRef>
+                        <a:fontRef idx="minor">
+                          <a:schemeClr val="tx1"/>
+                        </a:fontRef>
+                      </wps:style>
+                      <wps:bodyPr/>
+                    </wps:wsp>
+                  </a:graphicData>
+                </a:graphic>
+                <wp14:sizeRelH relativeFrom="margin">
+                  <wp14:pctWidth>0</wp14:pctWidth>
+                </wp14:sizeRelH>
+                <wp14:sizeRelV relativeFrom="margin">
+                  <wp14:pctHeight>0</wp14:pctHeight>
+                </wp14:sizeRelV>
+              </wp:anchor>
+            </w:drawing>
+          </mc:Choice>
+          <mc:Fallback>
+            <w:pict>
+              <v:line w14:anchorId="11CA90AF" id="Прямая соединительная линия 1" o:spid="_x0000_s1026" style="position:absolute;flip:y;z-index:251680768;visibility:visible;mso-wrap-style:square;mso-width-percent:0;mso-height-percent:0;mso-wrap-distance-left:9pt;mso-wrap-distance-top:0;mso-wrap-distance-right:9pt;mso-wrap-distance-bottom:0;mso-position-horizontal:absolute;mso-position-horizontal-relative:margin;mso-position-vertical:absolute;mso-position-vertical-relative:text;mso-width-percent:0;mso-height-percent:0;mso-width-relative:margin;mso-height-relative:margin" from="37.55pt,11.3pt" to="160.15pt,12.6pt" o:gfxdata="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" strokecolor="black [3200]" strokeweight=".5pt">
+                <v:stroke joinstyle="miter"/>
+                <w10:wrap anchorx="margin"/>
+              </v:line>
+            </w:pict>
+          </mc:Fallback>
+        </mc:AlternateContent>
+      </w:r>
+      <w:r>
+        <w:rPr>
+          <w:rFonts w:ascii="Times New Roman" w:hAnsi="Times New Roman" w:cs="Times New Roman"/>
+        </w:rPr>
+        <w:t>Протокол №</w:t>
+      </w:r>
+      <w:r>
+        <w:rPr>
+          <w:rFonts w:ascii="Times New Roman" w:hAnsi="Times New Roman" w:cs="Times New Roman"/>
+        </w:rPr>
+        <w:t xml:space="preserve"> </w:t>
+      </w:r>
+      <w:r>
+        <w:rPr>
+          <w:rFonts w:ascii="Times New Roman" w:hAnsi="Times New Roman" w:cs="Times New Roman"/>
+        </w:rPr>
+        <w:t xml:space="preserve">   </w:t>
+      </w:r>
+      <w:proofErr w:type="gramStart"/>
+      <w:r>
+        <w:rPr>
+          <w:rFonts w:ascii="Times New Roman" w:hAnsi="Times New Roman" w:cs="Times New Roman"/>
+        </w:rPr>
+        <w:t xml:space="preserve">   </w:t>
+      </w:r>
+      <w:r>
+        <w:rPr>
+          <w:rFonts w:ascii="Times New Roman" w:hAnsi="Times New Roman" w:cs="Times New Roman"/>
+        </w:rPr>
         <w:t>{</w:t>
       </w:r>
+      <w:proofErr w:type="spellStart"/>
+      <w:proofErr w:type="gramEnd"/>
+      <w:r>
+        <w:rPr>
+          <w:rFonts w:ascii="Times New Roman" w:hAnsi="Times New Roman" w:cs="Times New Roman"/>
+        </w:rPr>
+        <w:t>protocol_number</w:t>
+      </w:r>
+      <w:proofErr w:type="spellEnd"/>
+      <w:r>
+        <w:rPr>
+          <w:rFonts w:ascii="Times New Roman" w:hAnsi="Times New Roman" w:cs="Times New Roman"/>
+        </w:rPr>
+        <w:t xml:space="preserve">} </w:t>
+      </w:r>
+      <w:r>
+        <w:rPr>
+          <w:rFonts w:ascii="Times New Roman" w:hAnsi="Times New Roman" w:cs="Times New Roman"/>
+        </w:rPr>
+        <w:t xml:space="preserve">   </w:t>
+      </w:r>
+    </w:p>
+    <w:p>
+      <w:pPr>
+        <w:ind w:hanging="426"/>
+        <w:rPr>
+          <w:rFonts w:ascii="Times New Roman" w:hAnsi="Times New Roman" w:cs="Times New Roman"/>
+        </w:rPr>
+      </w:pPr>
+      <w:r>
+        <w:rPr>
+          <w:rFonts w:ascii="Times New Roman" w:hAnsi="Times New Roman" w:cs="Times New Roman"/>
+        </w:rPr>
+        <w:t>Заведующий кафедрой _________</w:t>
+      </w:r>
+      <w:r>
+        <w:rPr>
+          <w:rFonts w:ascii="Times New Roman" w:hAnsi="Times New Roman" w:cs="Times New Roman"/>
+        </w:rPr>
+        <w:t>___</w:t>
+      </w:r>
+    </w:p>
+    <w:p>
+      <w:pPr>
+        <w:ind w:hanging="426"/>
+        <w:rPr>
+          <w:rFonts w:ascii="Times New Roman" w:hAnsi="Times New Roman" w:cs="Times New Roman"/>
+        </w:rPr>
+      </w:pPr>
+    </w:p>
+    <w:p>
+      <w:pPr>
+        <w:ind w:hanging="426"/>
+        <w:jc w:val="center"/>
+        <w:rPr>
+          <w:rFonts w:ascii="Times New Roman" w:hAnsi="Times New Roman" w:cs="Times New Roman"/>
+        </w:rPr>
+      </w:pPr>
+      <w:r>
+        <w:rPr>
+          <w:rFonts w:ascii="Times New Roman" w:hAnsi="Times New Roman" w:cs="Times New Roman"/>
+        </w:rPr>
+        <w:t>ЗАКЛЮЧЕНИЕ</w:t>
+      </w:r>
+    </w:p>
+    <w:p>
+      <w:pPr>
+        <w:ind w:hanging="426"/>
+        <w:jc w:val="both"/>
+        <w:rPr>
+          <w:rFonts w:ascii="Times New Roman" w:hAnsi="Times New Roman" w:cs="Times New Roman"/>
+        </w:rPr>
+      </w:pPr>
+      <w:r>
+        <w:rPr>
+          <w:rFonts w:ascii="Times New Roman" w:hAnsi="Times New Roman" w:cs="Times New Roman"/>
+        </w:rPr>
+        <w:t xml:space="preserve">О выполнении </w:t>
+      </w:r>
+      <w:proofErr w:type="spellStart"/>
+      <w:r>
+        <w:rPr>
+          <w:rFonts w:ascii="Times New Roman" w:hAnsi="Times New Roman" w:cs="Times New Roman"/>
+        </w:rPr>
+        <w:t>плана__________________________________протокол</w:t>
+      </w:r>
+      <w:proofErr w:type="spellEnd"/>
+      <w:r>
+        <w:rPr>
+          <w:rFonts w:ascii="Times New Roman" w:hAnsi="Times New Roman" w:cs="Times New Roman"/>
+        </w:rPr>
+        <w:t xml:space="preserve"> № __</w:t>
+      </w:r>
       <w:r>
         <w:rPr>
           <w:rFonts w:ascii="Times New Roman" w:hAnsi="Times New Roman" w:cs="Times New Roman"/>
           <w:u w:val="single"/>
-          <w:lang w:val="en-US"/>
-        </w:rPr>
-        <w:t>surname</w:t>
-      </w:r>
+        </w:rPr>
+        <w:t>{</w:t>
+      </w:r>
+      <w:proofErr w:type="spellStart"/>
       <w:r>
         <w:rPr>
           <w:rFonts w:ascii="Times New Roman" w:hAnsi="Times New Roman" w:cs="Times New Roman"/>
           <w:u w:val="single"/>
         </w:rPr>
-        <w:t>} {</w:t>
-      </w:r>
+        <w:t>protocol_number</w:t>
+      </w:r>
+      <w:proofErr w:type="spellEnd"/>
       <w:r>
         <w:rPr>
           <w:rFonts w:ascii="Times New Roman" w:hAnsi="Times New Roman" w:cs="Times New Roman"/>
           <w:u w:val="single"/>
-          <w:lang w:val="en-US"/>
-        </w:rPr>
-        <w:t>name</w:t>
+        </w:rPr>
+        <w:t xml:space="preserve">} </w:t>
+      </w:r>
+      <w:r>
+        <w:rPr>
+          <w:rFonts w:ascii="Times New Roman" w:hAnsi="Times New Roman" w:cs="Times New Roman"/>
+        </w:rPr>
+        <w:t>______</w:t>
+      </w:r>
+    </w:p>
+    <w:p>
+      <w:pPr>
+        <w:ind w:hanging="426"/>
+        <w:jc w:val="both"/>
+        <w:rPr>
+          <w:rFonts w:ascii="Times New Roman" w:hAnsi="Times New Roman" w:cs="Times New Roman"/>
+        </w:rPr>
+      </w:pPr>
+      <w:r>
+        <w:rPr>
+          <w:rFonts w:ascii="Times New Roman" w:hAnsi="Times New Roman" w:cs="Times New Roman"/>
+        </w:rPr>
+        <w:t>Заведующий кафедрой_____________________________________________</w:t>
+      </w:r>
+      <w:r>
+        <w:rPr>
+          <w:rFonts w:ascii="Times New Roman" w:hAnsi="Times New Roman" w:cs="Times New Roman"/>
+        </w:rPr>
+        <w:t>______</w:t>
       </w:r>
       <w:r>
         <w:rPr>
           <w:rFonts w:ascii="Times New Roman" w:hAnsi="Times New Roman" w:cs="Times New Roman"/>
           <w:u w:val="single"/>
         </w:rPr>
-        <w:t>} {</w:t>
+        <w:t>{</w:t>
       </w:r>
       <w:r>
         <w:rPr>
@@ -408,7 +2123,7 @@
           <w:u w:val="single"/>
           <w:lang w:val="en-US"/>
         </w:rPr>
-        <w:t>father</w:t>
+        <w:t>plan</w:t>
       </w:r>
       <w:r>
         <w:rPr>
@@ -423,239 +2138,29 @@
           <w:u w:val="single"/>
           <w:lang w:val="en-US"/>
         </w:rPr>
-        <w:t>name</w:t>
+        <w:t>approval</w:t>
       </w:r>
       <w:r>
         <w:rPr>
           <w:rFonts w:ascii="Times New Roman" w:hAnsi="Times New Roman" w:cs="Times New Roman"/>
           <w:u w:val="single"/>
         </w:rPr>
+        <w:t>_</w:t>
+      </w:r>
+      <w:r>
+        <w:rPr>
+          <w:rFonts w:ascii="Times New Roman" w:hAnsi="Times New Roman" w:cs="Times New Roman"/>
+          <w:u w:val="single"/>
+          <w:lang w:val="en-US"/>
+        </w:rPr>
+        <w:t>date</w:t>
+      </w:r>
+      <w:r>
+        <w:rPr>
+          <w:rFonts w:ascii="Times New Roman" w:hAnsi="Times New Roman" w:cs="Times New Roman"/>
+          <w:u w:val="single"/>
+        </w:rPr>
         <w:t>}</w:t>
-      </w:r>
-      <w:r>
-        <w:rPr>
-          <w:rFonts w:ascii="Times New Roman" w:hAnsi="Times New Roman" w:cs="Times New Roman"/>
-        </w:rPr>
-        <w:t>________________________________</w:t>
-      </w:r>
-      <w:r>
-        <w:rPr>
-          <w:rFonts w:ascii="Times New Roman" w:hAnsi="Times New Roman" w:cs="Times New Roman"/>
-          <w:u w:val="single"/>
-        </w:rPr>
-        <w:t xml:space="preserve">                  </w:t>
-      </w:r>
-    </w:p>
-    <w:p>
-      <w:pPr>
-        <w:ind w:hanging="426"/>
-        <w:rPr>
-          <w:rFonts w:ascii="Times New Roman" w:hAnsi="Times New Roman" w:cs="Times New Roman"/>
-          <w:u w:val="single"/>
-        </w:rPr>
-      </w:pPr>
-      <w:r>
-        <w:rPr>
-          <w:rFonts w:ascii="Times New Roman" w:hAnsi="Times New Roman" w:cs="Times New Roman"/>
-        </w:rPr>
-        <w:t xml:space="preserve">Должность </w:t>
-      </w:r>
-      <w:r>
-        <w:rPr>
-          <w:rFonts w:ascii="Times New Roman" w:hAnsi="Times New Roman" w:cs="Times New Roman"/>
-        </w:rPr>
-        <w:t>____</w:t>
-      </w:r>
-      <w:r>
-        <w:rPr>
-          <w:rFonts w:ascii="Times New Roman" w:hAnsi="Times New Roman" w:cs="Times New Roman"/>
-          <w:u w:val="single"/>
-        </w:rPr>
-        <w:t>{</w:t>
-      </w:r>
-      <w:r>
-        <w:rPr>
-          <w:rFonts w:ascii="Times New Roman" w:hAnsi="Times New Roman" w:cs="Times New Roman"/>
-          <w:u w:val="single"/>
-          <w:lang w:val="en-US"/>
-        </w:rPr>
-        <w:t>position</w:t>
-      </w:r>
-      <w:r>
-        <w:rPr>
-          <w:rFonts w:ascii="Times New Roman" w:hAnsi="Times New Roman" w:cs="Times New Roman"/>
-          <w:u w:val="single"/>
-        </w:rPr>
-        <w:t>}</w:t>
-      </w:r>
-      <w:r>
-        <w:rPr>
-          <w:rFonts w:ascii="Times New Roman" w:hAnsi="Times New Roman" w:cs="Times New Roman"/>
-        </w:rPr>
-        <w:t>________штатный (совместитель)</w:t>
-      </w:r>
-      <w:r>
-        <w:rPr>
-          <w:rFonts w:ascii="Times New Roman" w:hAnsi="Times New Roman" w:cs="Times New Roman"/>
-          <w:u w:val="single"/>
-        </w:rPr>
-        <w:t xml:space="preserve"> </w:t>
-      </w:r>
-      <w:r>
-        <w:rPr>
-          <w:rFonts w:ascii="Times New Roman" w:hAnsi="Times New Roman" w:cs="Times New Roman"/>
-        </w:rPr>
-        <w:t xml:space="preserve">___________________________________ </w:t>
-      </w:r>
-      <w:r>
-        <w:rPr>
-          <w:rFonts w:ascii="Times New Roman" w:hAnsi="Times New Roman" w:cs="Times New Roman"/>
-          <w:u w:val="single"/>
-        </w:rPr>
-        <w:t xml:space="preserve">     </w:t>
-      </w:r>
-    </w:p>
-    <w:p>
-      <w:pPr>
-        <w:ind w:hanging="426"/>
-        <w:rPr>
-          <w:rFonts w:ascii="Times New Roman" w:hAnsi="Times New Roman" w:cs="Times New Roman"/>
-        </w:rPr>
-      </w:pPr>
-      <w:r>
-        <w:rPr>
-          <w:rFonts w:ascii="Times New Roman" w:hAnsi="Times New Roman" w:cs="Times New Roman"/>
-        </w:rPr>
-        <w:t>Учёное звание</w:t>
-      </w:r>
-      <w:r>
-        <w:rPr>
-          <w:rFonts w:ascii="Times New Roman" w:hAnsi="Times New Roman" w:cs="Times New Roman"/>
-          <w:u w:val="single"/>
-        </w:rPr>
-        <w:t xml:space="preserve"> </w:t>
-      </w:r>
-      <w:r>
-        <w:rPr>
-          <w:rFonts w:ascii="Times New Roman" w:hAnsi="Times New Roman" w:cs="Times New Roman"/>
-        </w:rPr>
-        <w:t>____</w:t>
-      </w:r>
-      <w:r>
-        <w:rPr>
-          <w:rFonts w:ascii="Times New Roman" w:hAnsi="Times New Roman" w:cs="Times New Roman"/>
-          <w:u w:val="single"/>
-        </w:rPr>
-        <w:t>{</w:t>
-      </w:r>
-      <w:r>
-        <w:rPr>
-          <w:rFonts w:ascii="Times New Roman" w:hAnsi="Times New Roman" w:cs="Times New Roman"/>
-          <w:u w:val="single"/>
-          <w:lang w:val="en-US"/>
-        </w:rPr>
-        <w:t>academi</w:t>
-      </w:r>
-      <w:r>
-        <w:rPr>
-          <w:rFonts w:ascii="Times New Roman" w:hAnsi="Times New Roman" w:cs="Times New Roman"/>
-          <w:u w:val="single"/>
-          <w:lang w:val="en-US"/>
-        </w:rPr>
-        <w:t>c</w:t>
-      </w:r>
-      <w:r>
-        <w:rPr>
-          <w:rFonts w:ascii="Times New Roman" w:hAnsi="Times New Roman" w:cs="Times New Roman"/>
-          <w:u w:val="single"/>
-        </w:rPr>
-        <w:t>_</w:t>
-      </w:r>
-      <w:r>
-        <w:rPr>
-          <w:rFonts w:ascii="Times New Roman" w:hAnsi="Times New Roman" w:cs="Times New Roman"/>
-          <w:u w:val="single"/>
-          <w:lang w:val="en-US"/>
-        </w:rPr>
-        <w:t>title</w:t>
-      </w:r>
-      <w:r>
-        <w:rPr>
-          <w:rFonts w:ascii="Times New Roman" w:hAnsi="Times New Roman" w:cs="Times New Roman"/>
-          <w:u w:val="single"/>
-        </w:rPr>
-        <w:t>}</w:t>
-      </w:r>
-      <w:r>
-        <w:rPr>
-          <w:rFonts w:ascii="Times New Roman" w:hAnsi="Times New Roman" w:cs="Times New Roman"/>
-        </w:rPr>
-        <w:t>______учёная степень__________</w:t>
-      </w:r>
-      <w:r>
-        <w:rPr>
-          <w:rFonts w:ascii="Times New Roman" w:hAnsi="Times New Roman" w:cs="Times New Roman"/>
-          <w:u w:val="single"/>
-        </w:rPr>
-        <w:t>{</w:t>
-      </w:r>
-      <w:r>
-        <w:rPr>
-          <w:rFonts w:ascii="Times New Roman" w:hAnsi="Times New Roman" w:cs="Times New Roman"/>
-          <w:u w:val="single"/>
-          <w:lang w:val="en-US"/>
-        </w:rPr>
-        <w:t>academic</w:t>
-      </w:r>
-      <w:r>
-        <w:rPr>
-          <w:rFonts w:ascii="Times New Roman" w:hAnsi="Times New Roman" w:cs="Times New Roman"/>
-          <w:u w:val="single"/>
-        </w:rPr>
-        <w:t>_</w:t>
-      </w:r>
-      <w:r>
-        <w:rPr>
-          <w:rFonts w:ascii="Times New Roman" w:hAnsi="Times New Roman" w:cs="Times New Roman"/>
-          <w:u w:val="single"/>
-          <w:lang w:val="en-US"/>
-        </w:rPr>
-        <w:t>degree</w:t>
-      </w:r>
-      <w:r>
-        <w:rPr>
-          <w:rFonts w:ascii="Times New Roman" w:hAnsi="Times New Roman" w:cs="Times New Roman"/>
-          <w:u w:val="single"/>
-        </w:rPr>
-        <w:t>}</w:t>
-      </w:r>
-      <w:r>
-        <w:rPr>
-          <w:rFonts w:ascii="Times New Roman" w:hAnsi="Times New Roman" w:cs="Times New Roman"/>
-        </w:rPr>
-        <w:t>____________</w:t>
-      </w:r>
-      <w:r>
-        <w:rPr>
-          <w:rFonts w:ascii="Times New Roman" w:hAnsi="Times New Roman" w:cs="Times New Roman"/>
-          <w:u w:val="single"/>
-        </w:rPr>
-        <w:t xml:space="preserve">   </w:t>
-      </w:r>
-    </w:p>
-    <w:p>
-      <w:pPr>
-        <w:ind w:hanging="426"/>
-        <w:rPr>
-          <w:rFonts w:ascii="Times New Roman" w:hAnsi="Times New Roman" w:cs="Times New Roman"/>
-        </w:rPr>
-      </w:pPr>
-      <w:r>
-        <w:rPr>
-          <w:rFonts w:ascii="Times New Roman" w:hAnsi="Times New Roman" w:cs="Times New Roman"/>
-          <w:u w:val="single"/>
-        </w:rPr>
-        <w:t xml:space="preserve">                                                                </w:t>
       </w:r>
     </w:p>
     <w:sectPr>
@@ -1411,4 +2916,16 @@
     </a:ext>
   </a:extLst>
 </a:theme>
+</file>
+
+<file path=customXml/item1.xml><?xml version="1.0" encoding="utf-8"?>
+<b:Sources xmlns:b="http://schemas.openxmlformats.org/officeDocument/2006/bibliography" xmlns="http://schemas.openxmlformats.org/officeDocument/2006/bibliography" SelectedStyle="\APASixthEditionOfficeOnline.xsl" StyleName="APA" Version="6"/>
+</file>
+
+<file path=customXml/itemProps1.xml><?xml version="1.0" encoding="utf-8"?>
+<ds:datastoreItem xmlns:ds="http://schemas.openxmlformats.org/officeDocument/2006/customXml" ds:itemID="{A1EE80D2-0EBE-490F-B497-CC774E4D0B50}">
+  <ds:schemaRefs>
+    <ds:schemaRef ds:uri="http://schemas.openxmlformats.org/officeDocument/2006/bibliography"/>
+  </ds:schemaRefs>
+</ds:datastoreItem>
 </file>
</xml_diff>

<commit_message>
create educational ans methodical works functionality
</commit_message>
<xml_diff>
--- a/server/public/documents/template.docx
+++ b/server/public/documents/template.docx
@@ -4,20 +4,17 @@
   <w:body>
     <w:p>
       <w:pPr>
+        <w:ind w:left="-426"/>
+        <w:jc w:val="center"/>
         <w:rPr>
           <w:rFonts w:ascii="Times New Roman" w:hAnsi="Times New Roman" w:cs="Times New Roman"/>
           <w:b/>
           <w:bCs/>
           <w:sz w:val="28"/>
           <w:szCs w:val="28"/>
-          <w:lang w:val="en-US"/>
         </w:rPr>
       </w:pPr>
-    </w:p>
-    <w:p>
-      <w:pPr>
-        <w:ind w:left="-851"/>
-        <w:jc w:val="center"/>
+      <w:r>
         <w:rPr>
           <w:rFonts w:ascii="Times New Roman" w:hAnsi="Times New Roman" w:cs="Times New Roman"/>
           <w:b/>
@@ -25,7 +22,8 @@
           <w:sz w:val="28"/>
           <w:szCs w:val="28"/>
         </w:rPr>
-      </w:pPr>
+        <w:t>БЕЛАРУССКИЙ НАЦИОНАЛЬНЫЙ ТЕХНИЧЕСКИЙ</w:t>
+      </w:r>
       <w:r>
         <w:rPr>
           <w:rFonts w:ascii="Times New Roman" w:hAnsi="Times New Roman" w:cs="Times New Roman"/>
@@ -34,7 +32,17 @@
           <w:sz w:val="28"/>
           <w:szCs w:val="28"/>
         </w:rPr>
-        <w:t>БЕЛАРУССКИЙ НАЦИОНАЛЬНЫЙ ТЕХНИЧЕСКИЙ УНИВЕРСИТЕТ</w:t>
+        <w:t xml:space="preserve"> </w:t>
+      </w:r>
+      <w:r>
+        <w:rPr>
+          <w:rFonts w:ascii="Times New Roman" w:hAnsi="Times New Roman" w:cs="Times New Roman"/>
+          <w:b/>
+          <w:bCs/>
+          <w:sz w:val="28"/>
+          <w:szCs w:val="28"/>
+        </w:rPr>
+        <w:t>УНИВЕРСИТЕТ</w:t>
       </w:r>
     </w:p>
     <w:p>
@@ -425,7 +433,6 @@
         <w:jc w:val="center"/>
         <w:rPr>
           <w:rFonts w:ascii="Times New Roman" w:hAnsi="Times New Roman" w:cs="Times New Roman"/>
-          <w:lang w:val="en-US"/>
         </w:rPr>
       </w:pPr>
       <w:r>
@@ -500,18 +507,15 @@
       <w:r>
         <w:rPr>
           <w:rFonts w:ascii="Times New Roman" w:hAnsi="Times New Roman" w:cs="Times New Roman"/>
-          <w:lang w:val="en-US"/>
         </w:rPr>
         <w:t xml:space="preserve"> </w:t>
       </w:r>
       <w:r>
         <w:rPr>
           <w:rFonts w:ascii="Times New Roman" w:hAnsi="Times New Roman" w:cs="Times New Roman"/>
-          <w:lang w:val="en-US"/>
         </w:rPr>
         <w:t>{</w:t>
       </w:r>
-      <w:proofErr w:type="spellStart"/>
       <w:r>
         <w:rPr>
           <w:rFonts w:ascii="Times New Roman" w:hAnsi="Times New Roman" w:cs="Times New Roman"/>
@@ -522,7 +526,6 @@
       <w:r>
         <w:rPr>
           <w:rFonts w:ascii="Times New Roman" w:hAnsi="Times New Roman" w:cs="Times New Roman"/>
-          <w:lang w:val="en-US"/>
         </w:rPr>
         <w:t>_</w:t>
       </w:r>
@@ -536,7 +539,6 @@
       <w:r>
         <w:rPr>
           <w:rFonts w:ascii="Times New Roman" w:hAnsi="Times New Roman" w:cs="Times New Roman"/>
-          <w:lang w:val="en-US"/>
         </w:rPr>
         <w:t>_</w:t>
       </w:r>
@@ -547,15 +549,12 @@
         </w:rPr>
         <w:t>start</w:t>
       </w:r>
-      <w:proofErr w:type="spellEnd"/>
-      <w:r>
-        <w:rPr>
-          <w:rFonts w:ascii="Times New Roman" w:hAnsi="Times New Roman" w:cs="Times New Roman"/>
-          <w:lang w:val="en-US"/>
+      <w:r>
+        <w:rPr>
+          <w:rFonts w:ascii="Times New Roman" w:hAnsi="Times New Roman" w:cs="Times New Roman"/>
         </w:rPr>
         <w:t>}-{</w:t>
       </w:r>
-      <w:proofErr w:type="spellStart"/>
       <w:r>
         <w:rPr>
           <w:rFonts w:ascii="Times New Roman" w:hAnsi="Times New Roman" w:cs="Times New Roman"/>
@@ -566,7 +565,6 @@
       <w:r>
         <w:rPr>
           <w:rFonts w:ascii="Times New Roman" w:hAnsi="Times New Roman" w:cs="Times New Roman"/>
-          <w:lang w:val="en-US"/>
         </w:rPr>
         <w:t>_</w:t>
       </w:r>
@@ -580,7 +578,6 @@
       <w:r>
         <w:rPr>
           <w:rFonts w:ascii="Times New Roman" w:hAnsi="Times New Roman" w:cs="Times New Roman"/>
-          <w:lang w:val="en-US"/>
         </w:rPr>
         <w:t>_</w:t>
       </w:r>
@@ -591,18 +588,15 @@
         </w:rPr>
         <w:t>end</w:t>
       </w:r>
-      <w:proofErr w:type="spellEnd"/>
-      <w:r>
-        <w:rPr>
-          <w:rFonts w:ascii="Times New Roman" w:hAnsi="Times New Roman" w:cs="Times New Roman"/>
-          <w:lang w:val="en-US"/>
+      <w:r>
+        <w:rPr>
+          <w:rFonts w:ascii="Times New Roman" w:hAnsi="Times New Roman" w:cs="Times New Roman"/>
         </w:rPr>
         <w:t>}</w:t>
       </w:r>
       <w:r>
         <w:rPr>
           <w:rFonts w:ascii="Times New Roman" w:hAnsi="Times New Roman" w:cs="Times New Roman"/>
-          <w:lang w:val="en-US"/>
         </w:rPr>
         <w:t xml:space="preserve"> </w:t>
       </w:r>
@@ -615,7 +609,6 @@
       <w:r>
         <w:rPr>
           <w:rFonts w:ascii="Times New Roman" w:hAnsi="Times New Roman" w:cs="Times New Roman"/>
-          <w:lang w:val="en-US"/>
         </w:rPr>
         <w:t xml:space="preserve"> </w:t>
       </w:r>
@@ -632,7 +625,6 @@
         <w:jc w:val="center"/>
         <w:rPr>
           <w:rFonts w:ascii="Times New Roman" w:hAnsi="Times New Roman" w:cs="Times New Roman"/>
-          <w:lang w:val="en-US"/>
         </w:rPr>
       </w:pPr>
     </w:p>
@@ -642,7 +634,6 @@
         <w:jc w:val="center"/>
         <w:rPr>
           <w:rFonts w:ascii="Times New Roman" w:hAnsi="Times New Roman" w:cs="Times New Roman"/>
-          <w:lang w:val="en-US"/>
         </w:rPr>
       </w:pPr>
     </w:p>
@@ -651,7 +642,6 @@
         <w:ind w:hanging="426"/>
         <w:rPr>
           <w:rFonts w:ascii="Times New Roman" w:hAnsi="Times New Roman" w:cs="Times New Roman"/>
-          <w:lang w:val="en-US"/>
         </w:rPr>
       </w:pPr>
       <w:r>
@@ -728,7 +718,6 @@
       <w:r>
         <w:rPr>
           <w:rFonts w:ascii="Times New Roman" w:hAnsi="Times New Roman" w:cs="Times New Roman"/>
-          <w:lang w:val="en-US"/>
         </w:rPr>
         <w:t xml:space="preserve">, </w:t>
       </w:r>
@@ -741,7 +730,6 @@
       <w:r>
         <w:rPr>
           <w:rFonts w:ascii="Times New Roman" w:hAnsi="Times New Roman" w:cs="Times New Roman"/>
-          <w:lang w:val="en-US"/>
         </w:rPr>
         <w:t xml:space="preserve">, </w:t>
       </w:r>
@@ -754,14 +742,12 @@
       <w:r>
         <w:rPr>
           <w:rFonts w:ascii="Times New Roman" w:hAnsi="Times New Roman" w:cs="Times New Roman"/>
-          <w:lang w:val="en-US"/>
         </w:rPr>
         <w:t xml:space="preserve"> </w:t>
       </w:r>
       <w:r>
         <w:rPr>
           <w:rFonts w:ascii="Times New Roman" w:hAnsi="Times New Roman" w:cs="Times New Roman"/>
-          <w:lang w:val="en-US"/>
         </w:rPr>
         <w:t xml:space="preserve">                    </w:t>
       </w:r>
@@ -769,14 +755,12 @@
       <w:r>
         <w:rPr>
           <w:rFonts w:ascii="Times New Roman" w:hAnsi="Times New Roman" w:cs="Times New Roman"/>
-          <w:lang w:val="en-US"/>
         </w:rPr>
         <w:t xml:space="preserve">   </w:t>
       </w:r>
       <w:r>
         <w:rPr>
           <w:rFonts w:ascii="Times New Roman" w:hAnsi="Times New Roman" w:cs="Times New Roman"/>
-          <w:lang w:val="en-US"/>
         </w:rPr>
         <w:t>{</w:t>
       </w:r>
@@ -791,7 +775,6 @@
       <w:r>
         <w:rPr>
           <w:rFonts w:ascii="Times New Roman" w:hAnsi="Times New Roman" w:cs="Times New Roman"/>
-          <w:lang w:val="en-US"/>
         </w:rPr>
         <w:t>} {</w:t>
       </w:r>
@@ -805,11 +788,9 @@
       <w:r>
         <w:rPr>
           <w:rFonts w:ascii="Times New Roman" w:hAnsi="Times New Roman" w:cs="Times New Roman"/>
-          <w:lang w:val="en-US"/>
         </w:rPr>
         <w:t>} {</w:t>
       </w:r>
-      <w:proofErr w:type="spellStart"/>
       <w:r>
         <w:rPr>
           <w:rFonts w:ascii="Times New Roman" w:hAnsi="Times New Roman" w:cs="Times New Roman"/>
@@ -820,7 +801,6 @@
       <w:r>
         <w:rPr>
           <w:rFonts w:ascii="Times New Roman" w:hAnsi="Times New Roman" w:cs="Times New Roman"/>
-          <w:lang w:val="en-US"/>
         </w:rPr>
         <w:t>_</w:t>
       </w:r>
@@ -831,11 +811,9 @@
         </w:rPr>
         <w:t>name</w:t>
       </w:r>
-      <w:proofErr w:type="spellEnd"/>
-      <w:r>
-        <w:rPr>
-          <w:rFonts w:ascii="Times New Roman" w:hAnsi="Times New Roman" w:cs="Times New Roman"/>
-          <w:lang w:val="en-US"/>
+      <w:r>
+        <w:rPr>
+          <w:rFonts w:ascii="Times New Roman" w:hAnsi="Times New Roman" w:cs="Times New Roman"/>
         </w:rPr>
         <w:t xml:space="preserve">}                  </w:t>
       </w:r>
@@ -846,7 +824,6 @@
         <w:rPr>
           <w:rFonts w:ascii="Times New Roman" w:hAnsi="Times New Roman" w:cs="Times New Roman"/>
           <w:u w:val="single"/>
-          <w:lang w:val="en-US"/>
         </w:rPr>
       </w:pPr>
       <w:r>
@@ -1000,21 +977,18 @@
       <w:r>
         <w:rPr>
           <w:rFonts w:ascii="Times New Roman" w:hAnsi="Times New Roman" w:cs="Times New Roman"/>
-          <w:lang w:val="en-US"/>
         </w:rPr>
         <w:t xml:space="preserve"> </w:t>
       </w:r>
       <w:r>
         <w:rPr>
           <w:rFonts w:ascii="Times New Roman" w:hAnsi="Times New Roman" w:cs="Times New Roman"/>
-          <w:lang w:val="en-US"/>
         </w:rPr>
         <w:t xml:space="preserve">    </w:t>
       </w:r>
       <w:r>
         <w:rPr>
           <w:rFonts w:ascii="Times New Roman" w:hAnsi="Times New Roman" w:cs="Times New Roman"/>
-          <w:lang w:val="en-US"/>
         </w:rPr>
         <w:t xml:space="preserve"> </w:t>
       </w:r>
@@ -1022,7 +996,6 @@
       <w:r>
         <w:rPr>
           <w:rFonts w:ascii="Times New Roman" w:hAnsi="Times New Roman" w:cs="Times New Roman"/>
-          <w:lang w:val="en-US"/>
         </w:rPr>
         <w:t xml:space="preserve">   {</w:t>
       </w:r>
@@ -1037,28 +1010,24 @@
       <w:r>
         <w:rPr>
           <w:rFonts w:ascii="Times New Roman" w:hAnsi="Times New Roman" w:cs="Times New Roman"/>
-          <w:lang w:val="en-US"/>
         </w:rPr>
         <w:t>}</w:t>
       </w:r>
       <w:r>
         <w:rPr>
           <w:rFonts w:ascii="Times New Roman" w:hAnsi="Times New Roman" w:cs="Times New Roman"/>
-          <w:lang w:val="en-US"/>
         </w:rPr>
         <w:t xml:space="preserve">            </w:t>
       </w:r>
       <w:r>
         <w:rPr>
           <w:rFonts w:ascii="Times New Roman" w:hAnsi="Times New Roman" w:cs="Times New Roman"/>
-          <w:lang w:val="en-US"/>
         </w:rPr>
         <w:t xml:space="preserve">   </w:t>
       </w:r>
       <w:r>
         <w:rPr>
           <w:rFonts w:ascii="Times New Roman" w:hAnsi="Times New Roman" w:cs="Times New Roman"/>
-          <w:lang w:val="en-US"/>
         </w:rPr>
         <w:t xml:space="preserve">                         </w:t>
       </w:r>
@@ -1071,7 +1040,6 @@
       <w:r>
         <w:rPr>
           <w:rFonts w:ascii="Times New Roman" w:hAnsi="Times New Roman" w:cs="Times New Roman"/>
-          <w:lang w:val="en-US"/>
         </w:rPr>
         <w:t xml:space="preserve"> (</w:t>
       </w:r>
@@ -1084,14 +1052,12 @@
       <w:r>
         <w:rPr>
           <w:rFonts w:ascii="Times New Roman" w:hAnsi="Times New Roman" w:cs="Times New Roman"/>
-          <w:lang w:val="en-US"/>
         </w:rPr>
         <w:t>)</w:t>
       </w:r>
       <w:r>
         <w:rPr>
           <w:rFonts w:ascii="Times New Roman" w:hAnsi="Times New Roman" w:cs="Times New Roman"/>
-          <w:lang w:val="en-US"/>
         </w:rPr>
         <w:t xml:space="preserve"> </w:t>
       </w:r>
@@ -1099,7 +1065,6 @@
         <w:rPr>
           <w:rFonts w:ascii="Times New Roman" w:hAnsi="Times New Roman" w:cs="Times New Roman"/>
           <w:u w:val="single"/>
-          <w:lang w:val="en-US"/>
         </w:rPr>
         <w:t xml:space="preserve">  </w:t>
       </w:r>
@@ -1110,7 +1075,6 @@
         <w:rPr>
           <w:rFonts w:ascii="Times New Roman" w:hAnsi="Times New Roman" w:cs="Times New Roman"/>
           <w:u w:val="single"/>
-          <w:lang w:val="en-US"/>
         </w:rPr>
       </w:pPr>
       <w:r>
@@ -1122,7 +1086,6 @@
       <w:r>
         <w:rPr>
           <w:rFonts w:ascii="Times New Roman" w:hAnsi="Times New Roman" w:cs="Times New Roman"/>
-          <w:lang w:val="en-US"/>
         </w:rPr>
         <w:t xml:space="preserve"> </w:t>
       </w:r>
@@ -1136,7 +1099,6 @@
         <w:rPr>
           <w:rFonts w:ascii="Times New Roman" w:hAnsi="Times New Roman" w:cs="Times New Roman"/>
           <w:u w:val="single"/>
-          <w:lang w:val="en-US"/>
         </w:rPr>
         <w:t xml:space="preserve"> </w:t>
       </w:r>
@@ -1144,7 +1106,6 @@
         <w:rPr>
           <w:rFonts w:ascii="Times New Roman" w:hAnsi="Times New Roman" w:cs="Times New Roman"/>
           <w:u w:val="single"/>
-          <w:lang w:val="en-US"/>
         </w:rPr>
         <w:t xml:space="preserve">  </w:t>
       </w:r>
@@ -1153,7 +1114,6 @@
         <w:rPr>
           <w:rFonts w:ascii="Times New Roman" w:hAnsi="Times New Roman" w:cs="Times New Roman"/>
           <w:u w:val="single"/>
-          <w:lang w:val="en-US"/>
         </w:rPr>
         <w:t xml:space="preserve">   </w:t>
       </w:r>
@@ -1161,11 +1121,9 @@
         <w:rPr>
           <w:rFonts w:ascii="Times New Roman" w:hAnsi="Times New Roman" w:cs="Times New Roman"/>
           <w:u w:val="single"/>
-          <w:lang w:val="en-US"/>
         </w:rPr>
         <w:t>{</w:t>
       </w:r>
-      <w:proofErr w:type="spellStart"/>
       <w:proofErr w:type="gramEnd"/>
       <w:r>
         <w:rPr>
@@ -1187,7 +1145,6 @@
         <w:rPr>
           <w:rFonts w:ascii="Times New Roman" w:hAnsi="Times New Roman" w:cs="Times New Roman"/>
           <w:u w:val="single"/>
-          <w:lang w:val="en-US"/>
         </w:rPr>
         <w:t>_</w:t>
       </w:r>
@@ -1199,12 +1156,10 @@
         </w:rPr>
         <w:t>title</w:t>
       </w:r>
-      <w:proofErr w:type="spellEnd"/>
       <w:r>
         <w:rPr>
           <w:rFonts w:ascii="Times New Roman" w:hAnsi="Times New Roman" w:cs="Times New Roman"/>
           <w:u w:val="single"/>
-          <w:lang w:val="en-US"/>
         </w:rPr>
         <w:t>}</w:t>
       </w:r>
@@ -1212,7 +1167,6 @@
         <w:rPr>
           <w:rFonts w:ascii="Times New Roman" w:hAnsi="Times New Roman" w:cs="Times New Roman"/>
           <w:u w:val="single"/>
-          <w:lang w:val="en-US"/>
         </w:rPr>
         <w:t xml:space="preserve">         </w:t>
       </w:r>
@@ -1220,7 +1174,6 @@
         <w:rPr>
           <w:rFonts w:ascii="Times New Roman" w:hAnsi="Times New Roman" w:cs="Times New Roman"/>
           <w:u w:val="single"/>
-          <w:lang w:val="en-US"/>
         </w:rPr>
         <w:t xml:space="preserve">  </w:t>
       </w:r>
@@ -1228,7 +1181,6 @@
         <w:rPr>
           <w:rFonts w:ascii="Times New Roman" w:hAnsi="Times New Roman" w:cs="Times New Roman"/>
           <w:u w:val="single"/>
-          <w:lang w:val="en-US"/>
         </w:rPr>
         <w:t xml:space="preserve"> </w:t>
       </w:r>
@@ -1236,7 +1188,6 @@
         <w:rPr>
           <w:rFonts w:ascii="Times New Roman" w:hAnsi="Times New Roman" w:cs="Times New Roman"/>
           <w:u w:val="single"/>
-          <w:lang w:val="en-US"/>
         </w:rPr>
         <w:t xml:space="preserve">        </w:t>
       </w:r>
@@ -1244,7 +1195,6 @@
         <w:rPr>
           <w:rFonts w:ascii="Times New Roman" w:hAnsi="Times New Roman" w:cs="Times New Roman"/>
           <w:u w:val="single"/>
-          <w:lang w:val="en-US"/>
         </w:rPr>
         <w:t xml:space="preserve">        </w:t>
       </w:r>
@@ -1257,7 +1207,6 @@
       <w:r>
         <w:rPr>
           <w:rFonts w:ascii="Times New Roman" w:hAnsi="Times New Roman" w:cs="Times New Roman"/>
-          <w:lang w:val="en-US"/>
         </w:rPr>
         <w:t xml:space="preserve"> </w:t>
       </w:r>
@@ -1271,7 +1220,6 @@
         <w:rPr>
           <w:rFonts w:ascii="Times New Roman" w:hAnsi="Times New Roman" w:cs="Times New Roman"/>
           <w:u w:val="single"/>
-          <w:lang w:val="en-US"/>
         </w:rPr>
         <w:t xml:space="preserve">                    </w:t>
       </w:r>
@@ -1279,11 +1227,9 @@
         <w:rPr>
           <w:rFonts w:ascii="Times New Roman" w:hAnsi="Times New Roman" w:cs="Times New Roman"/>
           <w:u w:val="single"/>
-          <w:lang w:val="en-US"/>
         </w:rPr>
         <w:t>{</w:t>
       </w:r>
-      <w:proofErr w:type="spellStart"/>
       <w:r>
         <w:rPr>
           <w:rFonts w:ascii="Times New Roman" w:hAnsi="Times New Roman" w:cs="Times New Roman"/>
@@ -1296,7 +1242,6 @@
         <w:rPr>
           <w:rFonts w:ascii="Times New Roman" w:hAnsi="Times New Roman" w:cs="Times New Roman"/>
           <w:u w:val="single"/>
-          <w:lang w:val="en-US"/>
         </w:rPr>
         <w:t>_</w:t>
       </w:r>
@@ -1308,19 +1253,16 @@
         </w:rPr>
         <w:t>degree</w:t>
       </w:r>
-      <w:proofErr w:type="spellEnd"/>
       <w:r>
         <w:rPr>
           <w:rFonts w:ascii="Times New Roman" w:hAnsi="Times New Roman" w:cs="Times New Roman"/>
           <w:u w:val="single"/>
-          <w:lang w:val="en-US"/>
         </w:rPr>
         <w:t>}</w:t>
       </w:r>
       <w:r>
         <w:rPr>
           <w:rFonts w:ascii="Times New Roman" w:hAnsi="Times New Roman" w:cs="Times New Roman"/>
-          <w:lang w:val="en-US"/>
         </w:rPr>
         <w:t>_______</w:t>
       </w:r>
@@ -2276,7 +2218,6 @@
         <w:jc w:val="right"/>
         <w:rPr>
           <w:rFonts w:ascii="Times New Roman" w:hAnsi="Times New Roman" w:cs="Times New Roman"/>
-          <w:lang w:val="en-US"/>
         </w:rPr>
       </w:pPr>
       <w:r>
@@ -2359,7 +2300,6 @@
       <w:r>
         <w:rPr>
           <w:rFonts w:ascii="Times New Roman" w:hAnsi="Times New Roman" w:cs="Times New Roman"/>
-          <w:lang w:val="en-US"/>
         </w:rPr>
         <w:t xml:space="preserve"> </w:t>
       </w:r>
@@ -2372,7 +2312,6 @@
       <w:r>
         <w:rPr>
           <w:rFonts w:ascii="Times New Roman" w:hAnsi="Times New Roman" w:cs="Times New Roman"/>
-          <w:lang w:val="en-US"/>
         </w:rPr>
         <w:t xml:space="preserve"> </w:t>
       </w:r>
@@ -2385,28 +2324,24 @@
       <w:r>
         <w:rPr>
           <w:rFonts w:ascii="Times New Roman" w:hAnsi="Times New Roman" w:cs="Times New Roman"/>
-          <w:lang w:val="en-US"/>
         </w:rPr>
         <w:t xml:space="preserve"> </w:t>
       </w:r>
       <w:r>
         <w:rPr>
           <w:rFonts w:ascii="Times New Roman" w:hAnsi="Times New Roman" w:cs="Times New Roman"/>
-          <w:lang w:val="en-US"/>
         </w:rPr>
         <w:t xml:space="preserve"> </w:t>
       </w:r>
       <w:r>
         <w:rPr>
           <w:rFonts w:ascii="Times New Roman" w:hAnsi="Times New Roman" w:cs="Times New Roman"/>
-          <w:lang w:val="en-US"/>
         </w:rPr>
         <w:t xml:space="preserve">    </w:t>
       </w:r>
       <w:r>
         <w:rPr>
           <w:rFonts w:ascii="Times New Roman" w:hAnsi="Times New Roman" w:cs="Times New Roman"/>
-          <w:lang w:val="en-US"/>
         </w:rPr>
         <w:t xml:space="preserve">    </w:t>
       </w:r>
@@ -2414,18 +2349,15 @@
       <w:r>
         <w:rPr>
           <w:rFonts w:ascii="Times New Roman" w:hAnsi="Times New Roman" w:cs="Times New Roman"/>
-          <w:lang w:val="en-US"/>
         </w:rPr>
         <w:t xml:space="preserve">   </w:t>
       </w:r>
       <w:r>
         <w:rPr>
           <w:rFonts w:ascii="Times New Roman" w:hAnsi="Times New Roman" w:cs="Times New Roman"/>
-          <w:lang w:val="en-US"/>
         </w:rPr>
         <w:t>{</w:t>
       </w:r>
-      <w:proofErr w:type="spellStart"/>
       <w:proofErr w:type="gramEnd"/>
       <w:r>
         <w:rPr>
@@ -2437,7 +2369,6 @@
       <w:r>
         <w:rPr>
           <w:rFonts w:ascii="Times New Roman" w:hAnsi="Times New Roman" w:cs="Times New Roman"/>
-          <w:lang w:val="en-US"/>
         </w:rPr>
         <w:t>_</w:t>
       </w:r>
@@ -2451,7 +2382,6 @@
       <w:r>
         <w:rPr>
           <w:rFonts w:ascii="Times New Roman" w:hAnsi="Times New Roman" w:cs="Times New Roman"/>
-          <w:lang w:val="en-US"/>
         </w:rPr>
         <w:t>_</w:t>
       </w:r>
@@ -2465,7 +2395,6 @@
       <w:r>
         <w:rPr>
           <w:rFonts w:ascii="Times New Roman" w:hAnsi="Times New Roman" w:cs="Times New Roman"/>
-          <w:lang w:val="en-US"/>
         </w:rPr>
         <w:t>_</w:t>
       </w:r>
@@ -2479,7 +2408,6 @@
       <w:r>
         <w:rPr>
           <w:rFonts w:ascii="Times New Roman" w:hAnsi="Times New Roman" w:cs="Times New Roman"/>
-          <w:lang w:val="en-US"/>
         </w:rPr>
         <w:t>_</w:t>
       </w:r>
@@ -2490,11 +2418,9 @@
         </w:rPr>
         <w:t>hours</w:t>
       </w:r>
-      <w:proofErr w:type="spellEnd"/>
-      <w:r>
-        <w:rPr>
-          <w:rFonts w:ascii="Times New Roman" w:hAnsi="Times New Roman" w:cs="Times New Roman"/>
-          <w:lang w:val="en-US"/>
+      <w:r>
+        <w:rPr>
+          <w:rFonts w:ascii="Times New Roman" w:hAnsi="Times New Roman" w:cs="Times New Roman"/>
         </w:rPr>
         <w:t>}</w:t>
       </w:r>
@@ -2505,7 +2431,6 @@
         <w:jc w:val="right"/>
         <w:rPr>
           <w:rFonts w:ascii="Times New Roman" w:hAnsi="Times New Roman" w:cs="Times New Roman"/>
-          <w:lang w:val="en-US"/>
         </w:rPr>
       </w:pPr>
     </w:p>
@@ -2617,7 +2542,6 @@
       <w:r>
         <w:rPr>
           <w:rFonts w:ascii="Times New Roman" w:hAnsi="Times New Roman" w:cs="Times New Roman"/>
-          <w:lang w:val="en-US"/>
         </w:rPr>
         <w:t xml:space="preserve">    </w:t>
       </w:r>
@@ -2752,13 +2676,61 @@
         <w:rPr>
           <w:rFonts w:ascii="Times New Roman" w:hAnsi="Times New Roman" w:cs="Times New Roman"/>
         </w:rPr>
-        <w:t xml:space="preserve">План утверждён на заседании кафедры </w:t>
+        <w:t>План</w:t>
       </w:r>
       <w:r>
         <w:rPr>
           <w:rFonts w:ascii="Times New Roman" w:hAnsi="Times New Roman" w:cs="Times New Roman"/>
         </w:rPr>
         <w:t xml:space="preserve"> </w:t>
+      </w:r>
+      <w:r>
+        <w:rPr>
+          <w:rFonts w:ascii="Times New Roman" w:hAnsi="Times New Roman" w:cs="Times New Roman"/>
+        </w:rPr>
+        <w:t>утверждён</w:t>
+      </w:r>
+      <w:r>
+        <w:rPr>
+          <w:rFonts w:ascii="Times New Roman" w:hAnsi="Times New Roman" w:cs="Times New Roman"/>
+        </w:rPr>
+        <w:t xml:space="preserve"> </w:t>
+      </w:r>
+      <w:r>
+        <w:rPr>
+          <w:rFonts w:ascii="Times New Roman" w:hAnsi="Times New Roman" w:cs="Times New Roman"/>
+        </w:rPr>
+        <w:t>на</w:t>
+      </w:r>
+      <w:r>
+        <w:rPr>
+          <w:rFonts w:ascii="Times New Roman" w:hAnsi="Times New Roman" w:cs="Times New Roman"/>
+        </w:rPr>
+        <w:t xml:space="preserve"> </w:t>
+      </w:r>
+      <w:r>
+        <w:rPr>
+          <w:rFonts w:ascii="Times New Roman" w:hAnsi="Times New Roman" w:cs="Times New Roman"/>
+        </w:rPr>
+        <w:t>заседании</w:t>
+      </w:r>
+      <w:r>
+        <w:rPr>
+          <w:rFonts w:ascii="Times New Roman" w:hAnsi="Times New Roman" w:cs="Times New Roman"/>
+        </w:rPr>
+        <w:t xml:space="preserve"> </w:t>
+      </w:r>
+      <w:r>
+        <w:rPr>
+          <w:rFonts w:ascii="Times New Roman" w:hAnsi="Times New Roman" w:cs="Times New Roman"/>
+        </w:rPr>
+        <w:t>кафедры</w:t>
+      </w:r>
+      <w:r>
+        <w:rPr>
+          <w:rFonts w:ascii="Times New Roman" w:hAnsi="Times New Roman" w:cs="Times New Roman"/>
+        </w:rPr>
+        <w:t xml:space="preserve">  </w:t>
       </w:r>
       <w:r>
         <w:rPr>
@@ -3072,6 +3044,7 @@
         <w:jc w:val="both"/>
         <w:rPr>
           <w:rFonts w:ascii="Times New Roman" w:hAnsi="Times New Roman" w:cs="Times New Roman"/>
+          <w:u w:val="single"/>
           <w:lang w:val="en-US"/>
         </w:rPr>
       </w:pPr>
@@ -3220,10 +3193,1232 @@
         </w:rPr>
         <w:t>}</w:t>
       </w:r>
+    </w:p>
+    <w:tbl>
+      <w:tblPr>
+        <w:tblStyle w:val="a3"/>
+        <w:tblpPr w:leftFromText="180" w:rightFromText="180" w:vertAnchor="page" w:horzAnchor="margin" w:tblpXSpec="center" w:tblpY="1584"/>
+        <w:tblW w:w="10697" w:type="dxa"/>
+        <w:tblLayout w:type="fixed"/>
+        <w:tblLook w:val="04A0" w:firstRow="1" w:lastRow="0" w:firstColumn="1" w:lastColumn="0" w:noHBand="0" w:noVBand="1"/>
+      </w:tblPr>
+      <w:tblGrid>
+        <w:gridCol w:w="704"/>
+        <w:gridCol w:w="3402"/>
+        <w:gridCol w:w="1276"/>
+        <w:gridCol w:w="1276"/>
+        <w:gridCol w:w="1069"/>
+        <w:gridCol w:w="1506"/>
+        <w:gridCol w:w="1464"/>
+      </w:tblGrid>
+      <w:tr>
+        <w:trPr>
+          <w:trHeight w:val="249"/>
+        </w:trPr>
+        <w:tc>
+          <w:tcPr>
+            <w:tcW w:w="704" w:type="dxa"/>
+            <w:vMerge w:val="restart"/>
+            <w:vAlign w:val="center"/>
+          </w:tcPr>
+          <w:p>
+            <w:pPr>
+              <w:jc w:val="center"/>
+              <w:rPr>
+                <w:rFonts w:ascii="Times New Roman" w:hAnsi="Times New Roman" w:cs="Times New Roman"/>
+                <w:b/>
+                <w:bCs/>
+              </w:rPr>
+            </w:pPr>
+            <w:r>
+              <w:rPr>
+                <w:rFonts w:ascii="Times New Roman" w:hAnsi="Times New Roman" w:cs="Times New Roman"/>
+                <w:b/>
+                <w:bCs/>
+              </w:rPr>
+              <w:lastRenderedPageBreak/>
+              <w:t>№№</w:t>
+            </w:r>
+          </w:p>
+          <w:p>
+            <w:pPr>
+              <w:jc w:val="center"/>
+              <w:rPr>
+                <w:rFonts w:ascii="Times New Roman" w:hAnsi="Times New Roman" w:cs="Times New Roman"/>
+                <w:b/>
+                <w:bCs/>
+              </w:rPr>
+            </w:pPr>
+            <w:r>
+              <w:rPr>
+                <w:rFonts w:ascii="Times New Roman" w:hAnsi="Times New Roman" w:cs="Times New Roman"/>
+                <w:b/>
+                <w:bCs/>
+              </w:rPr>
+              <w:t>п</w:t>
+            </w:r>
+            <w:r>
+              <w:rPr>
+                <w:rFonts w:ascii="Times New Roman" w:hAnsi="Times New Roman" w:cs="Times New Roman"/>
+                <w:b/>
+                <w:bCs/>
+                <w:lang w:val="en-US"/>
+              </w:rPr>
+              <w:t>/</w:t>
+            </w:r>
+            <w:r>
+              <w:rPr>
+                <w:rFonts w:ascii="Times New Roman" w:hAnsi="Times New Roman" w:cs="Times New Roman"/>
+                <w:b/>
+                <w:bCs/>
+              </w:rPr>
+              <w:t>п</w:t>
+            </w:r>
+          </w:p>
+        </w:tc>
+        <w:tc>
+          <w:tcPr>
+            <w:tcW w:w="3402" w:type="dxa"/>
+            <w:vMerge w:val="restart"/>
+            <w:vAlign w:val="center"/>
+          </w:tcPr>
+          <w:p>
+            <w:pPr>
+              <w:jc w:val="center"/>
+              <w:rPr>
+                <w:rFonts w:ascii="Times New Roman" w:hAnsi="Times New Roman" w:cs="Times New Roman"/>
+                <w:b/>
+                <w:bCs/>
+              </w:rPr>
+            </w:pPr>
+            <w:r>
+              <w:rPr>
+                <w:rFonts w:ascii="Times New Roman" w:hAnsi="Times New Roman" w:cs="Times New Roman"/>
+                <w:b/>
+                <w:bCs/>
+              </w:rPr>
+              <w:t>Наименование работ</w:t>
+            </w:r>
+          </w:p>
+        </w:tc>
+        <w:tc>
+          <w:tcPr>
+            <w:tcW w:w="1276" w:type="dxa"/>
+            <w:vMerge w:val="restart"/>
+            <w:vAlign w:val="center"/>
+          </w:tcPr>
+          <w:p>
+            <w:pPr>
+              <w:jc w:val="center"/>
+              <w:rPr>
+                <w:rFonts w:ascii="Times New Roman" w:hAnsi="Times New Roman" w:cs="Times New Roman"/>
+                <w:b/>
+                <w:bCs/>
+              </w:rPr>
+            </w:pPr>
+            <w:r>
+              <w:rPr>
+                <w:rFonts w:ascii="Times New Roman" w:hAnsi="Times New Roman" w:cs="Times New Roman"/>
+                <w:b/>
+                <w:bCs/>
+              </w:rPr>
+              <w:t>Число часов</w:t>
+            </w:r>
+          </w:p>
+        </w:tc>
+        <w:tc>
+          <w:tcPr>
+            <w:tcW w:w="2345" w:type="dxa"/>
+            <w:gridSpan w:val="2"/>
+            <w:vAlign w:val="center"/>
+          </w:tcPr>
+          <w:p>
+            <w:pPr>
+              <w:jc w:val="center"/>
+              <w:rPr>
+                <w:rFonts w:ascii="Times New Roman" w:hAnsi="Times New Roman" w:cs="Times New Roman"/>
+                <w:b/>
+                <w:bCs/>
+              </w:rPr>
+            </w:pPr>
+            <w:r>
+              <w:rPr>
+                <w:rFonts w:ascii="Times New Roman" w:hAnsi="Times New Roman" w:cs="Times New Roman"/>
+                <w:b/>
+                <w:bCs/>
+              </w:rPr>
+              <w:t>Сроки выполнения</w:t>
+            </w:r>
+          </w:p>
+        </w:tc>
+        <w:tc>
+          <w:tcPr>
+            <w:tcW w:w="1506" w:type="dxa"/>
+            <w:vMerge w:val="restart"/>
+            <w:vAlign w:val="center"/>
+          </w:tcPr>
+          <w:p>
+            <w:pPr>
+              <w:jc w:val="center"/>
+              <w:rPr>
+                <w:rFonts w:ascii="Times New Roman" w:hAnsi="Times New Roman" w:cs="Times New Roman"/>
+                <w:b/>
+                <w:bCs/>
+              </w:rPr>
+            </w:pPr>
+            <w:r>
+              <w:rPr>
+                <w:rFonts w:ascii="Times New Roman" w:hAnsi="Times New Roman" w:cs="Times New Roman"/>
+                <w:b/>
+                <w:bCs/>
+              </w:rPr>
+              <w:t>Отметки заведующего кафедрой о выполнении</w:t>
+            </w:r>
+          </w:p>
+        </w:tc>
+        <w:tc>
+          <w:tcPr>
+            <w:tcW w:w="1464" w:type="dxa"/>
+            <w:vMerge w:val="restart"/>
+            <w:vAlign w:val="center"/>
+          </w:tcPr>
+          <w:p>
+            <w:pPr>
+              <w:jc w:val="center"/>
+              <w:rPr>
+                <w:rFonts w:ascii="Times New Roman" w:hAnsi="Times New Roman" w:cs="Times New Roman"/>
+                <w:b/>
+                <w:bCs/>
+              </w:rPr>
+            </w:pPr>
+            <w:r>
+              <w:rPr>
+                <w:rFonts w:ascii="Times New Roman" w:hAnsi="Times New Roman" w:cs="Times New Roman"/>
+                <w:b/>
+                <w:bCs/>
+              </w:rPr>
+              <w:t>Примечание</w:t>
+            </w:r>
+          </w:p>
+        </w:tc>
+      </w:tr>
+      <w:tr>
+        <w:trPr>
+          <w:trHeight w:val="248"/>
+        </w:trPr>
+        <w:tc>
+          <w:tcPr>
+            <w:tcW w:w="704" w:type="dxa"/>
+            <w:vMerge/>
+          </w:tcPr>
+          <w:p>
+            <w:pPr>
+              <w:jc w:val="center"/>
+              <w:rPr>
+                <w:rFonts w:ascii="Times New Roman" w:hAnsi="Times New Roman" w:cs="Times New Roman"/>
+              </w:rPr>
+            </w:pPr>
+          </w:p>
+        </w:tc>
+        <w:tc>
+          <w:tcPr>
+            <w:tcW w:w="3402" w:type="dxa"/>
+            <w:vMerge/>
+          </w:tcPr>
+          <w:p>
+            <w:pPr>
+              <w:jc w:val="center"/>
+              <w:rPr>
+                <w:rFonts w:ascii="Times New Roman" w:hAnsi="Times New Roman" w:cs="Times New Roman"/>
+              </w:rPr>
+            </w:pPr>
+          </w:p>
+        </w:tc>
+        <w:tc>
+          <w:tcPr>
+            <w:tcW w:w="1276" w:type="dxa"/>
+            <w:vMerge/>
+          </w:tcPr>
+          <w:p>
+            <w:pPr>
+              <w:jc w:val="center"/>
+              <w:rPr>
+                <w:rFonts w:ascii="Times New Roman" w:hAnsi="Times New Roman" w:cs="Times New Roman"/>
+              </w:rPr>
+            </w:pPr>
+          </w:p>
+        </w:tc>
+        <w:tc>
+          <w:tcPr>
+            <w:tcW w:w="1276" w:type="dxa"/>
+            <w:vAlign w:val="center"/>
+          </w:tcPr>
+          <w:p>
+            <w:pPr>
+              <w:jc w:val="center"/>
+              <w:rPr>
+                <w:rFonts w:ascii="Times New Roman" w:hAnsi="Times New Roman" w:cs="Times New Roman"/>
+                <w:b/>
+                <w:bCs/>
+              </w:rPr>
+            </w:pPr>
+            <w:r>
+              <w:rPr>
+                <w:rFonts w:ascii="Times New Roman" w:hAnsi="Times New Roman" w:cs="Times New Roman"/>
+                <w:b/>
+                <w:bCs/>
+              </w:rPr>
+              <w:t>начало</w:t>
+            </w:r>
+          </w:p>
+        </w:tc>
+        <w:tc>
+          <w:tcPr>
+            <w:tcW w:w="1069" w:type="dxa"/>
+            <w:vAlign w:val="center"/>
+          </w:tcPr>
+          <w:p>
+            <w:pPr>
+              <w:jc w:val="center"/>
+              <w:rPr>
+                <w:rFonts w:ascii="Times New Roman" w:hAnsi="Times New Roman" w:cs="Times New Roman"/>
+                <w:b/>
+                <w:bCs/>
+              </w:rPr>
+            </w:pPr>
+            <w:r>
+              <w:rPr>
+                <w:rFonts w:ascii="Times New Roman" w:hAnsi="Times New Roman" w:cs="Times New Roman"/>
+                <w:b/>
+                <w:bCs/>
+              </w:rPr>
+              <w:t>конец</w:t>
+            </w:r>
+          </w:p>
+        </w:tc>
+        <w:tc>
+          <w:tcPr>
+            <w:tcW w:w="1506" w:type="dxa"/>
+            <w:vMerge/>
+          </w:tcPr>
+          <w:p>
+            <w:pPr>
+              <w:jc w:val="center"/>
+              <w:rPr>
+                <w:rFonts w:ascii="Times New Roman" w:hAnsi="Times New Roman" w:cs="Times New Roman"/>
+              </w:rPr>
+            </w:pPr>
+          </w:p>
+        </w:tc>
+        <w:tc>
+          <w:tcPr>
+            <w:tcW w:w="1464" w:type="dxa"/>
+            <w:vMerge/>
+          </w:tcPr>
+          <w:p>
+            <w:pPr>
+              <w:jc w:val="center"/>
+              <w:rPr>
+                <w:rFonts w:ascii="Times New Roman" w:hAnsi="Times New Roman" w:cs="Times New Roman"/>
+              </w:rPr>
+            </w:pPr>
+          </w:p>
+        </w:tc>
+      </w:tr>
+      <w:tr>
+        <w:trPr>
+          <w:trHeight w:val="321"/>
+        </w:trPr>
+        <w:tc>
+          <w:tcPr>
+            <w:tcW w:w="704" w:type="dxa"/>
+          </w:tcPr>
+          <w:p>
+            <w:pPr>
+              <w:jc w:val="center"/>
+              <w:rPr>
+                <w:rFonts w:ascii="Times New Roman" w:hAnsi="Times New Roman" w:cs="Times New Roman"/>
+                <w:sz w:val="20"/>
+                <w:szCs w:val="20"/>
+                <w:lang w:val="en-US"/>
+              </w:rPr>
+            </w:pPr>
+            <w:r>
+              <w:rPr>
+                <w:rFonts w:ascii="Times New Roman" w:hAnsi="Times New Roman" w:cs="Times New Roman"/>
+                <w:sz w:val="20"/>
+                <w:szCs w:val="20"/>
+                <w:lang w:val="en-US"/>
+              </w:rPr>
+              <w:t>{#educational_and_methodical_</w:t>
+            </w:r>
+            <w:proofErr w:type="gramStart"/>
+            <w:r>
+              <w:rPr>
+                <w:rFonts w:ascii="Times New Roman" w:hAnsi="Times New Roman" w:cs="Times New Roman"/>
+                <w:sz w:val="20"/>
+                <w:szCs w:val="20"/>
+                <w:lang w:val="en-US"/>
+              </w:rPr>
+              <w:t>data}{</w:t>
+            </w:r>
+            <w:proofErr w:type="gramEnd"/>
+            <w:r>
+              <w:rPr>
+                <w:rFonts w:ascii="Times New Roman" w:hAnsi="Times New Roman" w:cs="Times New Roman"/>
+                <w:sz w:val="20"/>
+                <w:szCs w:val="20"/>
+                <w:lang w:val="en-US"/>
+              </w:rPr>
+              <w:t>id}</w:t>
+            </w:r>
+          </w:p>
+        </w:tc>
+        <w:tc>
+          <w:tcPr>
+            <w:tcW w:w="3402" w:type="dxa"/>
+          </w:tcPr>
+          <w:p>
+            <w:pPr>
+              <w:jc w:val="center"/>
+              <w:rPr>
+                <w:rFonts w:ascii="Times New Roman" w:hAnsi="Times New Roman" w:cs="Times New Roman"/>
+                <w:sz w:val="20"/>
+                <w:szCs w:val="20"/>
+                <w:lang w:val="en-US"/>
+              </w:rPr>
+            </w:pPr>
+            <w:r>
+              <w:rPr>
+                <w:rFonts w:ascii="Times New Roman" w:hAnsi="Times New Roman" w:cs="Times New Roman"/>
+                <w:sz w:val="20"/>
+                <w:szCs w:val="20"/>
+                <w:lang w:val="en-US"/>
+              </w:rPr>
+              <w:t>{name}</w:t>
+            </w:r>
+          </w:p>
+        </w:tc>
+        <w:tc>
+          <w:tcPr>
+            <w:tcW w:w="1276" w:type="dxa"/>
+          </w:tcPr>
+          <w:p>
+            <w:pPr>
+              <w:jc w:val="center"/>
+              <w:rPr>
+                <w:rFonts w:ascii="Times New Roman" w:hAnsi="Times New Roman" w:cs="Times New Roman"/>
+                <w:sz w:val="20"/>
+                <w:szCs w:val="20"/>
+                <w:lang w:val="en-US"/>
+              </w:rPr>
+            </w:pPr>
+            <w:r>
+              <w:rPr>
+                <w:rFonts w:ascii="Times New Roman" w:hAnsi="Times New Roman" w:cs="Times New Roman"/>
+                <w:sz w:val="20"/>
+                <w:szCs w:val="20"/>
+                <w:lang w:val="en-US"/>
+              </w:rPr>
+              <w:t>{</w:t>
+            </w:r>
+            <w:proofErr w:type="spellStart"/>
+            <w:r>
+              <w:rPr>
+                <w:rFonts w:ascii="Times New Roman" w:hAnsi="Times New Roman" w:cs="Times New Roman"/>
+                <w:sz w:val="20"/>
+                <w:szCs w:val="20"/>
+                <w:lang w:val="en-US"/>
+              </w:rPr>
+              <w:t>hours_number</w:t>
+            </w:r>
+            <w:proofErr w:type="spellEnd"/>
+            <w:r>
+              <w:rPr>
+                <w:rFonts w:ascii="Times New Roman" w:hAnsi="Times New Roman" w:cs="Times New Roman"/>
+                <w:sz w:val="20"/>
+                <w:szCs w:val="20"/>
+                <w:lang w:val="en-US"/>
+              </w:rPr>
+              <w:t>}</w:t>
+            </w:r>
+          </w:p>
+        </w:tc>
+        <w:tc>
+          <w:tcPr>
+            <w:tcW w:w="1276" w:type="dxa"/>
+          </w:tcPr>
+          <w:p>
+            <w:pPr>
+              <w:jc w:val="center"/>
+              <w:rPr>
+                <w:rFonts w:ascii="Times New Roman" w:hAnsi="Times New Roman" w:cs="Times New Roman"/>
+                <w:sz w:val="20"/>
+                <w:szCs w:val="20"/>
+                <w:lang w:val="en-US"/>
+              </w:rPr>
+            </w:pPr>
+            <w:r>
+              <w:rPr>
+                <w:rFonts w:ascii="Times New Roman" w:hAnsi="Times New Roman" w:cs="Times New Roman"/>
+                <w:sz w:val="20"/>
+                <w:szCs w:val="20"/>
+                <w:lang w:val="en-US"/>
+              </w:rPr>
+              <w:t>{</w:t>
+            </w:r>
+            <w:proofErr w:type="spellStart"/>
+            <w:r>
+              <w:rPr>
+                <w:rFonts w:ascii="Times New Roman" w:hAnsi="Times New Roman" w:cs="Times New Roman"/>
+                <w:sz w:val="20"/>
+                <w:szCs w:val="20"/>
+                <w:lang w:val="en-US"/>
+              </w:rPr>
+              <w:t>date_start</w:t>
+            </w:r>
+            <w:proofErr w:type="spellEnd"/>
+            <w:r>
+              <w:rPr>
+                <w:rFonts w:ascii="Times New Roman" w:hAnsi="Times New Roman" w:cs="Times New Roman"/>
+                <w:sz w:val="20"/>
+                <w:szCs w:val="20"/>
+                <w:lang w:val="en-US"/>
+              </w:rPr>
+              <w:t>}</w:t>
+            </w:r>
+          </w:p>
+        </w:tc>
+        <w:tc>
+          <w:tcPr>
+            <w:tcW w:w="1069" w:type="dxa"/>
+          </w:tcPr>
+          <w:p>
+            <w:pPr>
+              <w:jc w:val="center"/>
+              <w:rPr>
+                <w:rFonts w:ascii="Times New Roman" w:hAnsi="Times New Roman" w:cs="Times New Roman"/>
+                <w:sz w:val="20"/>
+                <w:szCs w:val="20"/>
+                <w:lang w:val="en-US"/>
+              </w:rPr>
+            </w:pPr>
+            <w:r>
+              <w:rPr>
+                <w:rFonts w:ascii="Times New Roman" w:hAnsi="Times New Roman" w:cs="Times New Roman"/>
+                <w:sz w:val="20"/>
+                <w:szCs w:val="20"/>
+                <w:lang w:val="en-US"/>
+              </w:rPr>
+              <w:t>{</w:t>
+            </w:r>
+            <w:proofErr w:type="spellStart"/>
+            <w:r>
+              <w:rPr>
+                <w:rFonts w:ascii="Times New Roman" w:hAnsi="Times New Roman" w:cs="Times New Roman"/>
+                <w:sz w:val="20"/>
+                <w:szCs w:val="20"/>
+                <w:lang w:val="en-US"/>
+              </w:rPr>
+              <w:t>date_end</w:t>
+            </w:r>
+            <w:proofErr w:type="spellEnd"/>
+            <w:r>
+              <w:rPr>
+                <w:rFonts w:ascii="Times New Roman" w:hAnsi="Times New Roman" w:cs="Times New Roman"/>
+                <w:sz w:val="20"/>
+                <w:szCs w:val="20"/>
+                <w:lang w:val="en-US"/>
+              </w:rPr>
+              <w:t>}</w:t>
+            </w:r>
+          </w:p>
+        </w:tc>
+        <w:tc>
+          <w:tcPr>
+            <w:tcW w:w="1506" w:type="dxa"/>
+          </w:tcPr>
+          <w:p>
+            <w:pPr>
+              <w:jc w:val="center"/>
+              <w:rPr>
+                <w:rFonts w:ascii="Times New Roman" w:hAnsi="Times New Roman" w:cs="Times New Roman"/>
+                <w:sz w:val="20"/>
+                <w:szCs w:val="20"/>
+                <w:lang w:val="en-US"/>
+              </w:rPr>
+            </w:pPr>
+            <w:r>
+              <w:rPr>
+                <w:rFonts w:ascii="Times New Roman" w:hAnsi="Times New Roman" w:cs="Times New Roman"/>
+                <w:sz w:val="20"/>
+                <w:szCs w:val="20"/>
+                <w:lang w:val="en-US"/>
+              </w:rPr>
+              <w:t>{</w:t>
+            </w:r>
+            <w:proofErr w:type="spellStart"/>
+            <w:r>
+              <w:rPr>
+                <w:rFonts w:ascii="Times New Roman" w:hAnsi="Times New Roman" w:cs="Times New Roman"/>
+                <w:sz w:val="20"/>
+                <w:szCs w:val="20"/>
+                <w:lang w:val="en-US"/>
+              </w:rPr>
+              <w:t>head_of_department_mark</w:t>
+            </w:r>
+            <w:proofErr w:type="spellEnd"/>
+            <w:r>
+              <w:rPr>
+                <w:rFonts w:ascii="Times New Roman" w:hAnsi="Times New Roman" w:cs="Times New Roman"/>
+                <w:sz w:val="20"/>
+                <w:szCs w:val="20"/>
+                <w:lang w:val="en-US"/>
+              </w:rPr>
+              <w:t>}</w:t>
+            </w:r>
+          </w:p>
+        </w:tc>
+        <w:tc>
+          <w:tcPr>
+            <w:tcW w:w="1464" w:type="dxa"/>
+          </w:tcPr>
+          <w:p>
+            <w:pPr>
+              <w:jc w:val="center"/>
+              <w:rPr>
+                <w:rFonts w:ascii="Times New Roman" w:hAnsi="Times New Roman" w:cs="Times New Roman"/>
+                <w:sz w:val="20"/>
+                <w:szCs w:val="20"/>
+                <w:lang w:val="en-US"/>
+              </w:rPr>
+            </w:pPr>
+            <w:r>
+              <w:rPr>
+                <w:rFonts w:ascii="Times New Roman" w:hAnsi="Times New Roman" w:cs="Times New Roman"/>
+                <w:sz w:val="20"/>
+                <w:szCs w:val="20"/>
+                <w:lang w:val="en-US"/>
+              </w:rPr>
+              <w:t>{note</w:t>
+            </w:r>
+            <w:r>
+              <w:rPr>
+                <w:rFonts w:ascii="Times New Roman" w:hAnsi="Times New Roman" w:cs="Times New Roman"/>
+                <w:sz w:val="20"/>
+                <w:szCs w:val="20"/>
+                <w:lang w:val="en-US"/>
+              </w:rPr>
+              <w:t>}{</w:t>
+            </w:r>
+            <w:r>
+              <w:rPr>
+                <w:rFonts w:ascii="Times New Roman" w:hAnsi="Times New Roman" w:cs="Times New Roman"/>
+                <w:sz w:val="20"/>
+                <w:szCs w:val="20"/>
+                <w:lang w:val="en-US"/>
+              </w:rPr>
+              <w:t>/</w:t>
+            </w:r>
+            <w:proofErr w:type="spellStart"/>
+            <w:r>
+              <w:rPr>
+                <w:rFonts w:ascii="Times New Roman" w:hAnsi="Times New Roman" w:cs="Times New Roman"/>
+                <w:sz w:val="20"/>
+                <w:szCs w:val="20"/>
+                <w:lang w:val="en-US"/>
+              </w:rPr>
+              <w:t>educational_and_methodical_data</w:t>
+            </w:r>
+            <w:proofErr w:type="spellEnd"/>
+            <w:r>
+              <w:rPr>
+                <w:rFonts w:ascii="Times New Roman" w:hAnsi="Times New Roman" w:cs="Times New Roman"/>
+                <w:sz w:val="20"/>
+                <w:szCs w:val="20"/>
+                <w:lang w:val="en-US"/>
+              </w:rPr>
+              <w:t>}</w:t>
+            </w:r>
+          </w:p>
+        </w:tc>
+      </w:tr>
+      <w:tr>
+        <w:trPr>
+          <w:trHeight w:val="305"/>
+        </w:trPr>
+        <w:tc>
+          <w:tcPr>
+            <w:tcW w:w="704" w:type="dxa"/>
+          </w:tcPr>
+          <w:p>
+            <w:pPr>
+              <w:jc w:val="center"/>
+              <w:rPr>
+                <w:rFonts w:ascii="Times New Roman" w:hAnsi="Times New Roman" w:cs="Times New Roman"/>
+                <w:lang w:val="en-US"/>
+              </w:rPr>
+            </w:pPr>
+          </w:p>
+        </w:tc>
+        <w:tc>
+          <w:tcPr>
+            <w:tcW w:w="3402" w:type="dxa"/>
+          </w:tcPr>
+          <w:p>
+            <w:pPr>
+              <w:jc w:val="center"/>
+              <w:rPr>
+                <w:rFonts w:ascii="Times New Roman" w:hAnsi="Times New Roman" w:cs="Times New Roman"/>
+                <w:lang w:val="en-US"/>
+              </w:rPr>
+            </w:pPr>
+          </w:p>
+        </w:tc>
+        <w:tc>
+          <w:tcPr>
+            <w:tcW w:w="1276" w:type="dxa"/>
+          </w:tcPr>
+          <w:p>
+            <w:pPr>
+              <w:jc w:val="center"/>
+              <w:rPr>
+                <w:rFonts w:ascii="Times New Roman" w:hAnsi="Times New Roman" w:cs="Times New Roman"/>
+                <w:lang w:val="en-US"/>
+              </w:rPr>
+            </w:pPr>
+          </w:p>
+        </w:tc>
+        <w:tc>
+          <w:tcPr>
+            <w:tcW w:w="1276" w:type="dxa"/>
+          </w:tcPr>
+          <w:p>
+            <w:pPr>
+              <w:jc w:val="center"/>
+              <w:rPr>
+                <w:rFonts w:ascii="Times New Roman" w:hAnsi="Times New Roman" w:cs="Times New Roman"/>
+                <w:lang w:val="en-US"/>
+              </w:rPr>
+            </w:pPr>
+          </w:p>
+        </w:tc>
+        <w:tc>
+          <w:tcPr>
+            <w:tcW w:w="1069" w:type="dxa"/>
+          </w:tcPr>
+          <w:p>
+            <w:pPr>
+              <w:jc w:val="center"/>
+              <w:rPr>
+                <w:rFonts w:ascii="Times New Roman" w:hAnsi="Times New Roman" w:cs="Times New Roman"/>
+                <w:lang w:val="en-US"/>
+              </w:rPr>
+            </w:pPr>
+          </w:p>
+        </w:tc>
+        <w:tc>
+          <w:tcPr>
+            <w:tcW w:w="1506" w:type="dxa"/>
+          </w:tcPr>
+          <w:p>
+            <w:pPr>
+              <w:jc w:val="center"/>
+              <w:rPr>
+                <w:rFonts w:ascii="Times New Roman" w:hAnsi="Times New Roman" w:cs="Times New Roman"/>
+                <w:lang w:val="en-US"/>
+              </w:rPr>
+            </w:pPr>
+          </w:p>
+        </w:tc>
+        <w:tc>
+          <w:tcPr>
+            <w:tcW w:w="1464" w:type="dxa"/>
+          </w:tcPr>
+          <w:p>
+            <w:pPr>
+              <w:jc w:val="center"/>
+              <w:rPr>
+                <w:rFonts w:ascii="Times New Roman" w:hAnsi="Times New Roman" w:cs="Times New Roman"/>
+                <w:lang w:val="en-US"/>
+              </w:rPr>
+            </w:pPr>
+          </w:p>
+        </w:tc>
+      </w:tr>
+      <w:tr>
+        <w:trPr>
+          <w:trHeight w:val="305"/>
+        </w:trPr>
+        <w:tc>
+          <w:tcPr>
+            <w:tcW w:w="704" w:type="dxa"/>
+          </w:tcPr>
+          <w:p>
+            <w:pPr>
+              <w:jc w:val="center"/>
+              <w:rPr>
+                <w:rFonts w:ascii="Times New Roman" w:hAnsi="Times New Roman" w:cs="Times New Roman"/>
+                <w:lang w:val="en-US"/>
+              </w:rPr>
+            </w:pPr>
+          </w:p>
+        </w:tc>
+        <w:tc>
+          <w:tcPr>
+            <w:tcW w:w="3402" w:type="dxa"/>
+          </w:tcPr>
+          <w:p>
+            <w:pPr>
+              <w:jc w:val="center"/>
+              <w:rPr>
+                <w:rFonts w:ascii="Times New Roman" w:hAnsi="Times New Roman" w:cs="Times New Roman"/>
+                <w:lang w:val="en-US"/>
+              </w:rPr>
+            </w:pPr>
+          </w:p>
+        </w:tc>
+        <w:tc>
+          <w:tcPr>
+            <w:tcW w:w="1276" w:type="dxa"/>
+          </w:tcPr>
+          <w:p>
+            <w:pPr>
+              <w:jc w:val="center"/>
+              <w:rPr>
+                <w:rFonts w:ascii="Times New Roman" w:hAnsi="Times New Roman" w:cs="Times New Roman"/>
+                <w:lang w:val="en-US"/>
+              </w:rPr>
+            </w:pPr>
+          </w:p>
+        </w:tc>
+        <w:tc>
+          <w:tcPr>
+            <w:tcW w:w="1276" w:type="dxa"/>
+          </w:tcPr>
+          <w:p>
+            <w:pPr>
+              <w:jc w:val="center"/>
+              <w:rPr>
+                <w:rFonts w:ascii="Times New Roman" w:hAnsi="Times New Roman" w:cs="Times New Roman"/>
+                <w:lang w:val="en-US"/>
+              </w:rPr>
+            </w:pPr>
+          </w:p>
+        </w:tc>
+        <w:tc>
+          <w:tcPr>
+            <w:tcW w:w="1069" w:type="dxa"/>
+          </w:tcPr>
+          <w:p>
+            <w:pPr>
+              <w:jc w:val="center"/>
+              <w:rPr>
+                <w:rFonts w:ascii="Times New Roman" w:hAnsi="Times New Roman" w:cs="Times New Roman"/>
+                <w:lang w:val="en-US"/>
+              </w:rPr>
+            </w:pPr>
+          </w:p>
+        </w:tc>
+        <w:tc>
+          <w:tcPr>
+            <w:tcW w:w="1506" w:type="dxa"/>
+          </w:tcPr>
+          <w:p>
+            <w:pPr>
+              <w:jc w:val="center"/>
+              <w:rPr>
+                <w:rFonts w:ascii="Times New Roman" w:hAnsi="Times New Roman" w:cs="Times New Roman"/>
+                <w:lang w:val="en-US"/>
+              </w:rPr>
+            </w:pPr>
+          </w:p>
+        </w:tc>
+        <w:tc>
+          <w:tcPr>
+            <w:tcW w:w="1464" w:type="dxa"/>
+          </w:tcPr>
+          <w:p>
+            <w:pPr>
+              <w:jc w:val="center"/>
+              <w:rPr>
+                <w:rFonts w:ascii="Times New Roman" w:hAnsi="Times New Roman" w:cs="Times New Roman"/>
+                <w:lang w:val="en-US"/>
+              </w:rPr>
+            </w:pPr>
+          </w:p>
+        </w:tc>
+      </w:tr>
+      <w:tr>
+        <w:trPr>
+          <w:trHeight w:val="321"/>
+        </w:trPr>
+        <w:tc>
+          <w:tcPr>
+            <w:tcW w:w="704" w:type="dxa"/>
+          </w:tcPr>
+          <w:p>
+            <w:pPr>
+              <w:jc w:val="center"/>
+              <w:rPr>
+                <w:rFonts w:ascii="Times New Roman" w:hAnsi="Times New Roman" w:cs="Times New Roman"/>
+                <w:lang w:val="en-US"/>
+              </w:rPr>
+            </w:pPr>
+          </w:p>
+        </w:tc>
+        <w:tc>
+          <w:tcPr>
+            <w:tcW w:w="3402" w:type="dxa"/>
+          </w:tcPr>
+          <w:p>
+            <w:pPr>
+              <w:jc w:val="center"/>
+              <w:rPr>
+                <w:rFonts w:ascii="Times New Roman" w:hAnsi="Times New Roman" w:cs="Times New Roman"/>
+                <w:lang w:val="en-US"/>
+              </w:rPr>
+            </w:pPr>
+          </w:p>
+        </w:tc>
+        <w:tc>
+          <w:tcPr>
+            <w:tcW w:w="1276" w:type="dxa"/>
+          </w:tcPr>
+          <w:p>
+            <w:pPr>
+              <w:jc w:val="center"/>
+              <w:rPr>
+                <w:rFonts w:ascii="Times New Roman" w:hAnsi="Times New Roman" w:cs="Times New Roman"/>
+                <w:lang w:val="en-US"/>
+              </w:rPr>
+            </w:pPr>
+          </w:p>
+        </w:tc>
+        <w:tc>
+          <w:tcPr>
+            <w:tcW w:w="1276" w:type="dxa"/>
+          </w:tcPr>
+          <w:p>
+            <w:pPr>
+              <w:jc w:val="center"/>
+              <w:rPr>
+                <w:rFonts w:ascii="Times New Roman" w:hAnsi="Times New Roman" w:cs="Times New Roman"/>
+                <w:lang w:val="en-US"/>
+              </w:rPr>
+            </w:pPr>
+          </w:p>
+        </w:tc>
+        <w:tc>
+          <w:tcPr>
+            <w:tcW w:w="1069" w:type="dxa"/>
+          </w:tcPr>
+          <w:p>
+            <w:pPr>
+              <w:jc w:val="center"/>
+              <w:rPr>
+                <w:rFonts w:ascii="Times New Roman" w:hAnsi="Times New Roman" w:cs="Times New Roman"/>
+                <w:lang w:val="en-US"/>
+              </w:rPr>
+            </w:pPr>
+          </w:p>
+        </w:tc>
+        <w:tc>
+          <w:tcPr>
+            <w:tcW w:w="1506" w:type="dxa"/>
+          </w:tcPr>
+          <w:p>
+            <w:pPr>
+              <w:jc w:val="center"/>
+              <w:rPr>
+                <w:rFonts w:ascii="Times New Roman" w:hAnsi="Times New Roman" w:cs="Times New Roman"/>
+                <w:lang w:val="en-US"/>
+              </w:rPr>
+            </w:pPr>
+          </w:p>
+        </w:tc>
+        <w:tc>
+          <w:tcPr>
+            <w:tcW w:w="1464" w:type="dxa"/>
+          </w:tcPr>
+          <w:p>
+            <w:pPr>
+              <w:jc w:val="center"/>
+              <w:rPr>
+                <w:rFonts w:ascii="Times New Roman" w:hAnsi="Times New Roman" w:cs="Times New Roman"/>
+                <w:lang w:val="en-US"/>
+              </w:rPr>
+            </w:pPr>
+          </w:p>
+        </w:tc>
+      </w:tr>
+      <w:tr>
+        <w:trPr>
+          <w:trHeight w:val="305"/>
+        </w:trPr>
+        <w:tc>
+          <w:tcPr>
+            <w:tcW w:w="704" w:type="dxa"/>
+          </w:tcPr>
+          <w:p>
+            <w:pPr>
+              <w:jc w:val="center"/>
+              <w:rPr>
+                <w:rFonts w:ascii="Times New Roman" w:hAnsi="Times New Roman" w:cs="Times New Roman"/>
+                <w:lang w:val="en-US"/>
+              </w:rPr>
+            </w:pPr>
+          </w:p>
+        </w:tc>
+        <w:tc>
+          <w:tcPr>
+            <w:tcW w:w="3402" w:type="dxa"/>
+          </w:tcPr>
+          <w:p>
+            <w:pPr>
+              <w:jc w:val="center"/>
+              <w:rPr>
+                <w:rFonts w:ascii="Times New Roman" w:hAnsi="Times New Roman" w:cs="Times New Roman"/>
+                <w:lang w:val="en-US"/>
+              </w:rPr>
+            </w:pPr>
+          </w:p>
+        </w:tc>
+        <w:tc>
+          <w:tcPr>
+            <w:tcW w:w="1276" w:type="dxa"/>
+          </w:tcPr>
+          <w:p>
+            <w:pPr>
+              <w:jc w:val="center"/>
+              <w:rPr>
+                <w:rFonts w:ascii="Times New Roman" w:hAnsi="Times New Roman" w:cs="Times New Roman"/>
+                <w:lang w:val="en-US"/>
+              </w:rPr>
+            </w:pPr>
+          </w:p>
+        </w:tc>
+        <w:tc>
+          <w:tcPr>
+            <w:tcW w:w="1276" w:type="dxa"/>
+          </w:tcPr>
+          <w:p>
+            <w:pPr>
+              <w:jc w:val="center"/>
+              <w:rPr>
+                <w:rFonts w:ascii="Times New Roman" w:hAnsi="Times New Roman" w:cs="Times New Roman"/>
+                <w:lang w:val="en-US"/>
+              </w:rPr>
+            </w:pPr>
+          </w:p>
+        </w:tc>
+        <w:tc>
+          <w:tcPr>
+            <w:tcW w:w="1069" w:type="dxa"/>
+          </w:tcPr>
+          <w:p>
+            <w:pPr>
+              <w:jc w:val="center"/>
+              <w:rPr>
+                <w:rFonts w:ascii="Times New Roman" w:hAnsi="Times New Roman" w:cs="Times New Roman"/>
+                <w:lang w:val="en-US"/>
+              </w:rPr>
+            </w:pPr>
+          </w:p>
+        </w:tc>
+        <w:tc>
+          <w:tcPr>
+            <w:tcW w:w="1506" w:type="dxa"/>
+          </w:tcPr>
+          <w:p>
+            <w:pPr>
+              <w:jc w:val="center"/>
+              <w:rPr>
+                <w:rFonts w:ascii="Times New Roman" w:hAnsi="Times New Roman" w:cs="Times New Roman"/>
+                <w:lang w:val="en-US"/>
+              </w:rPr>
+            </w:pPr>
+          </w:p>
+        </w:tc>
+        <w:tc>
+          <w:tcPr>
+            <w:tcW w:w="1464" w:type="dxa"/>
+          </w:tcPr>
+          <w:p>
+            <w:pPr>
+              <w:jc w:val="center"/>
+              <w:rPr>
+                <w:rFonts w:ascii="Times New Roman" w:hAnsi="Times New Roman" w:cs="Times New Roman"/>
+                <w:lang w:val="en-US"/>
+              </w:rPr>
+            </w:pPr>
+          </w:p>
+        </w:tc>
+      </w:tr>
+      <w:tr>
+        <w:trPr>
+          <w:trHeight w:val="305"/>
+        </w:trPr>
+        <w:tc>
+          <w:tcPr>
+            <w:tcW w:w="704" w:type="dxa"/>
+          </w:tcPr>
+          <w:p>
+            <w:pPr>
+              <w:jc w:val="center"/>
+              <w:rPr>
+                <w:rFonts w:ascii="Times New Roman" w:hAnsi="Times New Roman" w:cs="Times New Roman"/>
+                <w:lang w:val="en-US"/>
+              </w:rPr>
+            </w:pPr>
+          </w:p>
+        </w:tc>
+        <w:tc>
+          <w:tcPr>
+            <w:tcW w:w="3402" w:type="dxa"/>
+          </w:tcPr>
+          <w:p>
+            <w:pPr>
+              <w:jc w:val="center"/>
+              <w:rPr>
+                <w:rFonts w:ascii="Times New Roman" w:hAnsi="Times New Roman" w:cs="Times New Roman"/>
+                <w:lang w:val="en-US"/>
+              </w:rPr>
+            </w:pPr>
+          </w:p>
+        </w:tc>
+        <w:tc>
+          <w:tcPr>
+            <w:tcW w:w="1276" w:type="dxa"/>
+          </w:tcPr>
+          <w:p>
+            <w:pPr>
+              <w:jc w:val="center"/>
+              <w:rPr>
+                <w:rFonts w:ascii="Times New Roman" w:hAnsi="Times New Roman" w:cs="Times New Roman"/>
+                <w:lang w:val="en-US"/>
+              </w:rPr>
+            </w:pPr>
+          </w:p>
+        </w:tc>
+        <w:tc>
+          <w:tcPr>
+            <w:tcW w:w="1276" w:type="dxa"/>
+          </w:tcPr>
+          <w:p>
+            <w:pPr>
+              <w:jc w:val="center"/>
+              <w:rPr>
+                <w:rFonts w:ascii="Times New Roman" w:hAnsi="Times New Roman" w:cs="Times New Roman"/>
+                <w:lang w:val="en-US"/>
+              </w:rPr>
+            </w:pPr>
+          </w:p>
+        </w:tc>
+        <w:tc>
+          <w:tcPr>
+            <w:tcW w:w="1069" w:type="dxa"/>
+          </w:tcPr>
+          <w:p>
+            <w:pPr>
+              <w:jc w:val="center"/>
+              <w:rPr>
+                <w:rFonts w:ascii="Times New Roman" w:hAnsi="Times New Roman" w:cs="Times New Roman"/>
+                <w:lang w:val="en-US"/>
+              </w:rPr>
+            </w:pPr>
+          </w:p>
+        </w:tc>
+        <w:tc>
+          <w:tcPr>
+            <w:tcW w:w="1506" w:type="dxa"/>
+          </w:tcPr>
+          <w:p>
+            <w:pPr>
+              <w:jc w:val="center"/>
+              <w:rPr>
+                <w:rFonts w:ascii="Times New Roman" w:hAnsi="Times New Roman" w:cs="Times New Roman"/>
+                <w:lang w:val="en-US"/>
+              </w:rPr>
+            </w:pPr>
+          </w:p>
+        </w:tc>
+        <w:tc>
+          <w:tcPr>
+            <w:tcW w:w="1464" w:type="dxa"/>
+          </w:tcPr>
+          <w:p>
+            <w:pPr>
+              <w:jc w:val="center"/>
+              <w:rPr>
+                <w:rFonts w:ascii="Times New Roman" w:hAnsi="Times New Roman" w:cs="Times New Roman"/>
+                <w:lang w:val="en-US"/>
+              </w:rPr>
+            </w:pPr>
+          </w:p>
+        </w:tc>
+      </w:tr>
+    </w:tbl>
+    <w:p>
+      <w:pPr>
+        <w:ind w:hanging="426"/>
+        <w:jc w:val="center"/>
+        <w:rPr>
+          <w:rFonts w:ascii="Times New Roman" w:hAnsi="Times New Roman" w:cs="Times New Roman"/>
+          <w:b/>
+          <w:bCs/>
+        </w:rPr>
+      </w:pPr>
+      <w:r>
+        <w:rPr>
+          <w:rFonts w:ascii="Times New Roman" w:hAnsi="Times New Roman" w:cs="Times New Roman"/>
+          <w:b/>
+          <w:bCs/>
+          <w:lang w:val="en-US"/>
+        </w:rPr>
+        <w:t xml:space="preserve"> </w:t>
+      </w:r>
+      <w:r>
+        <w:rPr>
+          <w:rFonts w:ascii="Times New Roman" w:hAnsi="Times New Roman" w:cs="Times New Roman"/>
+          <w:b/>
+          <w:bCs/>
+          <w:lang w:val="en-US"/>
+        </w:rPr>
+        <w:t xml:space="preserve">2. </w:t>
+      </w:r>
+      <w:r>
+        <w:rPr>
+          <w:rFonts w:ascii="Times New Roman" w:hAnsi="Times New Roman" w:cs="Times New Roman"/>
+          <w:b/>
+          <w:bCs/>
+        </w:rPr>
+        <w:t>УЧЕБНО-МЕТОДИЧЕСКАЯ РАБОТА</w:t>
+      </w:r>
+    </w:p>
+    <w:p>
+      <w:pPr>
+        <w:ind w:hanging="426"/>
+        <w:jc w:val="center"/>
+        <w:rPr>
+          <w:rFonts w:ascii="Times New Roman" w:hAnsi="Times New Roman" w:cs="Times New Roman"/>
+          <w:b/>
+          <w:bCs/>
+        </w:rPr>
+      </w:pPr>
+    </w:p>
+    <w:p>
+      <w:pPr>
+        <w:ind w:hanging="426"/>
+        <w:jc w:val="center"/>
+        <w:rPr>
+          <w:rFonts w:ascii="Times New Roman" w:hAnsi="Times New Roman" w:cs="Times New Roman"/>
+        </w:rPr>
+      </w:pPr>
     </w:p>
     <w:sectPr>
       <w:pgSz w:w="11906" w:h="16838"/>
-      <w:pgMar w:top="568" w:right="850" w:bottom="1134" w:left="1701" w:header="708" w:footer="708" w:gutter="0"/>
+      <w:pgMar w:top="1134" w:right="850" w:bottom="1134" w:left="1701" w:header="708" w:footer="708" w:gutter="0"/>
       <w:cols w:space="708"/>
       <w:docGrid w:linePitch="360"/>
     </w:sectPr>

</xml_diff>

<commit_message>
implement endpoints for scientific work
</commit_message>
<xml_diff>
--- a/server/public/documents/template.docx
+++ b/server/public/documents/template.docx
@@ -212,16 +212,7 @@
           <w:b/>
           <w:bCs/>
         </w:rPr>
-        <w:t xml:space="preserve">       </w:t>
-      </w:r>
-      <w:proofErr w:type="gramStart"/>
-      <w:r>
-        <w:rPr>
-          <w:rFonts w:ascii="Times New Roman" w:hAnsi="Times New Roman" w:cs="Times New Roman"/>
-          <w:b/>
-          <w:bCs/>
-        </w:rPr>
-        <w:t xml:space="preserve">   </w:t>
+        <w:t xml:space="preserve">          </w:t>
       </w:r>
       <w:r>
         <w:rPr>
@@ -229,7 +220,6 @@
         </w:rPr>
         <w:t>{</w:t>
       </w:r>
-      <w:proofErr w:type="gramEnd"/>
       <w:r>
         <w:rPr>
           <w:rFonts w:ascii="Times New Roman" w:hAnsi="Times New Roman" w:cs="Times New Roman"/>
@@ -336,16 +326,7 @@
           <w:b/>
           <w:bCs/>
         </w:rPr>
-        <w:t xml:space="preserve">       </w:t>
-      </w:r>
-      <w:proofErr w:type="gramStart"/>
-      <w:r>
-        <w:rPr>
-          <w:rFonts w:ascii="Times New Roman" w:hAnsi="Times New Roman" w:cs="Times New Roman"/>
-          <w:b/>
-          <w:bCs/>
-        </w:rPr>
-        <w:t xml:space="preserve">   </w:t>
+        <w:t xml:space="preserve">          </w:t>
       </w:r>
       <w:r>
         <w:rPr>
@@ -353,7 +334,6 @@
         </w:rPr>
         <w:t>{</w:t>
       </w:r>
-      <w:proofErr w:type="gramEnd"/>
       <w:r>
         <w:rPr>
           <w:rFonts w:ascii="Times New Roman" w:hAnsi="Times New Roman" w:cs="Times New Roman"/>
@@ -433,7 +413,6 @@
         <w:jc w:val="center"/>
         <w:rPr>
           <w:rFonts w:ascii="Times New Roman" w:hAnsi="Times New Roman" w:cs="Times New Roman"/>
-          <w:lang w:val="en-US"/>
         </w:rPr>
       </w:pPr>
       <w:r>
@@ -508,18 +487,15 @@
       <w:r>
         <w:rPr>
           <w:rFonts w:ascii="Times New Roman" w:hAnsi="Times New Roman" w:cs="Times New Roman"/>
-          <w:lang w:val="en-US"/>
         </w:rPr>
         <w:t xml:space="preserve"> </w:t>
       </w:r>
       <w:r>
         <w:rPr>
           <w:rFonts w:ascii="Times New Roman" w:hAnsi="Times New Roman" w:cs="Times New Roman"/>
-          <w:lang w:val="en-US"/>
         </w:rPr>
         <w:t>{</w:t>
       </w:r>
-      <w:proofErr w:type="spellStart"/>
       <w:r>
         <w:rPr>
           <w:rFonts w:ascii="Times New Roman" w:hAnsi="Times New Roman" w:cs="Times New Roman"/>
@@ -530,7 +506,6 @@
       <w:r>
         <w:rPr>
           <w:rFonts w:ascii="Times New Roman" w:hAnsi="Times New Roman" w:cs="Times New Roman"/>
-          <w:lang w:val="en-US"/>
         </w:rPr>
         <w:t>_</w:t>
       </w:r>
@@ -544,7 +519,6 @@
       <w:r>
         <w:rPr>
           <w:rFonts w:ascii="Times New Roman" w:hAnsi="Times New Roman" w:cs="Times New Roman"/>
-          <w:lang w:val="en-US"/>
         </w:rPr>
         <w:t>_</w:t>
       </w:r>
@@ -555,15 +529,12 @@
         </w:rPr>
         <w:t>start</w:t>
       </w:r>
-      <w:proofErr w:type="spellEnd"/>
-      <w:r>
-        <w:rPr>
-          <w:rFonts w:ascii="Times New Roman" w:hAnsi="Times New Roman" w:cs="Times New Roman"/>
-          <w:lang w:val="en-US"/>
+      <w:r>
+        <w:rPr>
+          <w:rFonts w:ascii="Times New Roman" w:hAnsi="Times New Roman" w:cs="Times New Roman"/>
         </w:rPr>
         <w:t>}-{</w:t>
       </w:r>
-      <w:proofErr w:type="spellStart"/>
       <w:r>
         <w:rPr>
           <w:rFonts w:ascii="Times New Roman" w:hAnsi="Times New Roman" w:cs="Times New Roman"/>
@@ -574,7 +545,6 @@
       <w:r>
         <w:rPr>
           <w:rFonts w:ascii="Times New Roman" w:hAnsi="Times New Roman" w:cs="Times New Roman"/>
-          <w:lang w:val="en-US"/>
         </w:rPr>
         <w:t>_</w:t>
       </w:r>
@@ -588,7 +558,6 @@
       <w:r>
         <w:rPr>
           <w:rFonts w:ascii="Times New Roman" w:hAnsi="Times New Roman" w:cs="Times New Roman"/>
-          <w:lang w:val="en-US"/>
         </w:rPr>
         <w:t>_</w:t>
       </w:r>
@@ -599,18 +568,15 @@
         </w:rPr>
         <w:t>end</w:t>
       </w:r>
-      <w:proofErr w:type="spellEnd"/>
-      <w:r>
-        <w:rPr>
-          <w:rFonts w:ascii="Times New Roman" w:hAnsi="Times New Roman" w:cs="Times New Roman"/>
-          <w:lang w:val="en-US"/>
+      <w:r>
+        <w:rPr>
+          <w:rFonts w:ascii="Times New Roman" w:hAnsi="Times New Roman" w:cs="Times New Roman"/>
         </w:rPr>
         <w:t>}</w:t>
       </w:r>
       <w:r>
         <w:rPr>
           <w:rFonts w:ascii="Times New Roman" w:hAnsi="Times New Roman" w:cs="Times New Roman"/>
-          <w:lang w:val="en-US"/>
         </w:rPr>
         <w:t xml:space="preserve"> </w:t>
       </w:r>
@@ -623,7 +589,6 @@
       <w:r>
         <w:rPr>
           <w:rFonts w:ascii="Times New Roman" w:hAnsi="Times New Roman" w:cs="Times New Roman"/>
-          <w:lang w:val="en-US"/>
         </w:rPr>
         <w:t xml:space="preserve"> </w:t>
       </w:r>
@@ -640,7 +605,6 @@
         <w:jc w:val="center"/>
         <w:rPr>
           <w:rFonts w:ascii="Times New Roman" w:hAnsi="Times New Roman" w:cs="Times New Roman"/>
-          <w:lang w:val="en-US"/>
         </w:rPr>
       </w:pPr>
     </w:p>
@@ -650,7 +614,6 @@
         <w:jc w:val="center"/>
         <w:rPr>
           <w:rFonts w:ascii="Times New Roman" w:hAnsi="Times New Roman" w:cs="Times New Roman"/>
-          <w:lang w:val="en-US"/>
         </w:rPr>
       </w:pPr>
     </w:p>
@@ -659,7 +622,6 @@
         <w:ind w:hanging="426"/>
         <w:rPr>
           <w:rFonts w:ascii="Times New Roman" w:hAnsi="Times New Roman" w:cs="Times New Roman"/>
-          <w:lang w:val="en-US"/>
         </w:rPr>
       </w:pPr>
       <w:r>
@@ -736,7 +698,6 @@
       <w:r>
         <w:rPr>
           <w:rFonts w:ascii="Times New Roman" w:hAnsi="Times New Roman" w:cs="Times New Roman"/>
-          <w:lang w:val="en-US"/>
         </w:rPr>
         <w:t xml:space="preserve">, </w:t>
       </w:r>
@@ -749,7 +710,6 @@
       <w:r>
         <w:rPr>
           <w:rFonts w:ascii="Times New Roman" w:hAnsi="Times New Roman" w:cs="Times New Roman"/>
-          <w:lang w:val="en-US"/>
         </w:rPr>
         <w:t xml:space="preserve">, </w:t>
       </w:r>
@@ -762,33 +722,21 @@
       <w:r>
         <w:rPr>
           <w:rFonts w:ascii="Times New Roman" w:hAnsi="Times New Roman" w:cs="Times New Roman"/>
-          <w:lang w:val="en-US"/>
         </w:rPr>
         <w:t xml:space="preserve"> </w:t>
       </w:r>
       <w:r>
         <w:rPr>
           <w:rFonts w:ascii="Times New Roman" w:hAnsi="Times New Roman" w:cs="Times New Roman"/>
-          <w:lang w:val="en-US"/>
-        </w:rPr>
-        <w:t xml:space="preserve">                    </w:t>
-      </w:r>
-      <w:proofErr w:type="gramStart"/>
-      <w:r>
-        <w:rPr>
-          <w:rFonts w:ascii="Times New Roman" w:hAnsi="Times New Roman" w:cs="Times New Roman"/>
-          <w:lang w:val="en-US"/>
-        </w:rPr>
-        <w:t xml:space="preserve">   </w:t>
-      </w:r>
-      <w:r>
-        <w:rPr>
-          <w:rFonts w:ascii="Times New Roman" w:hAnsi="Times New Roman" w:cs="Times New Roman"/>
-          <w:lang w:val="en-US"/>
+        </w:rPr>
+        <w:t xml:space="preserve">                       </w:t>
+      </w:r>
+      <w:r>
+        <w:rPr>
+          <w:rFonts w:ascii="Times New Roman" w:hAnsi="Times New Roman" w:cs="Times New Roman"/>
         </w:rPr>
         <w:t>{</w:t>
       </w:r>
-      <w:proofErr w:type="gramEnd"/>
       <w:r>
         <w:rPr>
           <w:rFonts w:ascii="Times New Roman" w:hAnsi="Times New Roman" w:cs="Times New Roman"/>
@@ -799,7 +747,6 @@
       <w:r>
         <w:rPr>
           <w:rFonts w:ascii="Times New Roman" w:hAnsi="Times New Roman" w:cs="Times New Roman"/>
-          <w:lang w:val="en-US"/>
         </w:rPr>
         <w:t>} {</w:t>
       </w:r>
@@ -813,11 +760,9 @@
       <w:r>
         <w:rPr>
           <w:rFonts w:ascii="Times New Roman" w:hAnsi="Times New Roman" w:cs="Times New Roman"/>
-          <w:lang w:val="en-US"/>
         </w:rPr>
         <w:t>} {</w:t>
       </w:r>
-      <w:proofErr w:type="spellStart"/>
       <w:r>
         <w:rPr>
           <w:rFonts w:ascii="Times New Roman" w:hAnsi="Times New Roman" w:cs="Times New Roman"/>
@@ -828,7 +773,6 @@
       <w:r>
         <w:rPr>
           <w:rFonts w:ascii="Times New Roman" w:hAnsi="Times New Roman" w:cs="Times New Roman"/>
-          <w:lang w:val="en-US"/>
         </w:rPr>
         <w:t>_</w:t>
       </w:r>
@@ -839,11 +783,9 @@
         </w:rPr>
         <w:t>name</w:t>
       </w:r>
-      <w:proofErr w:type="spellEnd"/>
-      <w:r>
-        <w:rPr>
-          <w:rFonts w:ascii="Times New Roman" w:hAnsi="Times New Roman" w:cs="Times New Roman"/>
-          <w:lang w:val="en-US"/>
+      <w:r>
+        <w:rPr>
+          <w:rFonts w:ascii="Times New Roman" w:hAnsi="Times New Roman" w:cs="Times New Roman"/>
         </w:rPr>
         <w:t xml:space="preserve">}                  </w:t>
       </w:r>
@@ -854,7 +796,6 @@
         <w:rPr>
           <w:rFonts w:ascii="Times New Roman" w:hAnsi="Times New Roman" w:cs="Times New Roman"/>
           <w:u w:val="single"/>
-          <w:lang w:val="en-US"/>
         </w:rPr>
       </w:pPr>
       <w:r>
@@ -1008,106 +949,86 @@
       <w:r>
         <w:rPr>
           <w:rFonts w:ascii="Times New Roman" w:hAnsi="Times New Roman" w:cs="Times New Roman"/>
-          <w:lang w:val="en-US"/>
         </w:rPr>
         <w:t xml:space="preserve"> </w:t>
       </w:r>
       <w:r>
         <w:rPr>
           <w:rFonts w:ascii="Times New Roman" w:hAnsi="Times New Roman" w:cs="Times New Roman"/>
-          <w:lang w:val="en-US"/>
         </w:rPr>
         <w:t xml:space="preserve">    </w:t>
       </w:r>
       <w:r>
         <w:rPr>
           <w:rFonts w:ascii="Times New Roman" w:hAnsi="Times New Roman" w:cs="Times New Roman"/>
-          <w:lang w:val="en-US"/>
+        </w:rPr>
+        <w:t xml:space="preserve">    {</w:t>
+      </w:r>
+      <w:r>
+        <w:rPr>
+          <w:rFonts w:ascii="Times New Roman" w:hAnsi="Times New Roman" w:cs="Times New Roman"/>
+          <w:lang w:val="en-US"/>
+        </w:rPr>
+        <w:t>position</w:t>
+      </w:r>
+      <w:r>
+        <w:rPr>
+          <w:rFonts w:ascii="Times New Roman" w:hAnsi="Times New Roman" w:cs="Times New Roman"/>
+        </w:rPr>
+        <w:t>}</w:t>
+      </w:r>
+      <w:r>
+        <w:rPr>
+          <w:rFonts w:ascii="Times New Roman" w:hAnsi="Times New Roman" w:cs="Times New Roman"/>
+        </w:rPr>
+        <w:t xml:space="preserve">            </w:t>
+      </w:r>
+      <w:r>
+        <w:rPr>
+          <w:rFonts w:ascii="Times New Roman" w:hAnsi="Times New Roman" w:cs="Times New Roman"/>
+        </w:rPr>
+        <w:t xml:space="preserve">   </w:t>
+      </w:r>
+      <w:r>
+        <w:rPr>
+          <w:rFonts w:ascii="Times New Roman" w:hAnsi="Times New Roman" w:cs="Times New Roman"/>
+        </w:rPr>
+        <w:t xml:space="preserve">                         </w:t>
+      </w:r>
+      <w:r>
+        <w:rPr>
+          <w:rFonts w:ascii="Times New Roman" w:hAnsi="Times New Roman" w:cs="Times New Roman"/>
+        </w:rPr>
+        <w:t>штатный</w:t>
+      </w:r>
+      <w:r>
+        <w:rPr>
+          <w:rFonts w:ascii="Times New Roman" w:hAnsi="Times New Roman" w:cs="Times New Roman"/>
+        </w:rPr>
+        <w:t xml:space="preserve"> (</w:t>
+      </w:r>
+      <w:r>
+        <w:rPr>
+          <w:rFonts w:ascii="Times New Roman" w:hAnsi="Times New Roman" w:cs="Times New Roman"/>
+        </w:rPr>
+        <w:t>совместитель</w:t>
+      </w:r>
+      <w:r>
+        <w:rPr>
+          <w:rFonts w:ascii="Times New Roman" w:hAnsi="Times New Roman" w:cs="Times New Roman"/>
+        </w:rPr>
+        <w:t>)</w:t>
+      </w:r>
+      <w:r>
+        <w:rPr>
+          <w:rFonts w:ascii="Times New Roman" w:hAnsi="Times New Roman" w:cs="Times New Roman"/>
         </w:rPr>
         <w:t xml:space="preserve"> </w:t>
       </w:r>
-      <w:proofErr w:type="gramStart"/>
-      <w:r>
-        <w:rPr>
-          <w:rFonts w:ascii="Times New Roman" w:hAnsi="Times New Roman" w:cs="Times New Roman"/>
-          <w:lang w:val="en-US"/>
-        </w:rPr>
-        <w:t xml:space="preserve">   {</w:t>
-      </w:r>
-      <w:proofErr w:type="gramEnd"/>
-      <w:r>
-        <w:rPr>
-          <w:rFonts w:ascii="Times New Roman" w:hAnsi="Times New Roman" w:cs="Times New Roman"/>
-          <w:lang w:val="en-US"/>
-        </w:rPr>
-        <w:t>position</w:t>
-      </w:r>
-      <w:r>
-        <w:rPr>
-          <w:rFonts w:ascii="Times New Roman" w:hAnsi="Times New Roman" w:cs="Times New Roman"/>
-          <w:lang w:val="en-US"/>
-        </w:rPr>
-        <w:t>}</w:t>
-      </w:r>
-      <w:r>
-        <w:rPr>
-          <w:rFonts w:ascii="Times New Roman" w:hAnsi="Times New Roman" w:cs="Times New Roman"/>
-          <w:lang w:val="en-US"/>
-        </w:rPr>
-        <w:t xml:space="preserve">            </w:t>
-      </w:r>
-      <w:r>
-        <w:rPr>
-          <w:rFonts w:ascii="Times New Roman" w:hAnsi="Times New Roman" w:cs="Times New Roman"/>
-          <w:lang w:val="en-US"/>
-        </w:rPr>
-        <w:t xml:space="preserve">   </w:t>
-      </w:r>
-      <w:r>
-        <w:rPr>
-          <w:rFonts w:ascii="Times New Roman" w:hAnsi="Times New Roman" w:cs="Times New Roman"/>
-          <w:lang w:val="en-US"/>
-        </w:rPr>
-        <w:t xml:space="preserve">                         </w:t>
-      </w:r>
-      <w:r>
-        <w:rPr>
-          <w:rFonts w:ascii="Times New Roman" w:hAnsi="Times New Roman" w:cs="Times New Roman"/>
-        </w:rPr>
-        <w:t>штатный</w:t>
-      </w:r>
-      <w:r>
-        <w:rPr>
-          <w:rFonts w:ascii="Times New Roman" w:hAnsi="Times New Roman" w:cs="Times New Roman"/>
-          <w:lang w:val="en-US"/>
-        </w:rPr>
-        <w:t xml:space="preserve"> (</w:t>
-      </w:r>
-      <w:r>
-        <w:rPr>
-          <w:rFonts w:ascii="Times New Roman" w:hAnsi="Times New Roman" w:cs="Times New Roman"/>
-        </w:rPr>
-        <w:t>совместитель</w:t>
-      </w:r>
-      <w:r>
-        <w:rPr>
-          <w:rFonts w:ascii="Times New Roman" w:hAnsi="Times New Roman" w:cs="Times New Roman"/>
-          <w:lang w:val="en-US"/>
-        </w:rPr>
-        <w:t>)</w:t>
-      </w:r>
-      <w:r>
-        <w:rPr>
-          <w:rFonts w:ascii="Times New Roman" w:hAnsi="Times New Roman" w:cs="Times New Roman"/>
-          <w:lang w:val="en-US"/>
-        </w:rPr>
-        <w:t xml:space="preserve"> </w:t>
-      </w:r>
       <w:r>
         <w:rPr>
           <w:rFonts w:ascii="Times New Roman" w:hAnsi="Times New Roman" w:cs="Times New Roman"/>
           <w:u w:val="single"/>
-          <w:lang w:val="en-US"/>
         </w:rPr>
         <w:t xml:space="preserve">  </w:t>
       </w:r>
@@ -1118,7 +1039,6 @@
         <w:rPr>
           <w:rFonts w:ascii="Times New Roman" w:hAnsi="Times New Roman" w:cs="Times New Roman"/>
           <w:u w:val="single"/>
-          <w:lang w:val="en-US"/>
         </w:rPr>
       </w:pPr>
       <w:r>
@@ -1130,7 +1050,6 @@
       <w:r>
         <w:rPr>
           <w:rFonts w:ascii="Times New Roman" w:hAnsi="Times New Roman" w:cs="Times New Roman"/>
-          <w:lang w:val="en-US"/>
         </w:rPr>
         <w:t xml:space="preserve"> </w:t>
       </w:r>
@@ -1144,7 +1063,6 @@
         <w:rPr>
           <w:rFonts w:ascii="Times New Roman" w:hAnsi="Times New Roman" w:cs="Times New Roman"/>
           <w:u w:val="single"/>
-          <w:lang w:val="en-US"/>
         </w:rPr>
         <w:t xml:space="preserve"> </w:t>
       </w:r>
@@ -1152,44 +1070,135 @@
         <w:rPr>
           <w:rFonts w:ascii="Times New Roman" w:hAnsi="Times New Roman" w:cs="Times New Roman"/>
           <w:u w:val="single"/>
-          <w:lang w:val="en-US"/>
+        </w:rPr>
+        <w:t xml:space="preserve">     </w:t>
+      </w:r>
+      <w:r>
+        <w:rPr>
+          <w:rFonts w:ascii="Times New Roman" w:hAnsi="Times New Roman" w:cs="Times New Roman"/>
+          <w:u w:val="single"/>
+        </w:rPr>
+        <w:t>{</w:t>
+      </w:r>
+      <w:r>
+        <w:rPr>
+          <w:rFonts w:ascii="Times New Roman" w:hAnsi="Times New Roman" w:cs="Times New Roman"/>
+          <w:u w:val="single"/>
+          <w:lang w:val="en-US"/>
+        </w:rPr>
+        <w:t>academi</w:t>
+      </w:r>
+      <w:r>
+        <w:rPr>
+          <w:rFonts w:ascii="Times New Roman" w:hAnsi="Times New Roman" w:cs="Times New Roman"/>
+          <w:u w:val="single"/>
+          <w:lang w:val="en-US"/>
+        </w:rPr>
+        <w:t>c</w:t>
+      </w:r>
+      <w:r>
+        <w:rPr>
+          <w:rFonts w:ascii="Times New Roman" w:hAnsi="Times New Roman" w:cs="Times New Roman"/>
+          <w:u w:val="single"/>
+        </w:rPr>
+        <w:t>_</w:t>
+      </w:r>
+      <w:r>
+        <w:rPr>
+          <w:rFonts w:ascii="Times New Roman" w:hAnsi="Times New Roman" w:cs="Times New Roman"/>
+          <w:u w:val="single"/>
+          <w:lang w:val="en-US"/>
+        </w:rPr>
+        <w:t>title</w:t>
+      </w:r>
+      <w:r>
+        <w:rPr>
+          <w:rFonts w:ascii="Times New Roman" w:hAnsi="Times New Roman" w:cs="Times New Roman"/>
+          <w:u w:val="single"/>
+        </w:rPr>
+        <w:t>}</w:t>
+      </w:r>
+      <w:r>
+        <w:rPr>
+          <w:rFonts w:ascii="Times New Roman" w:hAnsi="Times New Roman" w:cs="Times New Roman"/>
+          <w:u w:val="single"/>
+        </w:rPr>
+        <w:t xml:space="preserve">         </w:t>
+      </w:r>
+      <w:r>
+        <w:rPr>
+          <w:rFonts w:ascii="Times New Roman" w:hAnsi="Times New Roman" w:cs="Times New Roman"/>
+          <w:u w:val="single"/>
         </w:rPr>
         <w:t xml:space="preserve">  </w:t>
       </w:r>
-      <w:proofErr w:type="gramStart"/>
       <w:r>
         <w:rPr>
           <w:rFonts w:ascii="Times New Roman" w:hAnsi="Times New Roman" w:cs="Times New Roman"/>
           <w:u w:val="single"/>
-          <w:lang w:val="en-US"/>
-        </w:rPr>
-        <w:t xml:space="preserve">   </w:t>
+        </w:rPr>
+        <w:t xml:space="preserve"> </w:t>
       </w:r>
       <w:r>
         <w:rPr>
           <w:rFonts w:ascii="Times New Roman" w:hAnsi="Times New Roman" w:cs="Times New Roman"/>
           <w:u w:val="single"/>
-          <w:lang w:val="en-US"/>
+        </w:rPr>
+        <w:t xml:space="preserve">        </w:t>
+      </w:r>
+      <w:r>
+        <w:rPr>
+          <w:rFonts w:ascii="Times New Roman" w:hAnsi="Times New Roman" w:cs="Times New Roman"/>
+          <w:u w:val="single"/>
+        </w:rPr>
+        <w:t xml:space="preserve">        </w:t>
+      </w:r>
+      <w:r>
+        <w:rPr>
+          <w:rFonts w:ascii="Times New Roman" w:hAnsi="Times New Roman" w:cs="Times New Roman"/>
+        </w:rPr>
+        <w:t>учёная</w:t>
+      </w:r>
+      <w:r>
+        <w:rPr>
+          <w:rFonts w:ascii="Times New Roman" w:hAnsi="Times New Roman" w:cs="Times New Roman"/>
+        </w:rPr>
+        <w:t xml:space="preserve"> </w:t>
+      </w:r>
+      <w:r>
+        <w:rPr>
+          <w:rFonts w:ascii="Times New Roman" w:hAnsi="Times New Roman" w:cs="Times New Roman"/>
+        </w:rPr>
+        <w:t>степень</w:t>
+      </w:r>
+      <w:r>
+        <w:rPr>
+          <w:rFonts w:ascii="Times New Roman" w:hAnsi="Times New Roman" w:cs="Times New Roman"/>
+          <w:u w:val="single"/>
+        </w:rPr>
+        <w:t xml:space="preserve">                    </w:t>
+      </w:r>
+      <w:r>
+        <w:rPr>
+          <w:rFonts w:ascii="Times New Roman" w:hAnsi="Times New Roman" w:cs="Times New Roman"/>
+          <w:u w:val="single"/>
         </w:rPr>
         <w:t>{</w:t>
       </w:r>
-      <w:proofErr w:type="spellStart"/>
-      <w:proofErr w:type="gramEnd"/>
       <w:r>
         <w:rPr>
           <w:rFonts w:ascii="Times New Roman" w:hAnsi="Times New Roman" w:cs="Times New Roman"/>
           <w:u w:val="single"/>
           <w:lang w:val="en-US"/>
         </w:rPr>
-        <w:t>academi</w:t>
+        <w:t>academic</w:t>
       </w:r>
       <w:r>
         <w:rPr>
           <w:rFonts w:ascii="Times New Roman" w:hAnsi="Times New Roman" w:cs="Times New Roman"/>
           <w:u w:val="single"/>
-          <w:lang w:val="en-US"/>
-        </w:rPr>
-        <w:t>c</w:t>
+        </w:rPr>
+        <w:t>_</w:t>
       </w:r>
       <w:r>
         <w:rPr>
@@ -1197,138 +1206,18 @@
           <w:u w:val="single"/>
           <w:lang w:val="en-US"/>
         </w:rPr>
-        <w:t>_</w:t>
+        <w:t>degree</w:t>
       </w:r>
       <w:r>
         <w:rPr>
           <w:rFonts w:ascii="Times New Roman" w:hAnsi="Times New Roman" w:cs="Times New Roman"/>
           <w:u w:val="single"/>
-          <w:lang w:val="en-US"/>
-        </w:rPr>
-        <w:t>title</w:t>
-      </w:r>
-      <w:proofErr w:type="spellEnd"/>
-      <w:r>
-        <w:rPr>
-          <w:rFonts w:ascii="Times New Roman" w:hAnsi="Times New Roman" w:cs="Times New Roman"/>
-          <w:u w:val="single"/>
-          <w:lang w:val="en-US"/>
         </w:rPr>
         <w:t>}</w:t>
       </w:r>
       <w:r>
         <w:rPr>
           <w:rFonts w:ascii="Times New Roman" w:hAnsi="Times New Roman" w:cs="Times New Roman"/>
-          <w:u w:val="single"/>
-          <w:lang w:val="en-US"/>
-        </w:rPr>
-        <w:t xml:space="preserve">         </w:t>
-      </w:r>
-      <w:r>
-        <w:rPr>
-          <w:rFonts w:ascii="Times New Roman" w:hAnsi="Times New Roman" w:cs="Times New Roman"/>
-          <w:u w:val="single"/>
-          <w:lang w:val="en-US"/>
-        </w:rPr>
-        <w:t xml:space="preserve">  </w:t>
-      </w:r>
-      <w:r>
-        <w:rPr>
-          <w:rFonts w:ascii="Times New Roman" w:hAnsi="Times New Roman" w:cs="Times New Roman"/>
-          <w:u w:val="single"/>
-          <w:lang w:val="en-US"/>
-        </w:rPr>
-        <w:t xml:space="preserve"> </w:t>
-      </w:r>
-      <w:r>
-        <w:rPr>
-          <w:rFonts w:ascii="Times New Roman" w:hAnsi="Times New Roman" w:cs="Times New Roman"/>
-          <w:u w:val="single"/>
-          <w:lang w:val="en-US"/>
-        </w:rPr>
-        <w:t xml:space="preserve">        </w:t>
-      </w:r>
-      <w:r>
-        <w:rPr>
-          <w:rFonts w:ascii="Times New Roman" w:hAnsi="Times New Roman" w:cs="Times New Roman"/>
-          <w:u w:val="single"/>
-          <w:lang w:val="en-US"/>
-        </w:rPr>
-        <w:t xml:space="preserve">        </w:t>
-      </w:r>
-      <w:r>
-        <w:rPr>
-          <w:rFonts w:ascii="Times New Roman" w:hAnsi="Times New Roman" w:cs="Times New Roman"/>
-        </w:rPr>
-        <w:t>учёная</w:t>
-      </w:r>
-      <w:r>
-        <w:rPr>
-          <w:rFonts w:ascii="Times New Roman" w:hAnsi="Times New Roman" w:cs="Times New Roman"/>
-          <w:lang w:val="en-US"/>
-        </w:rPr>
-        <w:t xml:space="preserve"> </w:t>
-      </w:r>
-      <w:r>
-        <w:rPr>
-          <w:rFonts w:ascii="Times New Roman" w:hAnsi="Times New Roman" w:cs="Times New Roman"/>
-        </w:rPr>
-        <w:t>степень</w:t>
-      </w:r>
-      <w:r>
-        <w:rPr>
-          <w:rFonts w:ascii="Times New Roman" w:hAnsi="Times New Roman" w:cs="Times New Roman"/>
-          <w:u w:val="single"/>
-          <w:lang w:val="en-US"/>
-        </w:rPr>
-        <w:t xml:space="preserve">                    </w:t>
-      </w:r>
-      <w:r>
-        <w:rPr>
-          <w:rFonts w:ascii="Times New Roman" w:hAnsi="Times New Roman" w:cs="Times New Roman"/>
-          <w:u w:val="single"/>
-          <w:lang w:val="en-US"/>
-        </w:rPr>
-        <w:t>{</w:t>
-      </w:r>
-      <w:proofErr w:type="spellStart"/>
-      <w:r>
-        <w:rPr>
-          <w:rFonts w:ascii="Times New Roman" w:hAnsi="Times New Roman" w:cs="Times New Roman"/>
-          <w:u w:val="single"/>
-          <w:lang w:val="en-US"/>
-        </w:rPr>
-        <w:t>academic</w:t>
-      </w:r>
-      <w:r>
-        <w:rPr>
-          <w:rFonts w:ascii="Times New Roman" w:hAnsi="Times New Roman" w:cs="Times New Roman"/>
-          <w:u w:val="single"/>
-          <w:lang w:val="en-US"/>
-        </w:rPr>
-        <w:t>_</w:t>
-      </w:r>
-      <w:r>
-        <w:rPr>
-          <w:rFonts w:ascii="Times New Roman" w:hAnsi="Times New Roman" w:cs="Times New Roman"/>
-          <w:u w:val="single"/>
-          <w:lang w:val="en-US"/>
-        </w:rPr>
-        <w:t>degree</w:t>
-      </w:r>
-      <w:proofErr w:type="spellEnd"/>
-      <w:r>
-        <w:rPr>
-          <w:rFonts w:ascii="Times New Roman" w:hAnsi="Times New Roman" w:cs="Times New Roman"/>
-          <w:u w:val="single"/>
-          <w:lang w:val="en-US"/>
-        </w:rPr>
-        <w:t>}</w:t>
-      </w:r>
-      <w:r>
-        <w:rPr>
-          <w:rFonts w:ascii="Times New Roman" w:hAnsi="Times New Roman" w:cs="Times New Roman"/>
-          <w:lang w:val="en-US"/>
         </w:rPr>
         <w:t>_______</w:t>
       </w:r>
@@ -1453,15 +1342,7 @@
           <w:rFonts w:ascii="Times New Roman" w:hAnsi="Times New Roman" w:cs="Times New Roman"/>
           <w:lang w:val="en-US"/>
         </w:rPr>
-        <w:t xml:space="preserve">                 </w:t>
-      </w:r>
-      <w:proofErr w:type="gramStart"/>
-      <w:r>
-        <w:rPr>
-          <w:rFonts w:ascii="Times New Roman" w:hAnsi="Times New Roman" w:cs="Times New Roman"/>
-          <w:lang w:val="en-US"/>
-        </w:rPr>
-        <w:t xml:space="preserve"> </w:t>
+        <w:t xml:space="preserve">                  </w:t>
       </w:r>
       <w:r>
         <w:rPr>
@@ -1471,7 +1352,6 @@
         <w:t xml:space="preserve">  {</w:t>
       </w:r>
       <w:proofErr w:type="spellStart"/>
-      <w:proofErr w:type="gramEnd"/>
       <w:r>
         <w:rPr>
           <w:rFonts w:ascii="Times New Roman" w:hAnsi="Times New Roman" w:cs="Times New Roman"/>
@@ -1715,15 +1595,7 @@
           <w:rFonts w:ascii="Times New Roman" w:hAnsi="Times New Roman" w:cs="Times New Roman"/>
           <w:lang w:val="en-US"/>
         </w:rPr>
-        <w:t xml:space="preserve">    </w:t>
-      </w:r>
-      <w:proofErr w:type="gramStart"/>
-      <w:r>
-        <w:rPr>
-          <w:rFonts w:ascii="Times New Roman" w:hAnsi="Times New Roman" w:cs="Times New Roman"/>
-          <w:lang w:val="en-US"/>
-        </w:rPr>
-        <w:t xml:space="preserve">   </w:t>
+        <w:t xml:space="preserve">       </w:t>
       </w:r>
       <w:r>
         <w:rPr>
@@ -1733,7 +1605,6 @@
         <w:t>{</w:t>
       </w:r>
       <w:proofErr w:type="spellStart"/>
-      <w:proofErr w:type="gramEnd"/>
       <w:r>
         <w:rPr>
           <w:rFonts w:ascii="Times New Roman" w:hAnsi="Times New Roman" w:cs="Times New Roman"/>
@@ -1870,15 +1741,7 @@
           <w:rFonts w:ascii="Times New Roman" w:hAnsi="Times New Roman" w:cs="Times New Roman"/>
           <w:lang w:val="en-US"/>
         </w:rPr>
-        <w:t xml:space="preserve">   </w:t>
-      </w:r>
-      <w:proofErr w:type="gramStart"/>
-      <w:r>
-        <w:rPr>
-          <w:rFonts w:ascii="Times New Roman" w:hAnsi="Times New Roman" w:cs="Times New Roman"/>
-          <w:lang w:val="en-US"/>
-        </w:rPr>
-        <w:t xml:space="preserve">  </w:t>
+        <w:t xml:space="preserve">     </w:t>
       </w:r>
       <w:r>
         <w:rPr>
@@ -1895,7 +1758,6 @@
         <w:t>{</w:t>
       </w:r>
       <w:proofErr w:type="spellStart"/>
-      <w:proofErr w:type="gramEnd"/>
       <w:r>
         <w:rPr>
           <w:rFonts w:ascii="Times New Roman" w:hAnsi="Times New Roman" w:cs="Times New Roman"/>
@@ -2030,15 +1892,7 @@
           <w:rFonts w:ascii="Times New Roman" w:hAnsi="Times New Roman" w:cs="Times New Roman"/>
           <w:lang w:val="en-US"/>
         </w:rPr>
-        <w:t xml:space="preserve">   </w:t>
-      </w:r>
-      <w:proofErr w:type="gramStart"/>
-      <w:r>
-        <w:rPr>
-          <w:rFonts w:ascii="Times New Roman" w:hAnsi="Times New Roman" w:cs="Times New Roman"/>
-          <w:lang w:val="en-US"/>
-        </w:rPr>
-        <w:t xml:space="preserve">  </w:t>
+        <w:t xml:space="preserve">     </w:t>
       </w:r>
       <w:r>
         <w:rPr>
@@ -2055,7 +1909,6 @@
         <w:t>{</w:t>
       </w:r>
       <w:proofErr w:type="spellStart"/>
-      <w:proofErr w:type="gramEnd"/>
       <w:r>
         <w:rPr>
           <w:rFonts w:ascii="Times New Roman" w:hAnsi="Times New Roman" w:cs="Times New Roman"/>
@@ -2190,15 +2043,7 @@
           <w:rFonts w:ascii="Times New Roman" w:hAnsi="Times New Roman" w:cs="Times New Roman"/>
           <w:lang w:val="en-US"/>
         </w:rPr>
-        <w:t xml:space="preserve">  </w:t>
-      </w:r>
-      <w:proofErr w:type="gramStart"/>
-      <w:r>
-        <w:rPr>
-          <w:rFonts w:ascii="Times New Roman" w:hAnsi="Times New Roman" w:cs="Times New Roman"/>
-          <w:lang w:val="en-US"/>
-        </w:rPr>
-        <w:t xml:space="preserve">  </w:t>
+        <w:t xml:space="preserve">    </w:t>
       </w:r>
       <w:r>
         <w:rPr>
@@ -2215,7 +2060,6 @@
         <w:t>{</w:t>
       </w:r>
       <w:proofErr w:type="spellStart"/>
-      <w:proofErr w:type="gramEnd"/>
       <w:r>
         <w:rPr>
           <w:rFonts w:ascii="Times New Roman" w:hAnsi="Times New Roman" w:cs="Times New Roman"/>
@@ -2284,7 +2128,6 @@
         <w:jc w:val="right"/>
         <w:rPr>
           <w:rFonts w:ascii="Times New Roman" w:hAnsi="Times New Roman" w:cs="Times New Roman"/>
-          <w:lang w:val="en-US"/>
         </w:rPr>
       </w:pPr>
       <w:r>
@@ -2367,7 +2210,6 @@
       <w:r>
         <w:rPr>
           <w:rFonts w:ascii="Times New Roman" w:hAnsi="Times New Roman" w:cs="Times New Roman"/>
-          <w:lang w:val="en-US"/>
         </w:rPr>
         <w:t xml:space="preserve"> </w:t>
       </w:r>
@@ -2380,7 +2222,6 @@
       <w:r>
         <w:rPr>
           <w:rFonts w:ascii="Times New Roman" w:hAnsi="Times New Roman" w:cs="Times New Roman"/>
-          <w:lang w:val="en-US"/>
         </w:rPr>
         <w:t xml:space="preserve"> </w:t>
       </w:r>
@@ -2393,48 +2234,33 @@
       <w:r>
         <w:rPr>
           <w:rFonts w:ascii="Times New Roman" w:hAnsi="Times New Roman" w:cs="Times New Roman"/>
-          <w:lang w:val="en-US"/>
         </w:rPr>
         <w:t xml:space="preserve"> </w:t>
       </w:r>
       <w:r>
         <w:rPr>
           <w:rFonts w:ascii="Times New Roman" w:hAnsi="Times New Roman" w:cs="Times New Roman"/>
-          <w:lang w:val="en-US"/>
         </w:rPr>
         <w:t xml:space="preserve"> </w:t>
       </w:r>
       <w:r>
         <w:rPr>
           <w:rFonts w:ascii="Times New Roman" w:hAnsi="Times New Roman" w:cs="Times New Roman"/>
-          <w:lang w:val="en-US"/>
         </w:rPr>
         <w:t xml:space="preserve">    </w:t>
       </w:r>
       <w:r>
         <w:rPr>
           <w:rFonts w:ascii="Times New Roman" w:hAnsi="Times New Roman" w:cs="Times New Roman"/>
-          <w:lang w:val="en-US"/>
-        </w:rPr>
-        <w:t xml:space="preserve">    </w:t>
-      </w:r>
-      <w:proofErr w:type="gramStart"/>
-      <w:r>
-        <w:rPr>
-          <w:rFonts w:ascii="Times New Roman" w:hAnsi="Times New Roman" w:cs="Times New Roman"/>
-          <w:lang w:val="en-US"/>
-        </w:rPr>
-        <w:t xml:space="preserve">   </w:t>
-      </w:r>
-      <w:r>
-        <w:rPr>
-          <w:rFonts w:ascii="Times New Roman" w:hAnsi="Times New Roman" w:cs="Times New Roman"/>
-          <w:lang w:val="en-US"/>
+        </w:rPr>
+        <w:t xml:space="preserve">       </w:t>
+      </w:r>
+      <w:r>
+        <w:rPr>
+          <w:rFonts w:ascii="Times New Roman" w:hAnsi="Times New Roman" w:cs="Times New Roman"/>
         </w:rPr>
         <w:t>{</w:t>
       </w:r>
-      <w:proofErr w:type="spellStart"/>
-      <w:proofErr w:type="gramEnd"/>
       <w:r>
         <w:rPr>
           <w:rFonts w:ascii="Times New Roman" w:hAnsi="Times New Roman" w:cs="Times New Roman"/>
@@ -2445,7 +2271,6 @@
       <w:r>
         <w:rPr>
           <w:rFonts w:ascii="Times New Roman" w:hAnsi="Times New Roman" w:cs="Times New Roman"/>
-          <w:lang w:val="en-US"/>
         </w:rPr>
         <w:t>_</w:t>
       </w:r>
@@ -2459,7 +2284,6 @@
       <w:r>
         <w:rPr>
           <w:rFonts w:ascii="Times New Roman" w:hAnsi="Times New Roman" w:cs="Times New Roman"/>
-          <w:lang w:val="en-US"/>
         </w:rPr>
         <w:t>_</w:t>
       </w:r>
@@ -2473,7 +2297,6 @@
       <w:r>
         <w:rPr>
           <w:rFonts w:ascii="Times New Roman" w:hAnsi="Times New Roman" w:cs="Times New Roman"/>
-          <w:lang w:val="en-US"/>
         </w:rPr>
         <w:t>_</w:t>
       </w:r>
@@ -2487,7 +2310,6 @@
       <w:r>
         <w:rPr>
           <w:rFonts w:ascii="Times New Roman" w:hAnsi="Times New Roman" w:cs="Times New Roman"/>
-          <w:lang w:val="en-US"/>
         </w:rPr>
         <w:t>_</w:t>
       </w:r>
@@ -2498,11 +2320,9 @@
         </w:rPr>
         <w:t>hours</w:t>
       </w:r>
-      <w:proofErr w:type="spellEnd"/>
-      <w:r>
-        <w:rPr>
-          <w:rFonts w:ascii="Times New Roman" w:hAnsi="Times New Roman" w:cs="Times New Roman"/>
-          <w:lang w:val="en-US"/>
+      <w:r>
+        <w:rPr>
+          <w:rFonts w:ascii="Times New Roman" w:hAnsi="Times New Roman" w:cs="Times New Roman"/>
         </w:rPr>
         <w:t>}</w:t>
       </w:r>
@@ -2513,7 +2333,6 @@
         <w:jc w:val="right"/>
         <w:rPr>
           <w:rFonts w:ascii="Times New Roman" w:hAnsi="Times New Roman" w:cs="Times New Roman"/>
-          <w:lang w:val="en-US"/>
         </w:rPr>
       </w:pPr>
     </w:p>
@@ -2523,7 +2342,6 @@
         <w:jc w:val="right"/>
         <w:rPr>
           <w:rFonts w:ascii="Times New Roman" w:hAnsi="Times New Roman" w:cs="Times New Roman"/>
-          <w:lang w:val="en-US"/>
         </w:rPr>
       </w:pPr>
       <w:r>
@@ -2597,7 +2415,6 @@
           </mc:Fallback>
         </mc:AlternateContent>
       </w:r>
-      <w:proofErr w:type="gramStart"/>
       <w:r>
         <w:rPr>
           <w:rFonts w:ascii="Times New Roman" w:hAnsi="Times New Roman" w:cs="Times New Roman"/>
@@ -2607,47 +2424,33 @@
       <w:r>
         <w:rPr>
           <w:rFonts w:ascii="Times New Roman" w:hAnsi="Times New Roman" w:cs="Times New Roman"/>
-          <w:lang w:val="en-US"/>
         </w:rPr>
         <w:t>:</w:t>
       </w:r>
       <w:r>
         <w:rPr>
           <w:rFonts w:ascii="Times New Roman" w:hAnsi="Times New Roman" w:cs="Times New Roman"/>
-          <w:lang w:val="en-US"/>
+        </w:rPr>
+        <w:t xml:space="preserve">     </w:t>
+      </w:r>
+      <w:r>
+        <w:rPr>
+          <w:rFonts w:ascii="Times New Roman" w:hAnsi="Times New Roman" w:cs="Times New Roman"/>
+        </w:rPr>
+        <w:t xml:space="preserve">    </w:t>
+      </w:r>
+      <w:r>
+        <w:rPr>
+          <w:rFonts w:ascii="Times New Roman" w:hAnsi="Times New Roman" w:cs="Times New Roman"/>
         </w:rPr>
         <w:t xml:space="preserve">   </w:t>
       </w:r>
-      <w:proofErr w:type="gramEnd"/>
-      <w:r>
-        <w:rPr>
-          <w:rFonts w:ascii="Times New Roman" w:hAnsi="Times New Roman" w:cs="Times New Roman"/>
-          <w:lang w:val="en-US"/>
-        </w:rPr>
-        <w:t xml:space="preserve">  </w:t>
-      </w:r>
-      <w:r>
-        <w:rPr>
-          <w:rFonts w:ascii="Times New Roman" w:hAnsi="Times New Roman" w:cs="Times New Roman"/>
-          <w:lang w:val="en-US"/>
-        </w:rPr>
-        <w:t xml:space="preserve">    </w:t>
-      </w:r>
-      <w:r>
-        <w:rPr>
-          <w:rFonts w:ascii="Times New Roman" w:hAnsi="Times New Roman" w:cs="Times New Roman"/>
-          <w:lang w:val="en-US"/>
-        </w:rPr>
-        <w:t xml:space="preserve">   </w:t>
-      </w:r>
-      <w:r>
-        <w:rPr>
-          <w:rFonts w:ascii="Times New Roman" w:hAnsi="Times New Roman" w:cs="Times New Roman"/>
-          <w:lang w:val="en-US"/>
+      <w:r>
+        <w:rPr>
+          <w:rFonts w:ascii="Times New Roman" w:hAnsi="Times New Roman" w:cs="Times New Roman"/>
         </w:rPr>
         <w:t>{</w:t>
       </w:r>
-      <w:proofErr w:type="spellStart"/>
       <w:r>
         <w:rPr>
           <w:rFonts w:ascii="Times New Roman" w:hAnsi="Times New Roman" w:cs="Times New Roman"/>
@@ -2658,7 +2461,6 @@
       <w:r>
         <w:rPr>
           <w:rFonts w:ascii="Times New Roman" w:hAnsi="Times New Roman" w:cs="Times New Roman"/>
-          <w:lang w:val="en-US"/>
         </w:rPr>
         <w:t>_</w:t>
       </w:r>
@@ -2669,11 +2471,9 @@
         </w:rPr>
         <w:t>hours</w:t>
       </w:r>
-      <w:proofErr w:type="spellEnd"/>
-      <w:r>
-        <w:rPr>
-          <w:rFonts w:ascii="Times New Roman" w:hAnsi="Times New Roman" w:cs="Times New Roman"/>
-          <w:lang w:val="en-US"/>
+      <w:r>
+        <w:rPr>
+          <w:rFonts w:ascii="Times New Roman" w:hAnsi="Times New Roman" w:cs="Times New Roman"/>
         </w:rPr>
         <w:t>}</w:t>
       </w:r>
@@ -2684,7 +2484,6 @@
         <w:jc w:val="right"/>
         <w:rPr>
           <w:rFonts w:ascii="Times New Roman" w:hAnsi="Times New Roman" w:cs="Times New Roman"/>
-          <w:lang w:val="en-US"/>
         </w:rPr>
       </w:pPr>
     </w:p>
@@ -2694,7 +2493,6 @@
         <w:jc w:val="both"/>
         <w:rPr>
           <w:rFonts w:ascii="Times New Roman" w:hAnsi="Times New Roman" w:cs="Times New Roman"/>
-          <w:lang w:val="en-US"/>
         </w:rPr>
       </w:pPr>
       <w:r>
@@ -2777,7 +2575,6 @@
       <w:r>
         <w:rPr>
           <w:rFonts w:ascii="Times New Roman" w:hAnsi="Times New Roman" w:cs="Times New Roman"/>
-          <w:lang w:val="en-US"/>
         </w:rPr>
         <w:t xml:space="preserve"> </w:t>
       </w:r>
@@ -2790,7 +2587,6 @@
       <w:r>
         <w:rPr>
           <w:rFonts w:ascii="Times New Roman" w:hAnsi="Times New Roman" w:cs="Times New Roman"/>
-          <w:lang w:val="en-US"/>
         </w:rPr>
         <w:t xml:space="preserve"> </w:t>
       </w:r>
@@ -2803,7 +2599,6 @@
       <w:r>
         <w:rPr>
           <w:rFonts w:ascii="Times New Roman" w:hAnsi="Times New Roman" w:cs="Times New Roman"/>
-          <w:lang w:val="en-US"/>
         </w:rPr>
         <w:t xml:space="preserve"> </w:t>
       </w:r>
@@ -2816,7 +2611,6 @@
       <w:r>
         <w:rPr>
           <w:rFonts w:ascii="Times New Roman" w:hAnsi="Times New Roman" w:cs="Times New Roman"/>
-          <w:lang w:val="en-US"/>
         </w:rPr>
         <w:t xml:space="preserve"> </w:t>
       </w:r>
@@ -2829,34 +2623,21 @@
       <w:r>
         <w:rPr>
           <w:rFonts w:ascii="Times New Roman" w:hAnsi="Times New Roman" w:cs="Times New Roman"/>
-          <w:lang w:val="en-US"/>
         </w:rPr>
         <w:t xml:space="preserve">  </w:t>
       </w:r>
       <w:r>
         <w:rPr>
           <w:rFonts w:ascii="Times New Roman" w:hAnsi="Times New Roman" w:cs="Times New Roman"/>
-          <w:lang w:val="en-US"/>
-        </w:rPr>
-        <w:t xml:space="preserve">      </w:t>
-      </w:r>
-      <w:proofErr w:type="gramStart"/>
-      <w:r>
-        <w:rPr>
-          <w:rFonts w:ascii="Times New Roman" w:hAnsi="Times New Roman" w:cs="Times New Roman"/>
-          <w:lang w:val="en-US"/>
-        </w:rPr>
-        <w:t xml:space="preserve">   </w:t>
-      </w:r>
-      <w:r>
-        <w:rPr>
-          <w:rFonts w:ascii="Times New Roman" w:hAnsi="Times New Roman" w:cs="Times New Roman"/>
-          <w:lang w:val="en-US"/>
+        </w:rPr>
+        <w:t xml:space="preserve">         </w:t>
+      </w:r>
+      <w:r>
+        <w:rPr>
+          <w:rFonts w:ascii="Times New Roman" w:hAnsi="Times New Roman" w:cs="Times New Roman"/>
         </w:rPr>
         <w:t>{</w:t>
       </w:r>
-      <w:proofErr w:type="spellStart"/>
-      <w:proofErr w:type="gramEnd"/>
       <w:r>
         <w:rPr>
           <w:rFonts w:ascii="Times New Roman" w:hAnsi="Times New Roman" w:cs="Times New Roman"/>
@@ -2867,7 +2648,6 @@
       <w:r>
         <w:rPr>
           <w:rFonts w:ascii="Times New Roman" w:hAnsi="Times New Roman" w:cs="Times New Roman"/>
-          <w:lang w:val="en-US"/>
         </w:rPr>
         <w:t>_</w:t>
       </w:r>
@@ -2881,7 +2661,6 @@
       <w:r>
         <w:rPr>
           <w:rFonts w:ascii="Times New Roman" w:hAnsi="Times New Roman" w:cs="Times New Roman"/>
-          <w:lang w:val="en-US"/>
         </w:rPr>
         <w:t>_</w:t>
       </w:r>
@@ -2895,7 +2674,6 @@
       <w:r>
         <w:rPr>
           <w:rFonts w:ascii="Times New Roman" w:hAnsi="Times New Roman" w:cs="Times New Roman"/>
-          <w:lang w:val="en-US"/>
         </w:rPr>
         <w:t>_</w:t>
       </w:r>
@@ -2906,11 +2684,9 @@
         </w:rPr>
         <w:t>date</w:t>
       </w:r>
-      <w:proofErr w:type="spellEnd"/>
-      <w:r>
-        <w:rPr>
-          <w:rFonts w:ascii="Times New Roman" w:hAnsi="Times New Roman" w:cs="Times New Roman"/>
-          <w:lang w:val="en-US"/>
+      <w:r>
+        <w:rPr>
+          <w:rFonts w:ascii="Times New Roman" w:hAnsi="Times New Roman" w:cs="Times New Roman"/>
         </w:rPr>
         <w:t>}</w:t>
       </w:r>
@@ -3010,14 +2786,7 @@
         <w:rPr>
           <w:rFonts w:ascii="Times New Roman" w:hAnsi="Times New Roman" w:cs="Times New Roman"/>
         </w:rPr>
-        <w:t xml:space="preserve">   </w:t>
-      </w:r>
-      <w:proofErr w:type="gramStart"/>
-      <w:r>
-        <w:rPr>
-          <w:rFonts w:ascii="Times New Roman" w:hAnsi="Times New Roman" w:cs="Times New Roman"/>
-        </w:rPr>
-        <w:t xml:space="preserve">   </w:t>
+        <w:t xml:space="preserve">      </w:t>
       </w:r>
       <w:r>
         <w:rPr>
@@ -3026,7 +2795,6 @@
         <w:t>{</w:t>
       </w:r>
       <w:proofErr w:type="spellStart"/>
-      <w:proofErr w:type="gramEnd"/>
       <w:r>
         <w:rPr>
           <w:rFonts w:ascii="Times New Roman" w:hAnsi="Times New Roman" w:cs="Times New Roman"/>
@@ -3198,23 +2966,14 @@
           <w:u w:val="single"/>
           <w:lang w:val="en-US"/>
         </w:rPr>
-        <w:t>head_of_</w:t>
-      </w:r>
-      <w:proofErr w:type="gramStart"/>
+        <w:t>head_of_department</w:t>
+      </w:r>
       <w:r>
         <w:rPr>
           <w:rFonts w:ascii="Times New Roman" w:hAnsi="Times New Roman" w:cs="Times New Roman"/>
           <w:u w:val="single"/>
           <w:lang w:val="en-US"/>
         </w:rPr>
-        <w:t>department</w:t>
-      </w:r>
-      <w:r>
-        <w:rPr>
-          <w:rFonts w:ascii="Times New Roman" w:hAnsi="Times New Roman" w:cs="Times New Roman"/>
-          <w:u w:val="single"/>
-          <w:lang w:val="en-US"/>
-        </w:rPr>
         <w:t>}</w:t>
       </w:r>
       <w:r>
@@ -3222,15 +2981,7 @@
           <w:rFonts w:ascii="Times New Roman" w:hAnsi="Times New Roman" w:cs="Times New Roman"/>
           <w:lang w:val="en-US"/>
         </w:rPr>
-        <w:t>_</w:t>
-      </w:r>
-      <w:proofErr w:type="gramEnd"/>
-      <w:r>
-        <w:rPr>
-          <w:rFonts w:ascii="Times New Roman" w:hAnsi="Times New Roman" w:cs="Times New Roman"/>
-          <w:lang w:val="en-US"/>
-        </w:rPr>
-        <w:t>_________________</w:t>
+        <w:t>__________________</w:t>
       </w:r>
       <w:r>
         <w:rPr>
@@ -3660,27 +3411,7 @@
                 <w:szCs w:val="20"/>
                 <w:lang w:val="en-US"/>
               </w:rPr>
-              <w:t>{#educational_and_methodical_</w:t>
-            </w:r>
-            <w:proofErr w:type="gramStart"/>
-            <w:r>
-              <w:rPr>
-                <w:rFonts w:ascii="Times New Roman" w:hAnsi="Times New Roman" w:cs="Times New Roman"/>
-                <w:sz w:val="20"/>
-                <w:szCs w:val="20"/>
-                <w:lang w:val="en-US"/>
-              </w:rPr>
-              <w:t>data}{</w:t>
-            </w:r>
-            <w:proofErr w:type="gramEnd"/>
-            <w:r>
-              <w:rPr>
-                <w:rFonts w:ascii="Times New Roman" w:hAnsi="Times New Roman" w:cs="Times New Roman"/>
-                <w:sz w:val="20"/>
-                <w:szCs w:val="20"/>
-                <w:lang w:val="en-US"/>
-              </w:rPr>
-              <w:t>id}</w:t>
+              <w:t>{#educational_and_methodical_data}{id}</w:t>
             </w:r>
           </w:p>
         </w:tc>
@@ -5058,27 +4789,7 @@
                 <w:szCs w:val="20"/>
                 <w:lang w:val="en-US"/>
               </w:rPr>
-              <w:t>_and_methodical_</w:t>
-            </w:r>
-            <w:proofErr w:type="gramStart"/>
-            <w:r>
-              <w:rPr>
-                <w:rFonts w:ascii="Times New Roman" w:hAnsi="Times New Roman" w:cs="Times New Roman"/>
-                <w:sz w:val="20"/>
-                <w:szCs w:val="20"/>
-                <w:lang w:val="en-US"/>
-              </w:rPr>
-              <w:t>data}{</w:t>
-            </w:r>
-            <w:proofErr w:type="gramEnd"/>
-            <w:r>
-              <w:rPr>
-                <w:rFonts w:ascii="Times New Roman" w:hAnsi="Times New Roman" w:cs="Times New Roman"/>
-                <w:sz w:val="20"/>
-                <w:szCs w:val="20"/>
-                <w:lang w:val="en-US"/>
-              </w:rPr>
-              <w:t>id}</w:t>
+              <w:t>_and_methodical_data}{id}</w:t>
             </w:r>
           </w:p>
         </w:tc>
@@ -6122,7 +5833,6 @@
           <w:rFonts w:ascii="Times New Roman" w:hAnsi="Times New Roman" w:cs="Times New Roman"/>
           <w:b/>
           <w:bCs/>
-          <w:lang w:val="en-US"/>
         </w:rPr>
         <w:lastRenderedPageBreak/>
         <w:t>4</w:t>
@@ -6133,15 +5843,7 @@
           <w:b/>
           <w:bCs/>
         </w:rPr>
-        <w:t xml:space="preserve">. </w:t>
-      </w:r>
-      <w:r>
-        <w:rPr>
-          <w:rFonts w:ascii="Times New Roman" w:hAnsi="Times New Roman" w:cs="Times New Roman"/>
-          <w:b/>
-          <w:bCs/>
-        </w:rPr>
-        <w:t>НАУЧНО-ИССЛЕДОВАТЕЛЬСКАЯ</w:t>
+        <w:t>. НАУЧНО-ИССЛЕДОВАТЕЛЬСКАЯ</w:t>
       </w:r>
       <w:r>
         <w:rPr>
@@ -6314,6 +6016,13 @@
         </w:rPr>
         <w:t xml:space="preserve"> </w:t>
       </w:r>
+      <w:r>
+        <w:rPr>
+          <w:rFonts w:ascii="Times New Roman" w:hAnsi="Times New Roman" w:cs="Times New Roman"/>
+          <w:noProof/>
+        </w:rPr>
+        <w:t xml:space="preserve">  {scientific_and_research_theme_name}</w:t>
+      </w:r>
     </w:p>
     <w:tbl>
       <w:tblPr>
@@ -6719,45 +6428,25 @@
                 <w:szCs w:val="20"/>
                 <w:lang w:val="en-US"/>
               </w:rPr>
-              <w:t>organizationa</w:t>
-            </w:r>
-            <w:r>
-              <w:rPr>
-                <w:rFonts w:ascii="Times New Roman" w:hAnsi="Times New Roman" w:cs="Times New Roman"/>
-                <w:sz w:val="20"/>
-                <w:szCs w:val="20"/>
-                <w:lang w:val="en-US"/>
-              </w:rPr>
-              <w:t>l</w:t>
-            </w:r>
-            <w:r>
-              <w:rPr>
-                <w:rFonts w:ascii="Times New Roman" w:hAnsi="Times New Roman" w:cs="Times New Roman"/>
-                <w:sz w:val="20"/>
-                <w:szCs w:val="20"/>
-                <w:lang w:val="en-US"/>
-              </w:rPr>
-              <w:t>_and_methodical_</w:t>
-            </w:r>
-            <w:proofErr w:type="gramStart"/>
-            <w:r>
-              <w:rPr>
-                <w:rFonts w:ascii="Times New Roman" w:hAnsi="Times New Roman" w:cs="Times New Roman"/>
-                <w:sz w:val="20"/>
-                <w:szCs w:val="20"/>
-                <w:lang w:val="en-US"/>
-              </w:rPr>
-              <w:t>data}{</w:t>
-            </w:r>
-            <w:proofErr w:type="gramEnd"/>
-            <w:r>
-              <w:rPr>
-                <w:rFonts w:ascii="Times New Roman" w:hAnsi="Times New Roman" w:cs="Times New Roman"/>
-                <w:sz w:val="20"/>
-                <w:szCs w:val="20"/>
-                <w:lang w:val="en-US"/>
-              </w:rPr>
-              <w:t>id}</w:t>
+              <w:t>scientific_and_research_work_stages</w:t>
+            </w:r>
+            <w:r>
+              <w:rPr>
+                <w:rFonts w:ascii="Times New Roman" w:hAnsi="Times New Roman" w:cs="Times New Roman"/>
+                <w:sz w:val="20"/>
+                <w:szCs w:val="20"/>
+                <w:lang w:val="en-US"/>
+              </w:rPr>
+              <w:t>}</w:t>
+            </w:r>
+            <w:r>
+              <w:rPr>
+                <w:rFonts w:ascii="Times New Roman" w:hAnsi="Times New Roman" w:cs="Times New Roman"/>
+                <w:sz w:val="20"/>
+                <w:szCs w:val="20"/>
+                <w:lang w:val="en-US"/>
+              </w:rPr>
+              <w:t>{id}</w:t>
             </w:r>
           </w:p>
         </w:tc>
@@ -6935,6 +6624,35 @@
                 <w:lang w:val="en-US"/>
               </w:rPr>
             </w:pPr>
+            <w:r>
+              <w:rPr>
+                <w:rFonts w:ascii="Times New Roman" w:hAnsi="Times New Roman" w:cs="Times New Roman"/>
+                <w:sz w:val="20"/>
+                <w:szCs w:val="20"/>
+                <w:lang w:val="en-US"/>
+              </w:rPr>
+              <w:t>{</w:t>
+            </w:r>
+            <w:proofErr w:type="spellStart"/>
+            <w:r>
+              <w:rPr>
+                <w:rFonts w:ascii="Times New Roman" w:hAnsi="Times New Roman" w:cs="Times New Roman"/>
+                <w:sz w:val="20"/>
+                <w:szCs w:val="20"/>
+                <w:lang w:val="en-US"/>
+              </w:rPr>
+              <w:t>reporting_form</w:t>
+            </w:r>
+            <w:proofErr w:type="spellEnd"/>
+            <w:r>
+              <w:rPr>
+                <w:rFonts w:ascii="Times New Roman" w:hAnsi="Times New Roman" w:cs="Times New Roman"/>
+                <w:sz w:val="20"/>
+                <w:szCs w:val="20"/>
+                <w:lang w:val="en-US"/>
+              </w:rPr>
+              <w:t>}</w:t>
+            </w:r>
           </w:p>
         </w:tc>
         <w:tc>
@@ -6988,11 +6706,8 @@
           </w:tcPr>
           <w:p>
             <w:pPr>
-              <w:jc w:val="center"/>
-              <w:rPr>
-                <w:rFonts w:ascii="Times New Roman" w:hAnsi="Times New Roman" w:cs="Times New Roman"/>
-                <w:sz w:val="20"/>
-                <w:szCs w:val="20"/>
+              <w:rPr>
+                <w:rFonts w:ascii="Times New Roman" w:hAnsi="Times New Roman" w:cs="Times New Roman"/>
                 <w:lang w:val="en-US"/>
               </w:rPr>
             </w:pPr>
@@ -7022,25 +6737,7 @@
                 <w:szCs w:val="20"/>
                 <w:lang w:val="en-US"/>
               </w:rPr>
-              <w:t>organizationa</w:t>
-            </w:r>
-            <w:r>
-              <w:rPr>
-                <w:rFonts w:ascii="Times New Roman" w:hAnsi="Times New Roman" w:cs="Times New Roman"/>
-                <w:sz w:val="20"/>
-                <w:szCs w:val="20"/>
-                <w:lang w:val="en-US"/>
-              </w:rPr>
-              <w:t>l</w:t>
-            </w:r>
-            <w:r>
-              <w:rPr>
-                <w:rFonts w:ascii="Times New Roman" w:hAnsi="Times New Roman" w:cs="Times New Roman"/>
-                <w:sz w:val="20"/>
-                <w:szCs w:val="20"/>
-                <w:lang w:val="en-US"/>
-              </w:rPr>
-              <w:t>_and_methodical_data</w:t>
+              <w:t>scientific_and_research_work_stages</w:t>
             </w:r>
             <w:proofErr w:type="spellEnd"/>
             <w:r>
@@ -7052,6 +6749,17 @@
               </w:rPr>
               <w:t>}</w:t>
             </w:r>
+          </w:p>
+          <w:p>
+            <w:pPr>
+              <w:jc w:val="center"/>
+              <w:rPr>
+                <w:rFonts w:ascii="Times New Roman" w:hAnsi="Times New Roman" w:cs="Times New Roman"/>
+                <w:sz w:val="20"/>
+                <w:szCs w:val="20"/>
+                <w:lang w:val="en-US"/>
+              </w:rPr>
+            </w:pPr>
           </w:p>
         </w:tc>
       </w:tr>
@@ -7583,6 +7291,42 @@
                 <w:lang w:val="en-US"/>
               </w:rPr>
             </w:pPr>
+            <w:r>
+              <w:rPr>
+                <w:rFonts w:ascii="Times New Roman" w:hAnsi="Times New Roman" w:cs="Times New Roman"/>
+                <w:sz w:val="20"/>
+                <w:szCs w:val="20"/>
+                <w:lang w:val="en-US"/>
+              </w:rPr>
+              <w:t>{#</w:t>
+            </w:r>
+            <w:r>
+              <w:rPr>
+                <w:rFonts w:ascii="Times New Roman" w:hAnsi="Times New Roman" w:cs="Times New Roman"/>
+                <w:sz w:val="20"/>
+                <w:szCs w:val="20"/>
+                <w:lang w:val="en-US"/>
+              </w:rPr>
+              <w:t>scientific_and_research_students_works</w:t>
+            </w:r>
+            <w:r>
+              <w:rPr>
+                <w:rFonts w:ascii="Times New Roman" w:hAnsi="Times New Roman" w:cs="Times New Roman"/>
+                <w:sz w:val="20"/>
+                <w:szCs w:val="20"/>
+                <w:lang w:val="en-US"/>
+              </w:rPr>
+              <w:t>}</w:t>
+            </w:r>
+            <w:r>
+              <w:rPr>
+                <w:rFonts w:ascii="Times New Roman" w:hAnsi="Times New Roman" w:cs="Times New Roman"/>
+                <w:sz w:val="20"/>
+                <w:szCs w:val="20"/>
+                <w:lang w:val="en-US"/>
+              </w:rPr>
+              <w:t>{id}</w:t>
+            </w:r>
           </w:p>
         </w:tc>
         <w:tc>
@@ -7597,6 +7341,15 @@
                 <w:lang w:val="en-US"/>
               </w:rPr>
             </w:pPr>
+            <w:r>
+              <w:rPr>
+                <w:rFonts w:ascii="Times New Roman" w:hAnsi="Times New Roman" w:cs="Times New Roman"/>
+                <w:sz w:val="20"/>
+                <w:szCs w:val="20"/>
+                <w:lang w:val="en-US"/>
+              </w:rPr>
+              <w:t>{name}</w:t>
+            </w:r>
           </w:p>
         </w:tc>
         <w:tc>
@@ -7611,6 +7364,35 @@
                 <w:lang w:val="en-US"/>
               </w:rPr>
             </w:pPr>
+            <w:r>
+              <w:rPr>
+                <w:rFonts w:ascii="Times New Roman" w:hAnsi="Times New Roman" w:cs="Times New Roman"/>
+                <w:sz w:val="20"/>
+                <w:szCs w:val="20"/>
+                <w:lang w:val="en-US"/>
+              </w:rPr>
+              <w:t>{</w:t>
+            </w:r>
+            <w:proofErr w:type="spellStart"/>
+            <w:r>
+              <w:rPr>
+                <w:rFonts w:ascii="Times New Roman" w:hAnsi="Times New Roman" w:cs="Times New Roman"/>
+                <w:sz w:val="20"/>
+                <w:szCs w:val="20"/>
+                <w:lang w:val="en-US"/>
+              </w:rPr>
+              <w:t>hours_number</w:t>
+            </w:r>
+            <w:proofErr w:type="spellEnd"/>
+            <w:r>
+              <w:rPr>
+                <w:rFonts w:ascii="Times New Roman" w:hAnsi="Times New Roman" w:cs="Times New Roman"/>
+                <w:sz w:val="20"/>
+                <w:szCs w:val="20"/>
+                <w:lang w:val="en-US"/>
+              </w:rPr>
+              <w:t>}</w:t>
+            </w:r>
           </w:p>
         </w:tc>
         <w:tc>
@@ -7625,6 +7407,35 @@
                 <w:lang w:val="en-US"/>
               </w:rPr>
             </w:pPr>
+            <w:r>
+              <w:rPr>
+                <w:rFonts w:ascii="Times New Roman" w:hAnsi="Times New Roman" w:cs="Times New Roman"/>
+                <w:sz w:val="20"/>
+                <w:szCs w:val="20"/>
+                <w:lang w:val="en-US"/>
+              </w:rPr>
+              <w:t>{</w:t>
+            </w:r>
+            <w:proofErr w:type="spellStart"/>
+            <w:r>
+              <w:rPr>
+                <w:rFonts w:ascii="Times New Roman" w:hAnsi="Times New Roman" w:cs="Times New Roman"/>
+                <w:sz w:val="20"/>
+                <w:szCs w:val="20"/>
+                <w:lang w:val="en-US"/>
+              </w:rPr>
+              <w:t>date_start</w:t>
+            </w:r>
+            <w:proofErr w:type="spellEnd"/>
+            <w:r>
+              <w:rPr>
+                <w:rFonts w:ascii="Times New Roman" w:hAnsi="Times New Roman" w:cs="Times New Roman"/>
+                <w:sz w:val="20"/>
+                <w:szCs w:val="20"/>
+                <w:lang w:val="en-US"/>
+              </w:rPr>
+              <w:t>}</w:t>
+            </w:r>
           </w:p>
         </w:tc>
         <w:tc>
@@ -7639,6 +7450,35 @@
                 <w:lang w:val="en-US"/>
               </w:rPr>
             </w:pPr>
+            <w:r>
+              <w:rPr>
+                <w:rFonts w:ascii="Times New Roman" w:hAnsi="Times New Roman" w:cs="Times New Roman"/>
+                <w:sz w:val="20"/>
+                <w:szCs w:val="20"/>
+                <w:lang w:val="en-US"/>
+              </w:rPr>
+              <w:t>{</w:t>
+            </w:r>
+            <w:proofErr w:type="spellStart"/>
+            <w:r>
+              <w:rPr>
+                <w:rFonts w:ascii="Times New Roman" w:hAnsi="Times New Roman" w:cs="Times New Roman"/>
+                <w:sz w:val="20"/>
+                <w:szCs w:val="20"/>
+                <w:lang w:val="en-US"/>
+              </w:rPr>
+              <w:t>date_end</w:t>
+            </w:r>
+            <w:proofErr w:type="spellEnd"/>
+            <w:r>
+              <w:rPr>
+                <w:rFonts w:ascii="Times New Roman" w:hAnsi="Times New Roman" w:cs="Times New Roman"/>
+                <w:sz w:val="20"/>
+                <w:szCs w:val="20"/>
+                <w:lang w:val="en-US"/>
+              </w:rPr>
+              <w:t>}</w:t>
+            </w:r>
           </w:p>
         </w:tc>
         <w:tc>
@@ -7653,6 +7493,35 @@
                 <w:lang w:val="en-US"/>
               </w:rPr>
             </w:pPr>
+            <w:r>
+              <w:rPr>
+                <w:rFonts w:ascii="Times New Roman" w:hAnsi="Times New Roman" w:cs="Times New Roman"/>
+                <w:sz w:val="20"/>
+                <w:szCs w:val="20"/>
+                <w:lang w:val="en-US"/>
+              </w:rPr>
+              <w:t>{</w:t>
+            </w:r>
+            <w:proofErr w:type="spellStart"/>
+            <w:r>
+              <w:rPr>
+                <w:rFonts w:ascii="Times New Roman" w:hAnsi="Times New Roman" w:cs="Times New Roman"/>
+                <w:sz w:val="20"/>
+                <w:szCs w:val="20"/>
+                <w:lang w:val="en-US"/>
+              </w:rPr>
+              <w:t>reporting_form</w:t>
+            </w:r>
+            <w:proofErr w:type="spellEnd"/>
+            <w:r>
+              <w:rPr>
+                <w:rFonts w:ascii="Times New Roman" w:hAnsi="Times New Roman" w:cs="Times New Roman"/>
+                <w:sz w:val="20"/>
+                <w:szCs w:val="20"/>
+                <w:lang w:val="en-US"/>
+              </w:rPr>
+              <w:t>}</w:t>
+            </w:r>
           </w:p>
         </w:tc>
         <w:tc>
@@ -7667,12 +7536,96 @@
                 <w:lang w:val="en-US"/>
               </w:rPr>
             </w:pPr>
+            <w:r>
+              <w:rPr>
+                <w:rFonts w:ascii="Times New Roman" w:hAnsi="Times New Roman" w:cs="Times New Roman"/>
+                <w:sz w:val="20"/>
+                <w:szCs w:val="20"/>
+                <w:lang w:val="en-US"/>
+              </w:rPr>
+              <w:t>{</w:t>
+            </w:r>
+            <w:proofErr w:type="spellStart"/>
+            <w:r>
+              <w:rPr>
+                <w:rFonts w:ascii="Times New Roman" w:hAnsi="Times New Roman" w:cs="Times New Roman"/>
+                <w:sz w:val="20"/>
+                <w:szCs w:val="20"/>
+                <w:lang w:val="en-US"/>
+              </w:rPr>
+              <w:t>head_of_department_mark</w:t>
+            </w:r>
+            <w:proofErr w:type="spellEnd"/>
+            <w:r>
+              <w:rPr>
+                <w:rFonts w:ascii="Times New Roman" w:hAnsi="Times New Roman" w:cs="Times New Roman"/>
+                <w:sz w:val="20"/>
+                <w:szCs w:val="20"/>
+                <w:lang w:val="en-US"/>
+              </w:rPr>
+              <w:t>}</w:t>
+            </w:r>
           </w:p>
         </w:tc>
         <w:tc>
           <w:tcPr>
             <w:tcW w:w="1244" w:type="dxa"/>
           </w:tcPr>
+          <w:p>
+            <w:pPr>
+              <w:rPr>
+                <w:rFonts w:ascii="Times New Roman" w:hAnsi="Times New Roman" w:cs="Times New Roman"/>
+                <w:lang w:val="en-US"/>
+              </w:rPr>
+            </w:pPr>
+            <w:r>
+              <w:rPr>
+                <w:rFonts w:ascii="Times New Roman" w:hAnsi="Times New Roman" w:cs="Times New Roman"/>
+                <w:sz w:val="20"/>
+                <w:szCs w:val="20"/>
+                <w:lang w:val="en-US"/>
+              </w:rPr>
+              <w:t>{note}{</w:t>
+            </w:r>
+            <w:r>
+              <w:rPr>
+                <w:rFonts w:ascii="Times New Roman" w:hAnsi="Times New Roman" w:cs="Times New Roman"/>
+                <w:sz w:val="20"/>
+                <w:szCs w:val="20"/>
+                <w:lang w:val="en-US"/>
+              </w:rPr>
+              <w:t>/</w:t>
+            </w:r>
+            <w:proofErr w:type="spellStart"/>
+            <w:r>
+              <w:rPr>
+                <w:rFonts w:ascii="Times New Roman" w:hAnsi="Times New Roman" w:cs="Times New Roman"/>
+                <w:sz w:val="20"/>
+                <w:szCs w:val="20"/>
+                <w:lang w:val="en-US"/>
+              </w:rPr>
+              <w:t>scientific_and_research_students_work</w:t>
+            </w:r>
+            <w:r>
+              <w:rPr>
+                <w:rFonts w:ascii="Times New Roman" w:hAnsi="Times New Roman" w:cs="Times New Roman"/>
+                <w:sz w:val="20"/>
+                <w:szCs w:val="20"/>
+                <w:lang w:val="en-US"/>
+              </w:rPr>
+              <w:t>s</w:t>
+            </w:r>
+            <w:proofErr w:type="spellEnd"/>
+            <w:r>
+              <w:rPr>
+                <w:rFonts w:ascii="Times New Roman" w:hAnsi="Times New Roman" w:cs="Times New Roman"/>
+                <w:sz w:val="20"/>
+                <w:szCs w:val="20"/>
+                <w:lang w:val="en-US"/>
+              </w:rPr>
+              <w:t>}</w:t>
+            </w:r>
+          </w:p>
           <w:p>
             <w:pPr>
               <w:jc w:val="center"/>
@@ -8332,7 +8285,6 @@
               </w:rPr>
               <w:t>_</w:t>
             </w:r>
-            <w:proofErr w:type="gramStart"/>
             <w:r>
               <w:rPr>
                 <w:rFonts w:ascii="Times New Roman" w:hAnsi="Times New Roman" w:cs="Times New Roman"/>
@@ -8358,17 +8310,7 @@
                 <w:szCs w:val="20"/>
                 <w:lang w:val="en-US"/>
               </w:rPr>
-              <w:t>}{</w:t>
-            </w:r>
-            <w:proofErr w:type="gramEnd"/>
-            <w:r>
-              <w:rPr>
-                <w:rFonts w:ascii="Times New Roman" w:hAnsi="Times New Roman" w:cs="Times New Roman"/>
-                <w:sz w:val="20"/>
-                <w:szCs w:val="20"/>
-                <w:lang w:val="en-US"/>
-              </w:rPr>
-              <w:t>id}</w:t>
+              <w:t>}{id}</w:t>
             </w:r>
           </w:p>
         </w:tc>

</xml_diff>